<commit_message>
Finished legislative history section of Paper 01
</commit_message>
<xml_diff>
--- a/Assignments/Townes_POLS6310_2019_Spring_Paper01_v00.docx
+++ b/Assignments/Townes_POLS6310_2019_Spring_Paper01_v00.docx
@@ -293,15 +293,7 @@
           <w:sz w:val="24"/>
           <w:szCs w:val="24"/>
         </w:rPr>
-        <w:t xml:space="preserve">This memorandum provides an analysis of issue framing in the policy debate about United States Public Law 97-219 The Small Business Innovation Act of 1982 </w:t>
-      </w:r>
-      <w:r>
-        <w:rPr>
-          <w:rFonts w:ascii="Times New Roman" w:hAnsi="Times New Roman" w:cs="Times New Roman"/>
-          <w:sz w:val="24"/>
-          <w:szCs w:val="24"/>
-        </w:rPr>
-        <w:t>(</w:t>
+        <w:t>This memorandum provides an analysis of issue framing in the policy debate about United States Public Law 97-219 The Small Business Innovation Act of 1982 (</w:t>
       </w:r>
       <w:proofErr w:type="spellStart"/>
       <w:r>
@@ -319,6 +311,168 @@
           <w:sz w:val="24"/>
           <w:szCs w:val="24"/>
         </w:rPr>
+        <w:t xml:space="preserve">. 97-219).  This policy falls within the domain of technology transfer policy, which focuses on promoting the transfer of technologies derived from federally-funded research to the private sector to benefit the public interest.  </w:t>
+      </w:r>
+      <w:proofErr w:type="spellStart"/>
+      <w:r>
+        <w:rPr>
+          <w:rFonts w:ascii="Times New Roman" w:hAnsi="Times New Roman" w:cs="Times New Roman"/>
+          <w:sz w:val="24"/>
+          <w:szCs w:val="24"/>
+        </w:rPr>
+        <w:t>Pub.L</w:t>
+      </w:r>
+      <w:proofErr w:type="spellEnd"/>
+      <w:r>
+        <w:rPr>
+          <w:rFonts w:ascii="Times New Roman" w:hAnsi="Times New Roman" w:cs="Times New Roman"/>
+          <w:sz w:val="24"/>
+          <w:szCs w:val="24"/>
+        </w:rPr>
+        <w:t>. 97-219 e</w:t>
+      </w:r>
+      <w:r>
+        <w:rPr>
+          <w:rFonts w:ascii="Times New Roman" w:hAnsi="Times New Roman" w:cs="Times New Roman"/>
+          <w:sz w:val="24"/>
+          <w:szCs w:val="24"/>
+        </w:rPr>
+        <w:t xml:space="preserve">stablished </w:t>
+      </w:r>
+      <w:r>
+        <w:rPr>
+          <w:rFonts w:ascii="Times New Roman" w:hAnsi="Times New Roman" w:cs="Times New Roman"/>
+          <w:sz w:val="24"/>
+          <w:szCs w:val="24"/>
+        </w:rPr>
+        <w:t>a set-aside of a percentage</w:t>
+      </w:r>
+      <w:r>
+        <w:rPr>
+          <w:rFonts w:ascii="Times New Roman" w:hAnsi="Times New Roman" w:cs="Times New Roman"/>
+          <w:sz w:val="24"/>
+          <w:szCs w:val="24"/>
+        </w:rPr>
+        <w:t xml:space="preserve"> of extramural research and development budgets </w:t>
+      </w:r>
+      <w:r>
+        <w:rPr>
+          <w:rFonts w:ascii="Times New Roman" w:hAnsi="Times New Roman" w:cs="Times New Roman"/>
+          <w:sz w:val="24"/>
+          <w:szCs w:val="24"/>
+        </w:rPr>
+        <w:t>of federal agencies</w:t>
+      </w:r>
+      <w:r>
+        <w:rPr>
+          <w:rFonts w:ascii="Times New Roman" w:hAnsi="Times New Roman" w:cs="Times New Roman"/>
+          <w:sz w:val="24"/>
+          <w:szCs w:val="24"/>
+        </w:rPr>
+        <w:t xml:space="preserve"> </w:t>
+      </w:r>
+      <w:r>
+        <w:rPr>
+          <w:rFonts w:ascii="Times New Roman" w:hAnsi="Times New Roman" w:cs="Times New Roman"/>
+          <w:sz w:val="24"/>
+          <w:szCs w:val="24"/>
+        </w:rPr>
+        <w:t>in excess of $100 m</w:t>
+      </w:r>
+      <w:r>
+        <w:rPr>
+          <w:rFonts w:ascii="Times New Roman" w:hAnsi="Times New Roman" w:cs="Times New Roman"/>
+          <w:sz w:val="24"/>
+          <w:szCs w:val="24"/>
+        </w:rPr>
+        <w:t>illion</w:t>
+      </w:r>
+      <w:r>
+        <w:rPr>
+          <w:rFonts w:ascii="Times New Roman" w:hAnsi="Times New Roman" w:cs="Times New Roman"/>
+          <w:sz w:val="24"/>
+          <w:szCs w:val="24"/>
+        </w:rPr>
+        <w:t xml:space="preserve"> </w:t>
+      </w:r>
+      <w:r>
+        <w:rPr>
+          <w:rFonts w:ascii="Times New Roman" w:hAnsi="Times New Roman" w:cs="Times New Roman"/>
+          <w:sz w:val="24"/>
+          <w:szCs w:val="24"/>
+        </w:rPr>
+        <w:t xml:space="preserve">and $10 billion </w:t>
+      </w:r>
+      <w:r>
+        <w:rPr>
+          <w:rFonts w:ascii="Times New Roman" w:hAnsi="Times New Roman" w:cs="Times New Roman"/>
+          <w:sz w:val="24"/>
+          <w:szCs w:val="24"/>
+        </w:rPr>
+        <w:t>specifically dedicated to making</w:t>
+      </w:r>
+      <w:r>
+        <w:rPr>
+          <w:rFonts w:ascii="Times New Roman" w:hAnsi="Times New Roman" w:cs="Times New Roman"/>
+          <w:sz w:val="24"/>
+          <w:szCs w:val="24"/>
+        </w:rPr>
+        <w:t xml:space="preserve"> research and development awards to </w:t>
+      </w:r>
+      <w:r>
+        <w:rPr>
+          <w:rFonts w:ascii="Times New Roman" w:hAnsi="Times New Roman" w:cs="Times New Roman"/>
+          <w:sz w:val="24"/>
+          <w:szCs w:val="24"/>
+        </w:rPr>
+        <w:t>small businesses</w:t>
+      </w:r>
+      <w:r>
+        <w:rPr>
+          <w:rFonts w:ascii="Times New Roman" w:hAnsi="Times New Roman" w:cs="Times New Roman"/>
+          <w:sz w:val="24"/>
+          <w:szCs w:val="24"/>
+        </w:rPr>
+        <w:t xml:space="preserve"> under the </w:t>
+      </w:r>
+      <w:r>
+        <w:rPr>
+          <w:rFonts w:ascii="Times New Roman" w:hAnsi="Times New Roman" w:cs="Times New Roman"/>
+          <w:sz w:val="24"/>
+          <w:szCs w:val="24"/>
+        </w:rPr>
+        <w:t>Small Business Innovation Research (</w:t>
+      </w:r>
+      <w:r>
+        <w:rPr>
+          <w:rFonts w:ascii="Times New Roman" w:hAnsi="Times New Roman" w:cs="Times New Roman"/>
+          <w:sz w:val="24"/>
+          <w:szCs w:val="24"/>
+        </w:rPr>
+        <w:t>SBIR</w:t>
+      </w:r>
+      <w:r>
+        <w:rPr>
+          <w:rFonts w:ascii="Times New Roman" w:hAnsi="Times New Roman" w:cs="Times New Roman"/>
+          <w:sz w:val="24"/>
+          <w:szCs w:val="24"/>
+        </w:rPr>
+        <w:t>)</w:t>
+      </w:r>
+      <w:r>
+        <w:rPr>
+          <w:rFonts w:ascii="Times New Roman" w:hAnsi="Times New Roman" w:cs="Times New Roman"/>
+          <w:sz w:val="24"/>
+          <w:szCs w:val="24"/>
+        </w:rPr>
+        <w:t xml:space="preserve"> program</w:t>
+      </w:r>
+      <w:r>
+        <w:rPr>
+          <w:rFonts w:ascii="Times New Roman" w:hAnsi="Times New Roman" w:cs="Times New Roman"/>
+          <w:sz w:val="24"/>
+          <w:szCs w:val="24"/>
+        </w:rPr>
         <w:t>.</w:t>
       </w:r>
       <w:r>
@@ -327,23 +481,91 @@
           <w:sz w:val="24"/>
           <w:szCs w:val="24"/>
         </w:rPr>
-        <w:t xml:space="preserve"> 97-219</w:t>
-      </w:r>
-      <w:r>
-        <w:rPr>
-          <w:rFonts w:ascii="Times New Roman" w:hAnsi="Times New Roman" w:cs="Times New Roman"/>
-          <w:sz w:val="24"/>
-          <w:szCs w:val="24"/>
-        </w:rPr>
-        <w:t>)</w:t>
-      </w:r>
-      <w:r>
-        <w:rPr>
-          <w:rFonts w:ascii="Times New Roman" w:hAnsi="Times New Roman" w:cs="Times New Roman"/>
-          <w:sz w:val="24"/>
-          <w:szCs w:val="24"/>
-        </w:rPr>
-        <w:t xml:space="preserve">.  This policy falls within the domain of technology transfer policy, which focuses on promoting the transfer of technologies derived from federally-funded research to the private sector to benefit the public interest.  </w:t>
+        <w:t xml:space="preserve"> It m</w:t>
+      </w:r>
+      <w:r>
+        <w:rPr>
+          <w:rFonts w:ascii="Times New Roman" w:hAnsi="Times New Roman" w:cs="Times New Roman"/>
+          <w:sz w:val="24"/>
+          <w:szCs w:val="24"/>
+        </w:rPr>
+        <w:t>ust be reauthorized periodically.</w:t>
+      </w:r>
+    </w:p>
+    <w:p>
+      <w:pPr>
+        <w:spacing w:line="276" w:lineRule="auto"/>
+        <w:rPr>
+          <w:rFonts w:ascii="Times New Roman" w:hAnsi="Times New Roman" w:cs="Times New Roman"/>
+          <w:sz w:val="24"/>
+          <w:szCs w:val="24"/>
+        </w:rPr>
+      </w:pPr>
+    </w:p>
+    <w:p>
+      <w:pPr>
+        <w:spacing w:line="276" w:lineRule="auto"/>
+        <w:rPr>
+          <w:rFonts w:ascii="Times New Roman" w:hAnsi="Times New Roman" w:cs="Times New Roman"/>
+          <w:sz w:val="24"/>
+          <w:szCs w:val="24"/>
+        </w:rPr>
+      </w:pPr>
+      <w:r>
+        <w:rPr>
+          <w:rFonts w:ascii="Times New Roman" w:hAnsi="Times New Roman" w:cs="Times New Roman"/>
+          <w:sz w:val="24"/>
+          <w:szCs w:val="24"/>
+        </w:rPr>
+        <w:t>The issue was and remains of particular impor</w:t>
+      </w:r>
+      <w:r>
+        <w:rPr>
+          <w:rFonts w:ascii="Times New Roman" w:hAnsi="Times New Roman" w:cs="Times New Roman"/>
+          <w:sz w:val="24"/>
+          <w:szCs w:val="24"/>
+        </w:rPr>
+        <w:t xml:space="preserve">tance for a number of reasons.  </w:t>
+      </w:r>
+      <w:r>
+        <w:rPr>
+          <w:rFonts w:ascii="Times New Roman" w:hAnsi="Times New Roman" w:cs="Times New Roman"/>
+          <w:sz w:val="24"/>
+          <w:szCs w:val="24"/>
+        </w:rPr>
+        <w:t xml:space="preserve">It </w:t>
+      </w:r>
+      <w:r>
+        <w:rPr>
+          <w:rFonts w:ascii="Times New Roman" w:hAnsi="Times New Roman" w:cs="Times New Roman"/>
+          <w:sz w:val="24"/>
+          <w:szCs w:val="24"/>
+        </w:rPr>
+        <w:t xml:space="preserve">has been a concern </w:t>
+      </w:r>
+      <w:r>
+        <w:rPr>
+          <w:rFonts w:ascii="Times New Roman" w:hAnsi="Times New Roman" w:cs="Times New Roman"/>
+          <w:sz w:val="24"/>
+          <w:szCs w:val="24"/>
+        </w:rPr>
+        <w:t xml:space="preserve">of presidential administrations </w:t>
+      </w:r>
+      <w:r>
+        <w:rPr>
+          <w:rFonts w:ascii="Times New Roman" w:hAnsi="Times New Roman" w:cs="Times New Roman"/>
+          <w:sz w:val="24"/>
+          <w:szCs w:val="24"/>
+        </w:rPr>
+        <w:t>since the end of the Second World War</w:t>
+      </w:r>
+      <w:r>
+        <w:rPr>
+          <w:rFonts w:ascii="Times New Roman" w:hAnsi="Times New Roman" w:cs="Times New Roman"/>
+          <w:sz w:val="24"/>
+          <w:szCs w:val="24"/>
+        </w:rPr>
+        <w:t xml:space="preserve">, when President Franklin Delano Roosevelt commissioned </w:t>
       </w:r>
       <w:proofErr w:type="spellStart"/>
       <w:r>
@@ -352,7 +574,7 @@
           <w:sz w:val="24"/>
           <w:szCs w:val="24"/>
         </w:rPr>
-        <w:t>Pub.L</w:t>
+        <w:t>Vannevar</w:t>
       </w:r>
       <w:proofErr w:type="spellEnd"/>
       <w:r>
@@ -361,151 +583,7 @@
           <w:sz w:val="24"/>
           <w:szCs w:val="24"/>
         </w:rPr>
-        <w:t>. 97-219 e</w:t>
-      </w:r>
-      <w:r>
-        <w:rPr>
-          <w:rFonts w:ascii="Times New Roman" w:hAnsi="Times New Roman" w:cs="Times New Roman"/>
-          <w:sz w:val="24"/>
-          <w:szCs w:val="24"/>
-        </w:rPr>
-        <w:t xml:space="preserve">stablished </w:t>
-      </w:r>
-      <w:r>
-        <w:rPr>
-          <w:rFonts w:ascii="Times New Roman" w:hAnsi="Times New Roman" w:cs="Times New Roman"/>
-          <w:sz w:val="24"/>
-          <w:szCs w:val="24"/>
-        </w:rPr>
-        <w:t>a set-aside of a percentage</w:t>
-      </w:r>
-      <w:r>
-        <w:rPr>
-          <w:rFonts w:ascii="Times New Roman" w:hAnsi="Times New Roman" w:cs="Times New Roman"/>
-          <w:sz w:val="24"/>
-          <w:szCs w:val="24"/>
-        </w:rPr>
-        <w:t xml:space="preserve"> of extramural research and development budgets </w:t>
-      </w:r>
-      <w:r>
-        <w:rPr>
-          <w:rFonts w:ascii="Times New Roman" w:hAnsi="Times New Roman" w:cs="Times New Roman"/>
-          <w:sz w:val="24"/>
-          <w:szCs w:val="24"/>
-        </w:rPr>
-        <w:t>of</w:t>
-      </w:r>
-      <w:r>
-        <w:rPr>
-          <w:rFonts w:ascii="Times New Roman" w:hAnsi="Times New Roman" w:cs="Times New Roman"/>
-          <w:sz w:val="24"/>
-          <w:szCs w:val="24"/>
-        </w:rPr>
-        <w:t xml:space="preserve"> federal agencies</w:t>
-      </w:r>
-      <w:r>
-        <w:rPr>
-          <w:rFonts w:ascii="Times New Roman" w:hAnsi="Times New Roman" w:cs="Times New Roman"/>
-          <w:sz w:val="24"/>
-          <w:szCs w:val="24"/>
-        </w:rPr>
-        <w:t xml:space="preserve"> </w:t>
-      </w:r>
-      <w:r>
-        <w:rPr>
-          <w:rFonts w:ascii="Times New Roman" w:hAnsi="Times New Roman" w:cs="Times New Roman"/>
-          <w:sz w:val="24"/>
-          <w:szCs w:val="24"/>
-        </w:rPr>
-        <w:t>in excess of $100 m</w:t>
-      </w:r>
-      <w:r>
-        <w:rPr>
-          <w:rFonts w:ascii="Times New Roman" w:hAnsi="Times New Roman" w:cs="Times New Roman"/>
-          <w:sz w:val="24"/>
-          <w:szCs w:val="24"/>
-        </w:rPr>
-        <w:t>illion</w:t>
-      </w:r>
-      <w:r>
-        <w:rPr>
-          <w:rFonts w:ascii="Times New Roman" w:hAnsi="Times New Roman" w:cs="Times New Roman"/>
-          <w:sz w:val="24"/>
-          <w:szCs w:val="24"/>
-        </w:rPr>
-        <w:t xml:space="preserve"> </w:t>
-      </w:r>
-      <w:r>
-        <w:rPr>
-          <w:rFonts w:ascii="Times New Roman" w:hAnsi="Times New Roman" w:cs="Times New Roman"/>
-          <w:sz w:val="24"/>
-          <w:szCs w:val="24"/>
-        </w:rPr>
-        <w:t xml:space="preserve">and $10 billion </w:t>
-      </w:r>
-      <w:r>
-        <w:rPr>
-          <w:rFonts w:ascii="Times New Roman" w:hAnsi="Times New Roman" w:cs="Times New Roman"/>
-          <w:sz w:val="24"/>
-          <w:szCs w:val="24"/>
-        </w:rPr>
-        <w:t>specifically dedicated to making</w:t>
-      </w:r>
-      <w:r>
-        <w:rPr>
-          <w:rFonts w:ascii="Times New Roman" w:hAnsi="Times New Roman" w:cs="Times New Roman"/>
-          <w:sz w:val="24"/>
-          <w:szCs w:val="24"/>
-        </w:rPr>
-        <w:t xml:space="preserve"> research and development awards to </w:t>
-      </w:r>
-      <w:r>
-        <w:rPr>
-          <w:rFonts w:ascii="Times New Roman" w:hAnsi="Times New Roman" w:cs="Times New Roman"/>
-          <w:sz w:val="24"/>
-          <w:szCs w:val="24"/>
-        </w:rPr>
-        <w:t>small businesses</w:t>
-      </w:r>
-      <w:r>
-        <w:rPr>
-          <w:rFonts w:ascii="Times New Roman" w:hAnsi="Times New Roman" w:cs="Times New Roman"/>
-          <w:sz w:val="24"/>
-          <w:szCs w:val="24"/>
-        </w:rPr>
-        <w:t xml:space="preserve"> under the </w:t>
-      </w:r>
-      <w:r>
-        <w:rPr>
-          <w:rFonts w:ascii="Times New Roman" w:hAnsi="Times New Roman" w:cs="Times New Roman"/>
-          <w:sz w:val="24"/>
-          <w:szCs w:val="24"/>
-        </w:rPr>
-        <w:t>Small Business Innovation Research (</w:t>
-      </w:r>
-      <w:r>
-        <w:rPr>
-          <w:rFonts w:ascii="Times New Roman" w:hAnsi="Times New Roman" w:cs="Times New Roman"/>
-          <w:sz w:val="24"/>
-          <w:szCs w:val="24"/>
-        </w:rPr>
-        <w:t>SBIR</w:t>
-      </w:r>
-      <w:r>
-        <w:rPr>
-          <w:rFonts w:ascii="Times New Roman" w:hAnsi="Times New Roman" w:cs="Times New Roman"/>
-          <w:sz w:val="24"/>
-          <w:szCs w:val="24"/>
-        </w:rPr>
-        <w:t>)</w:t>
-      </w:r>
-      <w:r>
-        <w:rPr>
-          <w:rFonts w:ascii="Times New Roman" w:hAnsi="Times New Roman" w:cs="Times New Roman"/>
-          <w:sz w:val="24"/>
-          <w:szCs w:val="24"/>
-        </w:rPr>
-        <w:t xml:space="preserve"> program</w:t>
+        <w:t xml:space="preserve"> Bush to prepare a report analyzing federal research and development policy and making policy recommendations</w:t>
       </w:r>
       <w:r>
         <w:rPr>
@@ -521,124 +599,6 @@
           <w:sz w:val="24"/>
           <w:szCs w:val="24"/>
         </w:rPr>
-        <w:t xml:space="preserve"> It m</w:t>
-      </w:r>
-      <w:r>
-        <w:rPr>
-          <w:rFonts w:ascii="Times New Roman" w:hAnsi="Times New Roman" w:cs="Times New Roman"/>
-          <w:sz w:val="24"/>
-          <w:szCs w:val="24"/>
-        </w:rPr>
-        <w:t>ust be reauthorized periodically.</w:t>
-      </w:r>
-    </w:p>
-    <w:p>
-      <w:pPr>
-        <w:spacing w:line="276" w:lineRule="auto"/>
-        <w:rPr>
-          <w:rFonts w:ascii="Times New Roman" w:hAnsi="Times New Roman" w:cs="Times New Roman"/>
-          <w:sz w:val="24"/>
-          <w:szCs w:val="24"/>
-        </w:rPr>
-      </w:pPr>
-    </w:p>
-    <w:p>
-      <w:pPr>
-        <w:spacing w:line="276" w:lineRule="auto"/>
-        <w:rPr>
-          <w:rFonts w:ascii="Times New Roman" w:hAnsi="Times New Roman" w:cs="Times New Roman"/>
-          <w:sz w:val="24"/>
-          <w:szCs w:val="24"/>
-        </w:rPr>
-      </w:pPr>
-      <w:r>
-        <w:rPr>
-          <w:rFonts w:ascii="Times New Roman" w:hAnsi="Times New Roman" w:cs="Times New Roman"/>
-          <w:sz w:val="24"/>
-          <w:szCs w:val="24"/>
-        </w:rPr>
-        <w:t>The issue was and remains of particular impor</w:t>
-      </w:r>
-      <w:r>
-        <w:rPr>
-          <w:rFonts w:ascii="Times New Roman" w:hAnsi="Times New Roman" w:cs="Times New Roman"/>
-          <w:sz w:val="24"/>
-          <w:szCs w:val="24"/>
-        </w:rPr>
-        <w:t xml:space="preserve">tance for a number of reasons.  </w:t>
-      </w:r>
-      <w:r>
-        <w:rPr>
-          <w:rFonts w:ascii="Times New Roman" w:hAnsi="Times New Roman" w:cs="Times New Roman"/>
-          <w:sz w:val="24"/>
-          <w:szCs w:val="24"/>
-        </w:rPr>
-        <w:t xml:space="preserve">It </w:t>
-      </w:r>
-      <w:r>
-        <w:rPr>
-          <w:rFonts w:ascii="Times New Roman" w:hAnsi="Times New Roman" w:cs="Times New Roman"/>
-          <w:sz w:val="24"/>
-          <w:szCs w:val="24"/>
-        </w:rPr>
-        <w:t xml:space="preserve">has been a concern </w:t>
-      </w:r>
-      <w:r>
-        <w:rPr>
-          <w:rFonts w:ascii="Times New Roman" w:hAnsi="Times New Roman" w:cs="Times New Roman"/>
-          <w:sz w:val="24"/>
-          <w:szCs w:val="24"/>
-        </w:rPr>
-        <w:t xml:space="preserve">of presidential administrations </w:t>
-      </w:r>
-      <w:r>
-        <w:rPr>
-          <w:rFonts w:ascii="Times New Roman" w:hAnsi="Times New Roman" w:cs="Times New Roman"/>
-          <w:sz w:val="24"/>
-          <w:szCs w:val="24"/>
-        </w:rPr>
-        <w:t>since the end of the Second World War</w:t>
-      </w:r>
-      <w:r>
-        <w:rPr>
-          <w:rFonts w:ascii="Times New Roman" w:hAnsi="Times New Roman" w:cs="Times New Roman"/>
-          <w:sz w:val="24"/>
-          <w:szCs w:val="24"/>
-        </w:rPr>
-        <w:t xml:space="preserve">, when President Franklin Delano Roosevelt commissioned </w:t>
-      </w:r>
-      <w:proofErr w:type="spellStart"/>
-      <w:r>
-        <w:rPr>
-          <w:rFonts w:ascii="Times New Roman" w:hAnsi="Times New Roman" w:cs="Times New Roman"/>
-          <w:sz w:val="24"/>
-          <w:szCs w:val="24"/>
-        </w:rPr>
-        <w:t>Vannevar</w:t>
-      </w:r>
-      <w:proofErr w:type="spellEnd"/>
-      <w:r>
-        <w:rPr>
-          <w:rFonts w:ascii="Times New Roman" w:hAnsi="Times New Roman" w:cs="Times New Roman"/>
-          <w:sz w:val="24"/>
-          <w:szCs w:val="24"/>
-        </w:rPr>
-        <w:t xml:space="preserve"> Bush to prepare a report analyzing federal research and development policy and making policy recommendations</w:t>
-      </w:r>
-      <w:r>
-        <w:rPr>
-          <w:rFonts w:ascii="Times New Roman" w:hAnsi="Times New Roman" w:cs="Times New Roman"/>
-          <w:sz w:val="24"/>
-          <w:szCs w:val="24"/>
-        </w:rPr>
-        <w:t>.</w:t>
-      </w:r>
-      <w:r>
-        <w:rPr>
-          <w:rFonts w:ascii="Times New Roman" w:hAnsi="Times New Roman" w:cs="Times New Roman"/>
-          <w:sz w:val="24"/>
-          <w:szCs w:val="24"/>
-        </w:rPr>
         <w:t xml:space="preserve">  </w:t>
       </w:r>
       <w:r>
@@ -647,23 +607,7 @@
           <w:sz w:val="24"/>
           <w:szCs w:val="24"/>
         </w:rPr>
-        <w:t>I</w:t>
-      </w:r>
-      <w:r>
-        <w:rPr>
-          <w:rFonts w:ascii="Times New Roman" w:hAnsi="Times New Roman" w:cs="Times New Roman"/>
-          <w:sz w:val="24"/>
-          <w:szCs w:val="24"/>
-        </w:rPr>
-        <w:t>n 1982</w:t>
-      </w:r>
-      <w:r>
-        <w:rPr>
-          <w:rFonts w:ascii="Times New Roman" w:hAnsi="Times New Roman" w:cs="Times New Roman"/>
-          <w:sz w:val="24"/>
-          <w:szCs w:val="24"/>
-        </w:rPr>
-        <w:t xml:space="preserve"> when the legislation was enacted, total U.S. research and development expenditures were $87.1 billion.  This was more than U.S. expenditures for law courts ($1.8 billion), transportation ($20.6 billion), food and nutrition assistance ($15.6 billion), and community development ($8.3 billion) combined.  It was an amount equal to 68 percent of the federal deficit ($128 billion) and more than the gross domestic product (GDP) of </w:t>
+        <w:t xml:space="preserve">In 1982 when the legislation was enacted, total U.S. research and development expenditures were $87.1 billion.  This was more than U.S. expenditures for law courts ($1.8 billion), transportation ($20.6 billion), food and nutrition assistance ($15.6 billion), and community development ($8.3 billion) combined.  It was an amount equal to 68 percent of the federal deficit ($128 billion) and more than the gross domestic product (GDP) of </w:t>
       </w:r>
       <w:r>
         <w:rPr>
@@ -990,23 +934,7 @@
           <w:sz w:val="24"/>
           <w:szCs w:val="24"/>
         </w:rPr>
-        <w:t xml:space="preserve">.  </w:t>
-      </w:r>
-      <w:r>
-        <w:rPr>
-          <w:rFonts w:ascii="Times New Roman" w:hAnsi="Times New Roman" w:cs="Times New Roman"/>
-          <w:sz w:val="24"/>
-          <w:szCs w:val="24"/>
-        </w:rPr>
-        <w:t>In the late 1970s and early 1980s, the United States economy was stagnant and its global competitiveness was eroding.</w:t>
-      </w:r>
-      <w:r>
-        <w:rPr>
-          <w:rFonts w:ascii="Times New Roman" w:hAnsi="Times New Roman" w:cs="Times New Roman"/>
-          <w:sz w:val="24"/>
-          <w:szCs w:val="24"/>
-        </w:rPr>
-        <w:t xml:space="preserve">  Many believed that t</w:t>
+        <w:t>.  In the late 1970s and early 1980s, the United States economy was stagnant and its global competitiveness was eroding.  Many believed that t</w:t>
       </w:r>
       <w:r>
         <w:rPr>
@@ -1607,22 +1535,12 @@
     </w:p>
     <w:p>
       <w:pPr>
-        <w:spacing w:line="276" w:lineRule="auto"/>
-        <w:rPr>
-          <w:rFonts w:ascii="Times New Roman" w:hAnsi="Times New Roman" w:cs="Times New Roman"/>
-          <w:sz w:val="24"/>
-          <w:szCs w:val="24"/>
-        </w:rPr>
-      </w:pPr>
-    </w:p>
-    <w:p>
-      <w:pPr>
         <w:pStyle w:val="ListParagraph"/>
         <w:numPr>
           <w:ilvl w:val="0"/>
           <w:numId w:val="1"/>
         </w:numPr>
-        <w:spacing w:after="120" w:line="276" w:lineRule="auto"/>
+        <w:spacing w:before="120" w:after="120" w:line="276" w:lineRule="auto"/>
         <w:contextualSpacing w:val="0"/>
         <w:rPr>
           <w:rFonts w:ascii="Times New Roman" w:hAnsi="Times New Roman" w:cs="Times New Roman"/>
@@ -1646,7 +1564,7 @@
           <w:ilvl w:val="0"/>
           <w:numId w:val="1"/>
         </w:numPr>
-        <w:spacing w:after="120" w:line="276" w:lineRule="auto"/>
+        <w:spacing w:before="120" w:after="120" w:line="276" w:lineRule="auto"/>
         <w:contextualSpacing w:val="0"/>
         <w:rPr>
           <w:rFonts w:ascii="Times New Roman" w:hAnsi="Times New Roman" w:cs="Times New Roman"/>
@@ -1670,7 +1588,7 @@
           <w:ilvl w:val="0"/>
           <w:numId w:val="1"/>
         </w:numPr>
-        <w:spacing w:after="120" w:line="276" w:lineRule="auto"/>
+        <w:spacing w:before="120" w:after="120" w:line="276" w:lineRule="auto"/>
         <w:contextualSpacing w:val="0"/>
         <w:rPr>
           <w:rFonts w:ascii="Times New Roman" w:hAnsi="Times New Roman" w:cs="Times New Roman"/>
@@ -1694,7 +1612,7 @@
           <w:ilvl w:val="0"/>
           <w:numId w:val="1"/>
         </w:numPr>
-        <w:spacing w:after="120" w:line="276" w:lineRule="auto"/>
+        <w:spacing w:before="120" w:after="120" w:line="276" w:lineRule="auto"/>
         <w:contextualSpacing w:val="0"/>
         <w:rPr>
           <w:rFonts w:ascii="Times New Roman" w:hAnsi="Times New Roman" w:cs="Times New Roman"/>
@@ -1764,22 +1682,12 @@
     </w:p>
     <w:p>
       <w:pPr>
-        <w:spacing w:line="276" w:lineRule="auto"/>
-        <w:rPr>
-          <w:rFonts w:ascii="Times New Roman" w:hAnsi="Times New Roman" w:cs="Times New Roman"/>
-          <w:sz w:val="24"/>
-          <w:szCs w:val="24"/>
-        </w:rPr>
-      </w:pPr>
-    </w:p>
-    <w:p>
-      <w:pPr>
         <w:pStyle w:val="ListParagraph"/>
         <w:numPr>
           <w:ilvl w:val="0"/>
           <w:numId w:val="1"/>
         </w:numPr>
-        <w:spacing w:after="120" w:line="276" w:lineRule="auto"/>
+        <w:spacing w:before="120" w:after="120" w:line="276" w:lineRule="auto"/>
         <w:contextualSpacing w:val="0"/>
         <w:rPr>
           <w:rFonts w:ascii="Times New Roman" w:hAnsi="Times New Roman" w:cs="Times New Roman"/>
@@ -1803,7 +1711,7 @@
           <w:ilvl w:val="0"/>
           <w:numId w:val="1"/>
         </w:numPr>
-        <w:spacing w:after="120" w:line="276" w:lineRule="auto"/>
+        <w:spacing w:before="120" w:after="120" w:line="276" w:lineRule="auto"/>
         <w:contextualSpacing w:val="0"/>
         <w:rPr>
           <w:rFonts w:ascii="Times New Roman" w:hAnsi="Times New Roman" w:cs="Times New Roman"/>
@@ -1827,7 +1735,7 @@
           <w:ilvl w:val="0"/>
           <w:numId w:val="1"/>
         </w:numPr>
-        <w:spacing w:after="120" w:line="276" w:lineRule="auto"/>
+        <w:spacing w:before="120" w:after="120" w:line="276" w:lineRule="auto"/>
         <w:contextualSpacing w:val="0"/>
         <w:rPr>
           <w:rFonts w:ascii="Times New Roman" w:hAnsi="Times New Roman" w:cs="Times New Roman"/>
@@ -1851,7 +1759,7 @@
           <w:ilvl w:val="0"/>
           <w:numId w:val="1"/>
         </w:numPr>
-        <w:spacing w:after="120" w:line="276" w:lineRule="auto"/>
+        <w:spacing w:before="120" w:after="120" w:line="276" w:lineRule="auto"/>
         <w:contextualSpacing w:val="0"/>
         <w:rPr>
           <w:rFonts w:ascii="Times New Roman" w:hAnsi="Times New Roman" w:cs="Times New Roman"/>
@@ -2009,16 +1917,6 @@
         </w:rPr>
         <w:t xml:space="preserve"> </w:t>
       </w:r>
-    </w:p>
-    <w:p>
-      <w:pPr>
-        <w:spacing w:line="276" w:lineRule="auto"/>
-        <w:rPr>
-          <w:rFonts w:ascii="Times New Roman" w:hAnsi="Times New Roman" w:cs="Times New Roman"/>
-          <w:sz w:val="24"/>
-          <w:szCs w:val="24"/>
-        </w:rPr>
-      </w:pPr>
     </w:p>
     <w:p>
       <w:pPr>
@@ -2027,7 +1925,7 @@
           <w:ilvl w:val="0"/>
           <w:numId w:val="1"/>
         </w:numPr>
-        <w:spacing w:after="120" w:line="276" w:lineRule="auto"/>
+        <w:spacing w:before="120" w:after="120" w:line="276" w:lineRule="auto"/>
         <w:contextualSpacing w:val="0"/>
         <w:rPr>
           <w:rFonts w:ascii="Times New Roman" w:hAnsi="Times New Roman" w:cs="Times New Roman"/>
@@ -2068,7 +1966,7 @@
           <w:ilvl w:val="0"/>
           <w:numId w:val="1"/>
         </w:numPr>
-        <w:spacing w:after="120" w:line="276" w:lineRule="auto"/>
+        <w:spacing w:before="120" w:after="120" w:line="276" w:lineRule="auto"/>
         <w:contextualSpacing w:val="0"/>
         <w:rPr>
           <w:rFonts w:ascii="Times New Roman" w:hAnsi="Times New Roman" w:cs="Times New Roman"/>
@@ -2109,7 +2007,7 @@
           <w:ilvl w:val="0"/>
           <w:numId w:val="1"/>
         </w:numPr>
-        <w:spacing w:after="120" w:line="276" w:lineRule="auto"/>
+        <w:spacing w:before="120" w:after="120" w:line="276" w:lineRule="auto"/>
         <w:contextualSpacing w:val="0"/>
         <w:rPr>
           <w:rFonts w:ascii="Times New Roman" w:hAnsi="Times New Roman" w:cs="Times New Roman"/>
@@ -2150,7 +2048,7 @@
           <w:ilvl w:val="0"/>
           <w:numId w:val="1"/>
         </w:numPr>
-        <w:spacing w:after="120" w:line="276" w:lineRule="auto"/>
+        <w:spacing w:before="120" w:after="120" w:line="276" w:lineRule="auto"/>
         <w:contextualSpacing w:val="0"/>
         <w:rPr>
           <w:rFonts w:ascii="Times New Roman" w:hAnsi="Times New Roman" w:cs="Times New Roman"/>
@@ -2186,17 +2084,7 @@
     </w:p>
     <w:p>
       <w:pPr>
-        <w:spacing w:after="120" w:line="276" w:lineRule="auto"/>
-        <w:rPr>
-          <w:rFonts w:ascii="Times New Roman" w:hAnsi="Times New Roman" w:cs="Times New Roman"/>
-          <w:sz w:val="24"/>
-          <w:szCs w:val="24"/>
-        </w:rPr>
-      </w:pPr>
-    </w:p>
-    <w:p>
-      <w:pPr>
-        <w:spacing w:after="120" w:line="276" w:lineRule="auto"/>
+        <w:spacing w:line="276" w:lineRule="auto"/>
         <w:rPr>
           <w:rFonts w:ascii="Times New Roman" w:hAnsi="Times New Roman" w:cs="Times New Roman"/>
           <w:sz w:val="24"/>
@@ -2267,7 +2155,7 @@
           <w:ilvl w:val="0"/>
           <w:numId w:val="1"/>
         </w:numPr>
-        <w:spacing w:after="120" w:line="276" w:lineRule="auto"/>
+        <w:spacing w:before="120" w:after="120" w:line="276" w:lineRule="auto"/>
         <w:contextualSpacing w:val="0"/>
         <w:rPr>
           <w:rFonts w:ascii="Times New Roman" w:hAnsi="Times New Roman" w:cs="Times New Roman"/>
@@ -2291,7 +2179,7 @@
           <w:ilvl w:val="1"/>
           <w:numId w:val="1"/>
         </w:numPr>
-        <w:spacing w:after="120" w:line="276" w:lineRule="auto"/>
+        <w:spacing w:before="120" w:after="120" w:line="276" w:lineRule="auto"/>
         <w:contextualSpacing w:val="0"/>
         <w:rPr>
           <w:rFonts w:ascii="Times New Roman" w:hAnsi="Times New Roman" w:cs="Times New Roman"/>
@@ -2315,7 +2203,7 @@
           <w:ilvl w:val="1"/>
           <w:numId w:val="1"/>
         </w:numPr>
-        <w:spacing w:after="120" w:line="276" w:lineRule="auto"/>
+        <w:spacing w:before="120" w:after="120" w:line="276" w:lineRule="auto"/>
         <w:contextualSpacing w:val="0"/>
         <w:rPr>
           <w:rFonts w:ascii="Times New Roman" w:hAnsi="Times New Roman" w:cs="Times New Roman"/>
@@ -2339,21 +2227,20 @@
           <w:ilvl w:val="1"/>
           <w:numId w:val="1"/>
         </w:numPr>
-        <w:spacing w:after="120" w:line="276" w:lineRule="auto"/>
-        <w:contextualSpacing w:val="0"/>
-        <w:rPr>
-          <w:rFonts w:ascii="Times New Roman" w:hAnsi="Times New Roman" w:cs="Times New Roman"/>
-          <w:sz w:val="24"/>
-          <w:szCs w:val="24"/>
-        </w:rPr>
-      </w:pPr>
-      <w:r>
-        <w:rPr>
-          <w:rFonts w:ascii="Times New Roman" w:hAnsi="Times New Roman" w:cs="Times New Roman"/>
-          <w:sz w:val="24"/>
-          <w:szCs w:val="24"/>
-        </w:rPr>
-        <w:lastRenderedPageBreak/>
+        <w:spacing w:before="120" w:after="120" w:line="276" w:lineRule="auto"/>
+        <w:contextualSpacing w:val="0"/>
+        <w:rPr>
+          <w:rFonts w:ascii="Times New Roman" w:hAnsi="Times New Roman" w:cs="Times New Roman"/>
+          <w:sz w:val="24"/>
+          <w:szCs w:val="24"/>
+        </w:rPr>
+      </w:pPr>
+      <w:r>
+        <w:rPr>
+          <w:rFonts w:ascii="Times New Roman" w:hAnsi="Times New Roman" w:cs="Times New Roman"/>
+          <w:sz w:val="24"/>
+          <w:szCs w:val="24"/>
+        </w:rPr>
         <w:t>Increases maximum award amounts from $100,000 to $200,000 for Phase 1 grants and from $750,000 to $1.5 million for Phase 2 grants.</w:t>
       </w:r>
     </w:p>
@@ -2364,7 +2251,7 @@
           <w:ilvl w:val="0"/>
           <w:numId w:val="1"/>
         </w:numPr>
-        <w:spacing w:after="120" w:line="276" w:lineRule="auto"/>
+        <w:spacing w:before="120" w:after="120" w:line="276" w:lineRule="auto"/>
         <w:contextualSpacing w:val="0"/>
         <w:rPr>
           <w:rFonts w:ascii="Times New Roman" w:hAnsi="Times New Roman" w:cs="Times New Roman"/>
@@ -2388,20 +2275,21 @@
           <w:ilvl w:val="1"/>
           <w:numId w:val="1"/>
         </w:numPr>
-        <w:spacing w:after="120" w:line="276" w:lineRule="auto"/>
-        <w:contextualSpacing w:val="0"/>
-        <w:rPr>
-          <w:rFonts w:ascii="Times New Roman" w:hAnsi="Times New Roman" w:cs="Times New Roman"/>
-          <w:sz w:val="24"/>
-          <w:szCs w:val="24"/>
-        </w:rPr>
-      </w:pPr>
-      <w:r>
-        <w:rPr>
-          <w:rFonts w:ascii="Times New Roman" w:hAnsi="Times New Roman" w:cs="Times New Roman"/>
-          <w:sz w:val="24"/>
-          <w:szCs w:val="24"/>
-        </w:rPr>
+        <w:spacing w:before="120" w:after="120" w:line="276" w:lineRule="auto"/>
+        <w:contextualSpacing w:val="0"/>
+        <w:rPr>
+          <w:rFonts w:ascii="Times New Roman" w:hAnsi="Times New Roman" w:cs="Times New Roman"/>
+          <w:sz w:val="24"/>
+          <w:szCs w:val="24"/>
+        </w:rPr>
+      </w:pPr>
+      <w:r>
+        <w:rPr>
+          <w:rFonts w:ascii="Times New Roman" w:hAnsi="Times New Roman" w:cs="Times New Roman"/>
+          <w:sz w:val="24"/>
+          <w:szCs w:val="24"/>
+        </w:rPr>
+        <w:lastRenderedPageBreak/>
         <w:t>Increases award levels.</w:t>
       </w:r>
     </w:p>
@@ -2412,7 +2300,7 @@
           <w:ilvl w:val="1"/>
           <w:numId w:val="1"/>
         </w:numPr>
-        <w:spacing w:after="120" w:line="276" w:lineRule="auto"/>
+        <w:spacing w:before="120" w:after="120" w:line="276" w:lineRule="auto"/>
         <w:contextualSpacing w:val="0"/>
         <w:rPr>
           <w:rFonts w:ascii="Times New Roman" w:hAnsi="Times New Roman" w:cs="Times New Roman"/>
@@ -2436,7 +2324,7 @@
           <w:ilvl w:val="1"/>
           <w:numId w:val="1"/>
         </w:numPr>
-        <w:spacing w:after="120" w:line="276" w:lineRule="auto"/>
+        <w:spacing w:before="120" w:after="120" w:line="276" w:lineRule="auto"/>
         <w:contextualSpacing w:val="0"/>
         <w:rPr>
           <w:rFonts w:ascii="Times New Roman" w:hAnsi="Times New Roman" w:cs="Times New Roman"/>
@@ -2460,7 +2348,7 @@
           <w:ilvl w:val="1"/>
           <w:numId w:val="1"/>
         </w:numPr>
-        <w:spacing w:after="120" w:line="276" w:lineRule="auto"/>
+        <w:spacing w:before="120" w:after="120" w:line="276" w:lineRule="auto"/>
         <w:contextualSpacing w:val="0"/>
         <w:rPr>
           <w:rFonts w:ascii="Times New Roman" w:hAnsi="Times New Roman" w:cs="Times New Roman"/>
@@ -2484,7 +2372,7 @@
           <w:ilvl w:val="1"/>
           <w:numId w:val="1"/>
         </w:numPr>
-        <w:spacing w:after="120" w:line="276" w:lineRule="auto"/>
+        <w:spacing w:before="120" w:after="120" w:line="276" w:lineRule="auto"/>
         <w:contextualSpacing w:val="0"/>
         <w:rPr>
           <w:rFonts w:ascii="Times New Roman" w:hAnsi="Times New Roman" w:cs="Times New Roman"/>
@@ -2508,7 +2396,7 @@
           <w:ilvl w:val="0"/>
           <w:numId w:val="1"/>
         </w:numPr>
-        <w:spacing w:after="120" w:line="276" w:lineRule="auto"/>
+        <w:spacing w:before="120" w:after="120" w:line="276" w:lineRule="auto"/>
         <w:contextualSpacing w:val="0"/>
         <w:rPr>
           <w:rFonts w:ascii="Times New Roman" w:hAnsi="Times New Roman" w:cs="Times New Roman"/>
@@ -2532,7 +2420,7 @@
           <w:ilvl w:val="1"/>
           <w:numId w:val="1"/>
         </w:numPr>
-        <w:spacing w:after="120" w:line="276" w:lineRule="auto"/>
+        <w:spacing w:before="120" w:after="120" w:line="276" w:lineRule="auto"/>
         <w:contextualSpacing w:val="0"/>
         <w:rPr>
           <w:rFonts w:ascii="Times New Roman" w:hAnsi="Times New Roman" w:cs="Times New Roman"/>
@@ -2556,7 +2444,7 @@
           <w:ilvl w:val="1"/>
           <w:numId w:val="1"/>
         </w:numPr>
-        <w:spacing w:after="120" w:line="276" w:lineRule="auto"/>
+        <w:spacing w:before="120" w:after="120" w:line="276" w:lineRule="auto"/>
         <w:contextualSpacing w:val="0"/>
         <w:rPr>
           <w:rFonts w:ascii="Times New Roman" w:hAnsi="Times New Roman" w:cs="Times New Roman"/>
@@ -2580,7 +2468,7 @@
           <w:ilvl w:val="0"/>
           <w:numId w:val="1"/>
         </w:numPr>
-        <w:spacing w:after="120" w:line="276" w:lineRule="auto"/>
+        <w:spacing w:before="120" w:after="120" w:line="276" w:lineRule="auto"/>
         <w:contextualSpacing w:val="0"/>
         <w:rPr>
           <w:rFonts w:ascii="Times New Roman" w:hAnsi="Times New Roman" w:cs="Times New Roman"/>
@@ -2604,7 +2492,7 @@
           <w:ilvl w:val="1"/>
           <w:numId w:val="1"/>
         </w:numPr>
-        <w:spacing w:after="120" w:line="276" w:lineRule="auto"/>
+        <w:spacing w:before="120" w:after="120" w:line="276" w:lineRule="auto"/>
         <w:contextualSpacing w:val="0"/>
         <w:rPr>
           <w:rFonts w:ascii="Times New Roman" w:hAnsi="Times New Roman" w:cs="Times New Roman"/>
@@ -2628,7 +2516,7 @@
           <w:ilvl w:val="1"/>
           <w:numId w:val="1"/>
         </w:numPr>
-        <w:spacing w:after="120" w:line="276" w:lineRule="auto"/>
+        <w:spacing w:before="120" w:after="120" w:line="276" w:lineRule="auto"/>
         <w:contextualSpacing w:val="0"/>
         <w:rPr>
           <w:rFonts w:ascii="Times New Roman" w:hAnsi="Times New Roman" w:cs="Times New Roman"/>
@@ -2647,17 +2535,7 @@
     </w:p>
     <w:p>
       <w:pPr>
-        <w:spacing w:after="120" w:line="276" w:lineRule="auto"/>
-        <w:rPr>
-          <w:rFonts w:ascii="Times New Roman" w:hAnsi="Times New Roman" w:cs="Times New Roman"/>
-          <w:sz w:val="24"/>
-          <w:szCs w:val="24"/>
-        </w:rPr>
-      </w:pPr>
-    </w:p>
-    <w:p>
-      <w:pPr>
-        <w:spacing w:after="120" w:line="276" w:lineRule="auto"/>
+        <w:spacing w:line="276" w:lineRule="auto"/>
         <w:rPr>
           <w:rFonts w:ascii="Times New Roman" w:hAnsi="Times New Roman" w:cs="Times New Roman"/>
           <w:sz w:val="24"/>
@@ -2710,429 +2588,110 @@
           <w:sz w:val="24"/>
           <w:szCs w:val="24"/>
         </w:rPr>
+        <w:t xml:space="preserve"> at the time the original policy was being debated</w:t>
+      </w:r>
+      <w:r>
+        <w:rPr>
+          <w:rFonts w:ascii="Times New Roman" w:hAnsi="Times New Roman" w:cs="Times New Roman"/>
+          <w:sz w:val="24"/>
+          <w:szCs w:val="24"/>
+        </w:rPr>
         <w:t>.</w:t>
       </w:r>
-    </w:p>
-    <w:p>
-      <w:pPr>
-        <w:pStyle w:val="ListParagraph"/>
-        <w:numPr>
-          <w:ilvl w:val="1"/>
-          <w:numId w:val="2"/>
-        </w:numPr>
-        <w:spacing w:after="120" w:line="276" w:lineRule="auto"/>
-        <w:ind w:left="360"/>
-        <w:contextualSpacing w:val="0"/>
-        <w:rPr>
-          <w:rFonts w:ascii="Times New Roman" w:hAnsi="Times New Roman" w:cs="Times New Roman"/>
-          <w:sz w:val="24"/>
-          <w:szCs w:val="24"/>
-        </w:rPr>
-      </w:pPr>
-      <w:r>
-        <w:rPr>
-          <w:rFonts w:ascii="Times New Roman" w:hAnsi="Times New Roman" w:cs="Times New Roman"/>
-          <w:sz w:val="24"/>
-          <w:szCs w:val="24"/>
-        </w:rPr>
-        <w:t>Proponents</w:t>
-      </w:r>
-    </w:p>
-    <w:p>
-      <w:pPr>
-        <w:pStyle w:val="ListParagraph"/>
-        <w:numPr>
-          <w:ilvl w:val="2"/>
-          <w:numId w:val="2"/>
-        </w:numPr>
-        <w:spacing w:after="120" w:line="276" w:lineRule="auto"/>
-        <w:ind w:left="1080"/>
-        <w:contextualSpacing w:val="0"/>
-        <w:rPr>
-          <w:rFonts w:ascii="Times New Roman" w:hAnsi="Times New Roman" w:cs="Times New Roman"/>
-          <w:sz w:val="24"/>
-          <w:szCs w:val="24"/>
-        </w:rPr>
-      </w:pPr>
-      <w:r>
-        <w:rPr>
-          <w:rFonts w:ascii="Times New Roman" w:hAnsi="Times New Roman" w:cs="Times New Roman"/>
-          <w:sz w:val="24"/>
-          <w:szCs w:val="24"/>
-        </w:rPr>
-        <w:t>There were more than 50 co-sponsors for the original bill in the Senate by the time of the first hearings.</w:t>
-      </w:r>
-    </w:p>
-    <w:p>
-      <w:pPr>
-        <w:pStyle w:val="ListParagraph"/>
-        <w:numPr>
-          <w:ilvl w:val="2"/>
-          <w:numId w:val="2"/>
-        </w:numPr>
-        <w:spacing w:after="120" w:line="276" w:lineRule="auto"/>
-        <w:ind w:left="1080"/>
-        <w:contextualSpacing w:val="0"/>
-        <w:rPr>
-          <w:rFonts w:ascii="Times New Roman" w:hAnsi="Times New Roman" w:cs="Times New Roman"/>
-          <w:sz w:val="24"/>
-          <w:szCs w:val="24"/>
-        </w:rPr>
-      </w:pPr>
-      <w:r>
-        <w:rPr>
-          <w:rFonts w:ascii="Times New Roman" w:hAnsi="Times New Roman" w:cs="Times New Roman"/>
-          <w:sz w:val="24"/>
-          <w:szCs w:val="24"/>
-        </w:rPr>
-        <w:t>In the end there were 84 co-sponsors for the bill in the Senate.</w:t>
-      </w:r>
-    </w:p>
-    <w:p>
-      <w:pPr>
-        <w:pStyle w:val="ListParagraph"/>
-        <w:numPr>
-          <w:ilvl w:val="2"/>
-          <w:numId w:val="2"/>
-        </w:numPr>
-        <w:spacing w:after="120" w:line="276" w:lineRule="auto"/>
-        <w:ind w:left="1080"/>
-        <w:contextualSpacing w:val="0"/>
-        <w:rPr>
-          <w:rFonts w:ascii="Times New Roman" w:hAnsi="Times New Roman" w:cs="Times New Roman"/>
-          <w:sz w:val="24"/>
-          <w:szCs w:val="24"/>
-        </w:rPr>
-      </w:pPr>
-      <w:r>
-        <w:rPr>
-          <w:rFonts w:ascii="Times New Roman" w:hAnsi="Times New Roman" w:cs="Times New Roman"/>
-          <w:sz w:val="24"/>
-          <w:szCs w:val="24"/>
-        </w:rPr>
-        <w:t>Key proponents include:</w:t>
-      </w:r>
-    </w:p>
-    <w:p>
-      <w:pPr>
-        <w:pStyle w:val="ListParagraph"/>
-        <w:numPr>
-          <w:ilvl w:val="3"/>
-          <w:numId w:val="1"/>
-        </w:numPr>
-        <w:spacing w:after="120" w:line="276" w:lineRule="auto"/>
-        <w:ind w:left="1800"/>
-        <w:contextualSpacing w:val="0"/>
-        <w:rPr>
-          <w:rFonts w:ascii="Times New Roman" w:hAnsi="Times New Roman" w:cs="Times New Roman"/>
-          <w:sz w:val="24"/>
-          <w:szCs w:val="24"/>
-        </w:rPr>
-      </w:pPr>
-      <w:r>
-        <w:rPr>
-          <w:rFonts w:ascii="Times New Roman" w:hAnsi="Times New Roman" w:cs="Times New Roman"/>
-          <w:sz w:val="24"/>
-          <w:szCs w:val="24"/>
-        </w:rPr>
-        <w:t>Roland Tibbets (Senior Program Director, National Science Foundation)</w:t>
-      </w:r>
-    </w:p>
-    <w:p>
-      <w:pPr>
-        <w:pStyle w:val="ListParagraph"/>
-        <w:numPr>
-          <w:ilvl w:val="3"/>
-          <w:numId w:val="1"/>
-        </w:numPr>
-        <w:spacing w:after="120" w:line="276" w:lineRule="auto"/>
-        <w:ind w:left="1800"/>
-        <w:contextualSpacing w:val="0"/>
-        <w:rPr>
-          <w:rFonts w:ascii="Times New Roman" w:hAnsi="Times New Roman" w:cs="Times New Roman"/>
-          <w:sz w:val="24"/>
-          <w:szCs w:val="24"/>
-        </w:rPr>
-      </w:pPr>
-      <w:r>
-        <w:rPr>
-          <w:rFonts w:ascii="Times New Roman" w:hAnsi="Times New Roman" w:cs="Times New Roman"/>
-          <w:sz w:val="24"/>
-          <w:szCs w:val="24"/>
-        </w:rPr>
-        <w:t>Senator Paul Tsongas (D-MA)</w:t>
-      </w:r>
-    </w:p>
-    <w:p>
-      <w:pPr>
-        <w:pStyle w:val="ListParagraph"/>
-        <w:numPr>
-          <w:ilvl w:val="3"/>
-          <w:numId w:val="1"/>
-        </w:numPr>
-        <w:spacing w:after="120" w:line="276" w:lineRule="auto"/>
-        <w:ind w:left="1800"/>
-        <w:contextualSpacing w:val="0"/>
-        <w:rPr>
-          <w:rFonts w:ascii="Times New Roman" w:hAnsi="Times New Roman" w:cs="Times New Roman"/>
-          <w:sz w:val="24"/>
-          <w:szCs w:val="24"/>
-        </w:rPr>
-      </w:pPr>
-      <w:r>
-        <w:rPr>
-          <w:rFonts w:ascii="Times New Roman" w:hAnsi="Times New Roman" w:cs="Times New Roman"/>
-          <w:sz w:val="24"/>
-          <w:szCs w:val="24"/>
-        </w:rPr>
-        <w:t>Senator Edward “Ted” M. Kennedy (D-MA)</w:t>
-      </w:r>
-    </w:p>
-    <w:p>
-      <w:pPr>
-        <w:pStyle w:val="ListParagraph"/>
-        <w:numPr>
-          <w:ilvl w:val="1"/>
-          <w:numId w:val="2"/>
-        </w:numPr>
-        <w:spacing w:after="120" w:line="276" w:lineRule="auto"/>
-        <w:ind w:left="360"/>
-        <w:contextualSpacing w:val="0"/>
-        <w:rPr>
-          <w:rFonts w:ascii="Times New Roman" w:hAnsi="Times New Roman" w:cs="Times New Roman"/>
-          <w:sz w:val="24"/>
-          <w:szCs w:val="24"/>
-        </w:rPr>
-      </w:pPr>
-      <w:r>
-        <w:rPr>
-          <w:rFonts w:ascii="Times New Roman" w:hAnsi="Times New Roman" w:cs="Times New Roman"/>
-          <w:sz w:val="24"/>
-          <w:szCs w:val="24"/>
-        </w:rPr>
-        <w:t>Opponents</w:t>
-      </w:r>
-    </w:p>
-    <w:p>
-      <w:pPr>
-        <w:pStyle w:val="ListParagraph"/>
-        <w:numPr>
-          <w:ilvl w:val="2"/>
-          <w:numId w:val="2"/>
-        </w:numPr>
-        <w:spacing w:after="120" w:line="276" w:lineRule="auto"/>
-        <w:ind w:left="1080"/>
-        <w:contextualSpacing w:val="0"/>
-        <w:rPr>
-          <w:rFonts w:ascii="Times New Roman" w:hAnsi="Times New Roman" w:cs="Times New Roman"/>
-          <w:sz w:val="24"/>
-          <w:szCs w:val="24"/>
-        </w:rPr>
-      </w:pPr>
-      <w:r>
-        <w:rPr>
-          <w:rFonts w:ascii="Times New Roman" w:hAnsi="Times New Roman" w:cs="Times New Roman"/>
-          <w:sz w:val="24"/>
-          <w:szCs w:val="24"/>
-        </w:rPr>
-        <w:lastRenderedPageBreak/>
-        <w:t xml:space="preserve">Primary opposition was based on the belief that the policy reduced funding opportunities for their researchers and took away from basic research. </w:t>
-      </w:r>
-    </w:p>
-    <w:p>
-      <w:pPr>
-        <w:pStyle w:val="ListParagraph"/>
-        <w:numPr>
-          <w:ilvl w:val="2"/>
-          <w:numId w:val="2"/>
-        </w:numPr>
-        <w:spacing w:after="120" w:line="276" w:lineRule="auto"/>
-        <w:ind w:left="1080"/>
-        <w:contextualSpacing w:val="0"/>
-        <w:rPr>
-          <w:rFonts w:ascii="Times New Roman" w:hAnsi="Times New Roman" w:cs="Times New Roman"/>
-          <w:sz w:val="24"/>
-          <w:szCs w:val="24"/>
-        </w:rPr>
-      </w:pPr>
-      <w:r>
-        <w:rPr>
-          <w:rFonts w:ascii="Times New Roman" w:hAnsi="Times New Roman" w:cs="Times New Roman"/>
-          <w:sz w:val="24"/>
-          <w:szCs w:val="24"/>
-        </w:rPr>
-        <w:t>Also opposed the set-aside as method of distribution research and development funding.</w:t>
-      </w:r>
-    </w:p>
-    <w:p>
-      <w:pPr>
-        <w:pStyle w:val="ListParagraph"/>
-        <w:numPr>
-          <w:ilvl w:val="3"/>
-          <w:numId w:val="1"/>
-        </w:numPr>
-        <w:spacing w:after="120" w:line="276" w:lineRule="auto"/>
-        <w:ind w:left="1800"/>
-        <w:contextualSpacing w:val="0"/>
-        <w:rPr>
-          <w:rFonts w:ascii="Times New Roman" w:hAnsi="Times New Roman" w:cs="Times New Roman"/>
-          <w:sz w:val="24"/>
-          <w:szCs w:val="24"/>
-        </w:rPr>
-      </w:pPr>
-      <w:r>
-        <w:rPr>
-          <w:rFonts w:ascii="Times New Roman" w:hAnsi="Times New Roman" w:cs="Times New Roman"/>
-          <w:sz w:val="24"/>
-          <w:szCs w:val="24"/>
-        </w:rPr>
-        <w:t>Argued it changed the selection criteria away from research excellence and would result in the funding of sub-par research and development.</w:t>
-      </w:r>
-    </w:p>
-    <w:p>
-      <w:pPr>
-        <w:pStyle w:val="ListParagraph"/>
-        <w:numPr>
-          <w:ilvl w:val="2"/>
-          <w:numId w:val="2"/>
-        </w:numPr>
-        <w:spacing w:after="120" w:line="276" w:lineRule="auto"/>
-        <w:ind w:left="1080"/>
-        <w:contextualSpacing w:val="0"/>
-        <w:rPr>
-          <w:rFonts w:ascii="Times New Roman" w:hAnsi="Times New Roman" w:cs="Times New Roman"/>
-          <w:sz w:val="24"/>
-          <w:szCs w:val="24"/>
-        </w:rPr>
-      </w:pPr>
-      <w:r>
-        <w:rPr>
-          <w:rFonts w:ascii="Times New Roman" w:hAnsi="Times New Roman" w:cs="Times New Roman"/>
-          <w:sz w:val="24"/>
-          <w:szCs w:val="24"/>
-        </w:rPr>
-        <w:t>Key opponents</w:t>
-      </w:r>
-    </w:p>
-    <w:p>
-      <w:pPr>
-        <w:pStyle w:val="ListParagraph"/>
-        <w:numPr>
-          <w:ilvl w:val="3"/>
-          <w:numId w:val="1"/>
-        </w:numPr>
-        <w:spacing w:after="120" w:line="276" w:lineRule="auto"/>
-        <w:ind w:left="1800"/>
-        <w:contextualSpacing w:val="0"/>
-        <w:rPr>
-          <w:rFonts w:ascii="Times New Roman" w:hAnsi="Times New Roman" w:cs="Times New Roman"/>
-          <w:sz w:val="24"/>
-          <w:szCs w:val="24"/>
-        </w:rPr>
-      </w:pPr>
-      <w:r>
-        <w:rPr>
-          <w:rFonts w:ascii="Times New Roman" w:hAnsi="Times New Roman" w:cs="Times New Roman"/>
-          <w:sz w:val="24"/>
-          <w:szCs w:val="24"/>
-        </w:rPr>
-        <w:t>Primarily tenured and tenure-track faculty and research faculty and research universities.</w:t>
-      </w:r>
-    </w:p>
-    <w:p>
-      <w:pPr>
-        <w:pStyle w:val="ListParagraph"/>
-        <w:numPr>
-          <w:ilvl w:val="3"/>
-          <w:numId w:val="1"/>
-        </w:numPr>
-        <w:spacing w:after="120" w:line="276" w:lineRule="auto"/>
-        <w:ind w:left="1800"/>
-        <w:contextualSpacing w:val="0"/>
-        <w:rPr>
-          <w:rFonts w:ascii="Times New Roman" w:hAnsi="Times New Roman" w:cs="Times New Roman"/>
-          <w:sz w:val="24"/>
-          <w:szCs w:val="24"/>
-        </w:rPr>
-      </w:pPr>
-      <w:r>
-        <w:rPr>
-          <w:rFonts w:ascii="Times New Roman" w:hAnsi="Times New Roman" w:cs="Times New Roman"/>
-          <w:sz w:val="24"/>
-          <w:szCs w:val="24"/>
-        </w:rPr>
-        <w:t>Senior leaders and researchers at research laboratories that must compete for feder</w:t>
-      </w:r>
+      <w:r>
+        <w:rPr>
+          <w:rFonts w:ascii="Times New Roman" w:hAnsi="Times New Roman" w:cs="Times New Roman"/>
+          <w:sz w:val="24"/>
+          <w:szCs w:val="24"/>
+        </w:rPr>
+        <w:t xml:space="preserve">  Proponents of the legislation seemed to outnumber opponents.  By the time of the first hearing on the S.881 by the Senate Subcommittee on Technology and Innovation, the bill had more than 50 co-sponsors.  Upon final passage by voice vote, the Senate bill had 84 co-sponsors.  Proponents of the legislation included Roland Tibbetts, the senior program officer at the National Science Foundation (NSF) who championed the NSF initial pilot SBIR program; several influential U.S. Senators including Senator Paul Tsongas (D-MA) and Senator Edward “Ted” M. Kennedy (D-MA); leaders of small business advocacy groups; leaders of economic and community development organizations, and senior executives of several large businesses.</w:t>
+      </w:r>
+    </w:p>
+    <w:p>
+      <w:pPr>
+        <w:spacing w:line="276" w:lineRule="auto"/>
+        <w:rPr>
+          <w:rFonts w:ascii="Times New Roman" w:hAnsi="Times New Roman" w:cs="Times New Roman"/>
+          <w:sz w:val="24"/>
+          <w:szCs w:val="24"/>
+        </w:rPr>
+      </w:pPr>
+    </w:p>
+    <w:p>
+      <w:pPr>
+        <w:spacing w:line="276" w:lineRule="auto"/>
+        <w:rPr>
+          <w:rFonts w:ascii="Times New Roman" w:hAnsi="Times New Roman" w:cs="Times New Roman"/>
+          <w:sz w:val="24"/>
+          <w:szCs w:val="24"/>
+        </w:rPr>
+      </w:pPr>
+      <w:r>
+        <w:rPr>
+          <w:rFonts w:ascii="Times New Roman" w:hAnsi="Times New Roman" w:cs="Times New Roman"/>
+          <w:sz w:val="24"/>
+          <w:szCs w:val="24"/>
+        </w:rPr>
+        <w:t>The legislation was not without opposition.  Opponents included</w:t>
+      </w:r>
+      <w:r>
+        <w:rPr>
+          <w:rFonts w:ascii="Times New Roman" w:hAnsi="Times New Roman" w:cs="Times New Roman"/>
+          <w:sz w:val="24"/>
+          <w:szCs w:val="24"/>
+        </w:rPr>
+        <w:t xml:space="preserve"> senior leaders, tenured and tenure-track faculty, and research faculty at research universities; senior leaders and researchers at research laboratories that compete for federal funding; senior executives at research hospitals and medical colleges; and the leadership of the Association of American Medical Colleges.</w:t>
+      </w:r>
+    </w:p>
+    <w:p>
+      <w:pPr>
+        <w:spacing w:line="276" w:lineRule="auto"/>
+        <w:rPr>
+          <w:rFonts w:ascii="Times New Roman" w:hAnsi="Times New Roman" w:cs="Times New Roman"/>
+          <w:sz w:val="24"/>
+          <w:szCs w:val="24"/>
+        </w:rPr>
+      </w:pPr>
+    </w:p>
+    <w:p>
+      <w:pPr>
+        <w:spacing w:line="276" w:lineRule="auto"/>
+        <w:rPr>
+          <w:rFonts w:ascii="Times New Roman" w:hAnsi="Times New Roman" w:cs="Times New Roman"/>
+          <w:sz w:val="24"/>
+          <w:szCs w:val="24"/>
+        </w:rPr>
+      </w:pPr>
+      <w:r>
+        <w:rPr>
+          <w:rFonts w:ascii="Times New Roman" w:hAnsi="Times New Roman" w:cs="Times New Roman"/>
+          <w:b/>
+          <w:sz w:val="24"/>
+          <w:szCs w:val="24"/>
+        </w:rPr>
+        <w:t>The Framing Arguments of Key Stakeho</w:t>
+      </w:r>
+      <w:r>
+        <w:rPr>
+          <w:rFonts w:ascii="Times New Roman" w:hAnsi="Times New Roman" w:cs="Times New Roman"/>
+          <w:b/>
+          <w:sz w:val="24"/>
+          <w:szCs w:val="24"/>
+        </w:rPr>
+        <w:t>lders</w:t>
+      </w:r>
+    </w:p>
+    <w:p>
+      <w:pPr>
+        <w:spacing w:line="276" w:lineRule="auto"/>
+        <w:rPr>
+          <w:rFonts w:ascii="Times New Roman" w:hAnsi="Times New Roman" w:cs="Times New Roman"/>
+          <w:sz w:val="24"/>
+          <w:szCs w:val="24"/>
+        </w:rPr>
+      </w:pPr>
       <w:bookmarkStart w:id="0" w:name="_GoBack"/>
       <w:bookmarkEnd w:id="0"/>
-      <w:r>
-        <w:rPr>
-          <w:rFonts w:ascii="Times New Roman" w:hAnsi="Times New Roman" w:cs="Times New Roman"/>
-          <w:sz w:val="24"/>
-          <w:szCs w:val="24"/>
-        </w:rPr>
-        <w:t>al funding.</w:t>
-      </w:r>
-    </w:p>
-    <w:p>
-      <w:pPr>
-        <w:pStyle w:val="ListParagraph"/>
-        <w:numPr>
-          <w:ilvl w:val="3"/>
-          <w:numId w:val="1"/>
-        </w:numPr>
-        <w:spacing w:after="120" w:line="276" w:lineRule="auto"/>
-        <w:ind w:left="1800"/>
-        <w:contextualSpacing w:val="0"/>
-        <w:rPr>
-          <w:rFonts w:ascii="Times New Roman" w:hAnsi="Times New Roman" w:cs="Times New Roman"/>
-          <w:sz w:val="24"/>
-          <w:szCs w:val="24"/>
-        </w:rPr>
-      </w:pPr>
-      <w:r>
-        <w:rPr>
-          <w:rFonts w:ascii="Times New Roman" w:hAnsi="Times New Roman" w:cs="Times New Roman"/>
-          <w:sz w:val="24"/>
-          <w:szCs w:val="24"/>
-        </w:rPr>
-        <w:t>Executives and researchers at large research hospitals and medical colleges.</w:t>
-      </w:r>
-    </w:p>
-    <w:p>
-      <w:pPr>
-        <w:pStyle w:val="ListParagraph"/>
-        <w:numPr>
-          <w:ilvl w:val="3"/>
-          <w:numId w:val="1"/>
-        </w:numPr>
-        <w:spacing w:after="120" w:line="276" w:lineRule="auto"/>
-        <w:ind w:left="1800"/>
-        <w:contextualSpacing w:val="0"/>
-        <w:rPr>
-          <w:rFonts w:ascii="Times New Roman" w:hAnsi="Times New Roman" w:cs="Times New Roman"/>
-          <w:sz w:val="24"/>
-          <w:szCs w:val="24"/>
-        </w:rPr>
-      </w:pPr>
-      <w:r>
-        <w:rPr>
-          <w:rFonts w:ascii="Times New Roman" w:hAnsi="Times New Roman" w:cs="Times New Roman"/>
-          <w:sz w:val="24"/>
-          <w:szCs w:val="24"/>
-        </w:rPr>
-        <w:t>Leadership of the Association of American Medical Colleges.</w:t>
-      </w:r>
-    </w:p>
-    <w:p>
-      <w:pPr>
-        <w:spacing w:after="120" w:line="276" w:lineRule="auto"/>
-        <w:rPr>
-          <w:rFonts w:ascii="Times New Roman" w:hAnsi="Times New Roman" w:cs="Times New Roman"/>
-          <w:sz w:val="24"/>
-          <w:szCs w:val="24"/>
-        </w:rPr>
-      </w:pPr>
     </w:p>
     <w:p>
       <w:pPr>
@@ -3143,31 +2702,32 @@
           <w:szCs w:val="24"/>
         </w:rPr>
       </w:pPr>
-      <w:r>
-        <w:rPr>
-          <w:rFonts w:ascii="Times New Roman" w:hAnsi="Times New Roman" w:cs="Times New Roman"/>
-          <w:b/>
-          <w:sz w:val="24"/>
-          <w:szCs w:val="24"/>
-        </w:rPr>
-        <w:t>The Framing Arguments of Key Stakeho</w:t>
-      </w:r>
-      <w:r>
-        <w:rPr>
-          <w:rFonts w:ascii="Times New Roman" w:hAnsi="Times New Roman" w:cs="Times New Roman"/>
-          <w:b/>
-          <w:sz w:val="24"/>
-          <w:szCs w:val="24"/>
-        </w:rPr>
-        <w:t>lders</w:t>
-      </w:r>
-      <w:r>
-        <w:rPr>
-          <w:rFonts w:ascii="Times New Roman" w:hAnsi="Times New Roman" w:cs="Times New Roman"/>
-          <w:sz w:val="24"/>
-          <w:szCs w:val="24"/>
-        </w:rPr>
-        <w:t>: Possible questions to answer in approaching this analysis are: do any of the frames follow the rubrics suggested by the Frameworks Institute? Did the issue move from episodic to thematic? Is the policy category being contested - redistributive, regulatory, etc.? What major morality tale is being appealed to? How are context, numbers, messengers, etc. being used? Is the policy branch or root?</w:t>
+    </w:p>
+    <w:p>
+      <w:pPr>
+        <w:spacing w:line="276" w:lineRule="auto"/>
+        <w:rPr>
+          <w:rFonts w:ascii="Times New Roman" w:hAnsi="Times New Roman" w:cs="Times New Roman"/>
+          <w:sz w:val="24"/>
+          <w:szCs w:val="24"/>
+        </w:rPr>
+      </w:pPr>
+      <w:r>
+        <w:rPr>
+          <w:rFonts w:ascii="Times New Roman" w:hAnsi="Times New Roman" w:cs="Times New Roman"/>
+          <w:sz w:val="24"/>
+          <w:szCs w:val="24"/>
+        </w:rPr>
+        <w:t xml:space="preserve">Possible questions to answer in approaching this analysis are: do any of the frames follow the rubrics suggested by the Frameworks Institute? Did the issue move from episodic to thematic? Is </w:t>
+      </w:r>
+      <w:r>
+        <w:rPr>
+          <w:rFonts w:ascii="Times New Roman" w:hAnsi="Times New Roman" w:cs="Times New Roman"/>
+          <w:sz w:val="24"/>
+          <w:szCs w:val="24"/>
+        </w:rPr>
+        <w:lastRenderedPageBreak/>
+        <w:t>the policy category being contested - redistributive, regulatory, etc.? What major morality tale is being appealed to? How are context, numbers, messengers, etc. being used? Is the policy branch or root?</w:t>
       </w:r>
     </w:p>
     <w:p>
@@ -3201,7 +2761,79 @@
           <w:sz w:val="24"/>
           <w:szCs w:val="24"/>
         </w:rPr>
-        <w:t>Alignment with Frameworks Institute rubrics:</w:t>
+        <w:t>Opponents</w:t>
+      </w:r>
+    </w:p>
+    <w:p>
+      <w:pPr>
+        <w:pStyle w:val="ListParagraph"/>
+        <w:numPr>
+          <w:ilvl w:val="1"/>
+          <w:numId w:val="3"/>
+        </w:numPr>
+        <w:spacing w:after="120" w:line="276" w:lineRule="auto"/>
+        <w:contextualSpacing w:val="0"/>
+        <w:rPr>
+          <w:rFonts w:ascii="Times New Roman" w:hAnsi="Times New Roman" w:cs="Times New Roman"/>
+          <w:sz w:val="24"/>
+          <w:szCs w:val="24"/>
+        </w:rPr>
+      </w:pPr>
+      <w:r>
+        <w:rPr>
+          <w:rFonts w:ascii="Times New Roman" w:hAnsi="Times New Roman" w:cs="Times New Roman"/>
+          <w:sz w:val="24"/>
+          <w:szCs w:val="24"/>
+        </w:rPr>
+        <w:t xml:space="preserve">Primary opposition was based on the belief that the policy reduced funding opportunities for their researchers and took away from basic research. </w:t>
+      </w:r>
+    </w:p>
+    <w:p>
+      <w:pPr>
+        <w:pStyle w:val="ListParagraph"/>
+        <w:numPr>
+          <w:ilvl w:val="1"/>
+          <w:numId w:val="3"/>
+        </w:numPr>
+        <w:spacing w:after="120" w:line="276" w:lineRule="auto"/>
+        <w:contextualSpacing w:val="0"/>
+        <w:rPr>
+          <w:rFonts w:ascii="Times New Roman" w:hAnsi="Times New Roman" w:cs="Times New Roman"/>
+          <w:sz w:val="24"/>
+          <w:szCs w:val="24"/>
+        </w:rPr>
+      </w:pPr>
+      <w:r>
+        <w:rPr>
+          <w:rFonts w:ascii="Times New Roman" w:hAnsi="Times New Roman" w:cs="Times New Roman"/>
+          <w:sz w:val="24"/>
+          <w:szCs w:val="24"/>
+        </w:rPr>
+        <w:t>Also opposed the set-aside as method of distribution research and development funding.</w:t>
+      </w:r>
+    </w:p>
+    <w:p>
+      <w:pPr>
+        <w:pStyle w:val="ListParagraph"/>
+        <w:numPr>
+          <w:ilvl w:val="2"/>
+          <w:numId w:val="3"/>
+        </w:numPr>
+        <w:spacing w:after="120" w:line="276" w:lineRule="auto"/>
+        <w:contextualSpacing w:val="0"/>
+        <w:rPr>
+          <w:rFonts w:ascii="Times New Roman" w:hAnsi="Times New Roman" w:cs="Times New Roman"/>
+          <w:sz w:val="24"/>
+          <w:szCs w:val="24"/>
+        </w:rPr>
+      </w:pPr>
+      <w:r>
+        <w:rPr>
+          <w:rFonts w:ascii="Times New Roman" w:hAnsi="Times New Roman" w:cs="Times New Roman"/>
+          <w:sz w:val="24"/>
+          <w:szCs w:val="24"/>
+        </w:rPr>
+        <w:t>Argued it changed the selection criteria away from research excellence and would result in the funding of sub-par research and development.</w:t>
       </w:r>
     </w:p>
     <w:p>
@@ -3225,6 +2857,38 @@
           <w:sz w:val="24"/>
           <w:szCs w:val="24"/>
         </w:rPr>
+        <w:t>Alignment wi</w:t>
+      </w:r>
+      <w:r>
+        <w:rPr>
+          <w:rFonts w:ascii="Times New Roman" w:hAnsi="Times New Roman" w:cs="Times New Roman"/>
+          <w:sz w:val="24"/>
+          <w:szCs w:val="24"/>
+        </w:rPr>
+        <w:t>th Frameworks Institute rubrics.</w:t>
+      </w:r>
+    </w:p>
+    <w:p>
+      <w:pPr>
+        <w:pStyle w:val="ListParagraph"/>
+        <w:numPr>
+          <w:ilvl w:val="0"/>
+          <w:numId w:val="3"/>
+        </w:numPr>
+        <w:spacing w:after="120" w:line="276" w:lineRule="auto"/>
+        <w:contextualSpacing w:val="0"/>
+        <w:rPr>
+          <w:rFonts w:ascii="Times New Roman" w:hAnsi="Times New Roman" w:cs="Times New Roman"/>
+          <w:sz w:val="24"/>
+          <w:szCs w:val="24"/>
+        </w:rPr>
+      </w:pPr>
+      <w:r>
+        <w:rPr>
+          <w:rFonts w:ascii="Times New Roman" w:hAnsi="Times New Roman" w:cs="Times New Roman"/>
+          <w:sz w:val="24"/>
+          <w:szCs w:val="24"/>
+        </w:rPr>
         <w:t>Issue type (episodic or thematic):</w:t>
       </w:r>
     </w:p>
@@ -3465,7 +3129,6 @@
           <w:sz w:val="24"/>
           <w:szCs w:val="24"/>
         </w:rPr>
-        <w:lastRenderedPageBreak/>
         <w:t>Rot at the Top</w:t>
       </w:r>
     </w:p>
@@ -3666,6 +3329,7 @@
           <w:sz w:val="24"/>
           <w:szCs w:val="24"/>
         </w:rPr>
+        <w:lastRenderedPageBreak/>
         <w:t>Opponents</w:t>
       </w:r>
     </w:p>
@@ -4269,7 +3933,7 @@
         <w:noProof/>
         <w:sz w:val="18"/>
       </w:rPr>
-      <w:t>3</w:t>
+      <w:t>5</w:t>
     </w:r>
     <w:r>
       <w:rPr>

</xml_diff>

<commit_message>
Additions to Paper 01
</commit_message>
<xml_diff>
--- a/Assignments/Townes_POLS6310_2019_Spring_Paper01_v00.docx
+++ b/Assignments/Townes_POLS6310_2019_Spring_Paper01_v00.docx
@@ -2690,8 +2690,149 @@
           <w:szCs w:val="24"/>
         </w:rPr>
       </w:pPr>
+      <w:proofErr w:type="gramStart"/>
+      <w:r>
+        <w:rPr>
+          <w:rFonts w:ascii="Times New Roman" w:hAnsi="Times New Roman" w:cs="Times New Roman"/>
+          <w:sz w:val="24"/>
+          <w:szCs w:val="24"/>
+        </w:rPr>
+        <w:t xml:space="preserve">Stakeholders in the debate about </w:t>
+      </w:r>
+      <w:proofErr w:type="spellStart"/>
+      <w:r>
+        <w:rPr>
+          <w:rFonts w:ascii="Times New Roman" w:hAnsi="Times New Roman" w:cs="Times New Roman"/>
+          <w:sz w:val="24"/>
+          <w:szCs w:val="24"/>
+        </w:rPr>
+        <w:t>Pub.L</w:t>
+      </w:r>
+      <w:proofErr w:type="spellEnd"/>
+      <w:r>
+        <w:rPr>
+          <w:rFonts w:ascii="Times New Roman" w:hAnsi="Times New Roman" w:cs="Times New Roman"/>
+          <w:sz w:val="24"/>
+          <w:szCs w:val="24"/>
+        </w:rPr>
+        <w:t>.</w:t>
+      </w:r>
+      <w:proofErr w:type="gramEnd"/>
+      <w:r>
+        <w:rPr>
+          <w:rFonts w:ascii="Times New Roman" w:hAnsi="Times New Roman" w:cs="Times New Roman"/>
+          <w:sz w:val="24"/>
+          <w:szCs w:val="24"/>
+        </w:rPr>
+        <w:t xml:space="preserve"> 97-219 used various approaches to frame their arguments.  Opponents of the legislation primarily framed their arguments around their fundamental opposition to using set-asides as a method for distributing federal research and development funding.  They argued </w:t>
+      </w:r>
+      <w:r>
+        <w:rPr>
+          <w:rFonts w:ascii="Times New Roman" w:hAnsi="Times New Roman" w:cs="Times New Roman"/>
+          <w:sz w:val="24"/>
+          <w:szCs w:val="24"/>
+        </w:rPr>
+        <w:t xml:space="preserve">that the policy </w:t>
+      </w:r>
+      <w:r>
+        <w:rPr>
+          <w:rFonts w:ascii="Times New Roman" w:hAnsi="Times New Roman" w:cs="Times New Roman"/>
+          <w:sz w:val="24"/>
+          <w:szCs w:val="24"/>
+        </w:rPr>
+        <w:t xml:space="preserve">unfairly </w:t>
+      </w:r>
+      <w:r>
+        <w:rPr>
+          <w:rFonts w:ascii="Times New Roman" w:hAnsi="Times New Roman" w:cs="Times New Roman"/>
+          <w:sz w:val="24"/>
+          <w:szCs w:val="24"/>
+        </w:rPr>
+        <w:t>reduced</w:t>
+      </w:r>
+      <w:r>
+        <w:rPr>
+          <w:rFonts w:ascii="Times New Roman" w:hAnsi="Times New Roman" w:cs="Times New Roman"/>
+          <w:sz w:val="24"/>
+          <w:szCs w:val="24"/>
+        </w:rPr>
+        <w:t xml:space="preserve"> funding opportunities for</w:t>
+      </w:r>
+      <w:r>
+        <w:rPr>
+          <w:rFonts w:ascii="Times New Roman" w:hAnsi="Times New Roman" w:cs="Times New Roman"/>
+          <w:sz w:val="24"/>
+          <w:szCs w:val="24"/>
+        </w:rPr>
+        <w:t xml:space="preserve"> </w:t>
+      </w:r>
+      <w:r>
+        <w:rPr>
+          <w:rFonts w:ascii="Times New Roman" w:hAnsi="Times New Roman" w:cs="Times New Roman"/>
+          <w:sz w:val="24"/>
+          <w:szCs w:val="24"/>
+        </w:rPr>
+        <w:lastRenderedPageBreak/>
+        <w:t xml:space="preserve">others in the research and development community </w:t>
+      </w:r>
+      <w:r>
+        <w:rPr>
+          <w:rFonts w:ascii="Times New Roman" w:hAnsi="Times New Roman" w:cs="Times New Roman"/>
+          <w:sz w:val="24"/>
+          <w:szCs w:val="24"/>
+        </w:rPr>
+        <w:t xml:space="preserve">and </w:t>
+      </w:r>
+      <w:r>
+        <w:rPr>
+          <w:rFonts w:ascii="Times New Roman" w:hAnsi="Times New Roman" w:cs="Times New Roman"/>
+          <w:sz w:val="24"/>
+          <w:szCs w:val="24"/>
+        </w:rPr>
+        <w:t>would reduce</w:t>
+      </w:r>
+      <w:r>
+        <w:rPr>
+          <w:rFonts w:ascii="Times New Roman" w:hAnsi="Times New Roman" w:cs="Times New Roman"/>
+          <w:sz w:val="24"/>
+          <w:szCs w:val="24"/>
+        </w:rPr>
+        <w:t xml:space="preserve"> basic research</w:t>
+      </w:r>
+      <w:r>
+        <w:rPr>
+          <w:rFonts w:ascii="Times New Roman" w:hAnsi="Times New Roman" w:cs="Times New Roman"/>
+          <w:sz w:val="24"/>
+          <w:szCs w:val="24"/>
+        </w:rPr>
+        <w:t>, which is the foundation of technological innovation</w:t>
+      </w:r>
+      <w:r>
+        <w:rPr>
+          <w:rFonts w:ascii="Times New Roman" w:hAnsi="Times New Roman" w:cs="Times New Roman"/>
+          <w:sz w:val="24"/>
+          <w:szCs w:val="24"/>
+        </w:rPr>
+        <w:t xml:space="preserve">. </w:t>
+      </w:r>
+      <w:r>
+        <w:rPr>
+          <w:rFonts w:ascii="Times New Roman" w:hAnsi="Times New Roman" w:cs="Times New Roman"/>
+          <w:sz w:val="24"/>
+          <w:szCs w:val="24"/>
+        </w:rPr>
+        <w:t xml:space="preserve"> </w:t>
+      </w:r>
       <w:bookmarkStart w:id="0" w:name="_GoBack"/>
       <w:bookmarkEnd w:id="0"/>
+      <w:r>
+        <w:rPr>
+          <w:rFonts w:ascii="Times New Roman" w:hAnsi="Times New Roman" w:cs="Times New Roman"/>
+          <w:sz w:val="24"/>
+          <w:szCs w:val="24"/>
+        </w:rPr>
+        <w:t>Argued it changed the selection criteria away from research excellence and would result in the funding of sub-par research and development.</w:t>
+      </w:r>
     </w:p>
     <w:p>
       <w:pPr>
@@ -2718,16 +2859,7 @@
           <w:sz w:val="24"/>
           <w:szCs w:val="24"/>
         </w:rPr>
-        <w:t xml:space="preserve">Possible questions to answer in approaching this analysis are: do any of the frames follow the rubrics suggested by the Frameworks Institute? Did the issue move from episodic to thematic? Is </w:t>
-      </w:r>
-      <w:r>
-        <w:rPr>
-          <w:rFonts w:ascii="Times New Roman" w:hAnsi="Times New Roman" w:cs="Times New Roman"/>
-          <w:sz w:val="24"/>
-          <w:szCs w:val="24"/>
-        </w:rPr>
-        <w:lastRenderedPageBreak/>
-        <w:t>the policy category being contested - redistributive, regulatory, etc.? What major morality tale is being appealed to? How are context, numbers, messengers, etc. being used? Is the policy branch or root?</w:t>
+        <w:t>Possible questions to answer in approaching this analysis are: do any of the frames follow the rubrics suggested by the Frameworks Institute? Did the issue move from episodic to thematic? Is the policy category being contested - redistributive, regulatory, etc.? What major morality tale is being appealed to? How are context, numbers, messengers, etc. being used? Is the policy branch or root?</w:t>
       </w:r>
     </w:p>
     <w:p>
@@ -2768,6 +2900,62 @@
       <w:pPr>
         <w:pStyle w:val="ListParagraph"/>
         <w:numPr>
+          <w:ilvl w:val="0"/>
+          <w:numId w:val="3"/>
+        </w:numPr>
+        <w:spacing w:after="120" w:line="276" w:lineRule="auto"/>
+        <w:contextualSpacing w:val="0"/>
+        <w:rPr>
+          <w:rFonts w:ascii="Times New Roman" w:hAnsi="Times New Roman" w:cs="Times New Roman"/>
+          <w:sz w:val="24"/>
+          <w:szCs w:val="24"/>
+        </w:rPr>
+      </w:pPr>
+      <w:r>
+        <w:rPr>
+          <w:rFonts w:ascii="Times New Roman" w:hAnsi="Times New Roman" w:cs="Times New Roman"/>
+          <w:sz w:val="24"/>
+          <w:szCs w:val="24"/>
+        </w:rPr>
+        <w:t>Alignment wi</w:t>
+      </w:r>
+      <w:r>
+        <w:rPr>
+          <w:rFonts w:ascii="Times New Roman" w:hAnsi="Times New Roman" w:cs="Times New Roman"/>
+          <w:sz w:val="24"/>
+          <w:szCs w:val="24"/>
+        </w:rPr>
+        <w:t>th Frameworks Institute rubrics.</w:t>
+      </w:r>
+    </w:p>
+    <w:p>
+      <w:pPr>
+        <w:pStyle w:val="ListParagraph"/>
+        <w:numPr>
+          <w:ilvl w:val="0"/>
+          <w:numId w:val="3"/>
+        </w:numPr>
+        <w:spacing w:after="120" w:line="276" w:lineRule="auto"/>
+        <w:contextualSpacing w:val="0"/>
+        <w:rPr>
+          <w:rFonts w:ascii="Times New Roman" w:hAnsi="Times New Roman" w:cs="Times New Roman"/>
+          <w:sz w:val="24"/>
+          <w:szCs w:val="24"/>
+        </w:rPr>
+      </w:pPr>
+      <w:r>
+        <w:rPr>
+          <w:rFonts w:ascii="Times New Roman" w:hAnsi="Times New Roman" w:cs="Times New Roman"/>
+          <w:sz w:val="24"/>
+          <w:szCs w:val="24"/>
+        </w:rPr>
+        <w:t>Issue type (episodic or thematic):</w:t>
+      </w:r>
+    </w:p>
+    <w:p>
+      <w:pPr>
+        <w:pStyle w:val="ListParagraph"/>
+        <w:numPr>
           <w:ilvl w:val="1"/>
           <w:numId w:val="3"/>
         </w:numPr>
@@ -2785,7 +2973,79 @@
           <w:sz w:val="24"/>
           <w:szCs w:val="24"/>
         </w:rPr>
-        <w:t xml:space="preserve">Primary opposition was based on the belief that the policy reduced funding opportunities for their researchers and took away from basic research. </w:t>
+        <w:t>Proponents</w:t>
+      </w:r>
+    </w:p>
+    <w:p>
+      <w:pPr>
+        <w:pStyle w:val="ListParagraph"/>
+        <w:numPr>
+          <w:ilvl w:val="2"/>
+          <w:numId w:val="3"/>
+        </w:numPr>
+        <w:spacing w:after="120" w:line="276" w:lineRule="auto"/>
+        <w:contextualSpacing w:val="0"/>
+        <w:rPr>
+          <w:rFonts w:ascii="Times New Roman" w:hAnsi="Times New Roman" w:cs="Times New Roman"/>
+          <w:sz w:val="24"/>
+          <w:szCs w:val="24"/>
+        </w:rPr>
+      </w:pPr>
+      <w:r>
+        <w:rPr>
+          <w:rFonts w:ascii="Times New Roman" w:hAnsi="Times New Roman" w:cs="Times New Roman"/>
+          <w:sz w:val="24"/>
+          <w:szCs w:val="24"/>
+        </w:rPr>
+        <w:t>Thematic in nature.</w:t>
+      </w:r>
+    </w:p>
+    <w:p>
+      <w:pPr>
+        <w:pStyle w:val="ListParagraph"/>
+        <w:numPr>
+          <w:ilvl w:val="2"/>
+          <w:numId w:val="3"/>
+        </w:numPr>
+        <w:spacing w:after="120" w:line="276" w:lineRule="auto"/>
+        <w:contextualSpacing w:val="0"/>
+        <w:rPr>
+          <w:rFonts w:ascii="Times New Roman" w:hAnsi="Times New Roman" w:cs="Times New Roman"/>
+          <w:sz w:val="24"/>
+          <w:szCs w:val="24"/>
+        </w:rPr>
+      </w:pPr>
+      <w:r>
+        <w:rPr>
+          <w:rFonts w:ascii="Times New Roman" w:hAnsi="Times New Roman" w:cs="Times New Roman"/>
+          <w:sz w:val="24"/>
+          <w:szCs w:val="24"/>
+        </w:rPr>
+        <w:t>Issue discussed in context of economic stagnation and loss of global competitiveness if current trends persist.</w:t>
+      </w:r>
+    </w:p>
+    <w:p>
+      <w:pPr>
+        <w:pStyle w:val="ListParagraph"/>
+        <w:numPr>
+          <w:ilvl w:val="0"/>
+          <w:numId w:val="3"/>
+        </w:numPr>
+        <w:spacing w:after="120" w:line="276" w:lineRule="auto"/>
+        <w:contextualSpacing w:val="0"/>
+        <w:rPr>
+          <w:rFonts w:ascii="Times New Roman" w:hAnsi="Times New Roman" w:cs="Times New Roman"/>
+          <w:sz w:val="24"/>
+          <w:szCs w:val="24"/>
+        </w:rPr>
+      </w:pPr>
+      <w:r>
+        <w:rPr>
+          <w:rFonts w:ascii="Times New Roman" w:hAnsi="Times New Roman" w:cs="Times New Roman"/>
+          <w:sz w:val="24"/>
+          <w:szCs w:val="24"/>
+        </w:rPr>
+        <w:t>Policy category:</w:t>
       </w:r>
     </w:p>
     <w:p>
@@ -2809,7 +3069,79 @@
           <w:sz w:val="24"/>
           <w:szCs w:val="24"/>
         </w:rPr>
-        <w:t>Also opposed the set-aside as method of distribution research and development funding.</w:t>
+        <w:t>Redistributive</w:t>
+      </w:r>
+    </w:p>
+    <w:p>
+      <w:pPr>
+        <w:pStyle w:val="ListParagraph"/>
+        <w:numPr>
+          <w:ilvl w:val="1"/>
+          <w:numId w:val="3"/>
+        </w:numPr>
+        <w:spacing w:after="120" w:line="276" w:lineRule="auto"/>
+        <w:contextualSpacing w:val="0"/>
+        <w:rPr>
+          <w:rFonts w:ascii="Times New Roman" w:hAnsi="Times New Roman" w:cs="Times New Roman"/>
+          <w:sz w:val="24"/>
+          <w:szCs w:val="24"/>
+        </w:rPr>
+      </w:pPr>
+      <w:r>
+        <w:rPr>
+          <w:rFonts w:ascii="Times New Roman" w:hAnsi="Times New Roman" w:cs="Times New Roman"/>
+          <w:sz w:val="24"/>
+          <w:szCs w:val="24"/>
+        </w:rPr>
+        <w:t>Regulatory</w:t>
+      </w:r>
+    </w:p>
+    <w:p>
+      <w:pPr>
+        <w:pStyle w:val="ListParagraph"/>
+        <w:numPr>
+          <w:ilvl w:val="0"/>
+          <w:numId w:val="3"/>
+        </w:numPr>
+        <w:spacing w:after="120" w:line="276" w:lineRule="auto"/>
+        <w:contextualSpacing w:val="0"/>
+        <w:rPr>
+          <w:rFonts w:ascii="Times New Roman" w:hAnsi="Times New Roman" w:cs="Times New Roman"/>
+          <w:sz w:val="24"/>
+          <w:szCs w:val="24"/>
+        </w:rPr>
+      </w:pPr>
+      <w:r>
+        <w:rPr>
+          <w:rFonts w:ascii="Times New Roman" w:hAnsi="Times New Roman" w:cs="Times New Roman"/>
+          <w:sz w:val="24"/>
+          <w:szCs w:val="24"/>
+        </w:rPr>
+        <w:t>Morality tale:</w:t>
+      </w:r>
+    </w:p>
+    <w:p>
+      <w:pPr>
+        <w:pStyle w:val="ListParagraph"/>
+        <w:numPr>
+          <w:ilvl w:val="1"/>
+          <w:numId w:val="3"/>
+        </w:numPr>
+        <w:spacing w:after="120" w:line="276" w:lineRule="auto"/>
+        <w:contextualSpacing w:val="0"/>
+        <w:rPr>
+          <w:rFonts w:ascii="Times New Roman" w:hAnsi="Times New Roman" w:cs="Times New Roman"/>
+          <w:sz w:val="24"/>
+          <w:szCs w:val="24"/>
+        </w:rPr>
+      </w:pPr>
+      <w:r>
+        <w:rPr>
+          <w:rFonts w:ascii="Times New Roman" w:hAnsi="Times New Roman" w:cs="Times New Roman"/>
+          <w:sz w:val="24"/>
+          <w:szCs w:val="24"/>
+        </w:rPr>
+        <w:t>Proponents</w:t>
       </w:r>
     </w:p>
     <w:p>
@@ -2833,7 +3165,103 @@
           <w:sz w:val="24"/>
           <w:szCs w:val="24"/>
         </w:rPr>
-        <w:t>Argued it changed the selection criteria away from research excellence and would result in the funding of sub-par research and development.</w:t>
+        <w:t>Mob at the Gate</w:t>
+      </w:r>
+    </w:p>
+    <w:p>
+      <w:pPr>
+        <w:pStyle w:val="ListParagraph"/>
+        <w:numPr>
+          <w:ilvl w:val="2"/>
+          <w:numId w:val="3"/>
+        </w:numPr>
+        <w:spacing w:after="120" w:line="276" w:lineRule="auto"/>
+        <w:contextualSpacing w:val="0"/>
+        <w:rPr>
+          <w:rFonts w:ascii="Times New Roman" w:hAnsi="Times New Roman" w:cs="Times New Roman"/>
+          <w:sz w:val="24"/>
+          <w:szCs w:val="24"/>
+        </w:rPr>
+      </w:pPr>
+      <w:r>
+        <w:rPr>
+          <w:rFonts w:ascii="Times New Roman" w:hAnsi="Times New Roman" w:cs="Times New Roman"/>
+          <w:sz w:val="24"/>
+          <w:szCs w:val="24"/>
+        </w:rPr>
+        <w:t>Rot at the Top</w:t>
+      </w:r>
+    </w:p>
+    <w:p>
+      <w:pPr>
+        <w:pStyle w:val="ListParagraph"/>
+        <w:numPr>
+          <w:ilvl w:val="1"/>
+          <w:numId w:val="3"/>
+        </w:numPr>
+        <w:spacing w:after="120" w:line="276" w:lineRule="auto"/>
+        <w:contextualSpacing w:val="0"/>
+        <w:rPr>
+          <w:rFonts w:ascii="Times New Roman" w:hAnsi="Times New Roman" w:cs="Times New Roman"/>
+          <w:sz w:val="24"/>
+          <w:szCs w:val="24"/>
+        </w:rPr>
+      </w:pPr>
+      <w:r>
+        <w:rPr>
+          <w:rFonts w:ascii="Times New Roman" w:hAnsi="Times New Roman" w:cs="Times New Roman"/>
+          <w:sz w:val="24"/>
+          <w:szCs w:val="24"/>
+        </w:rPr>
+        <w:t>Opponents</w:t>
+      </w:r>
+    </w:p>
+    <w:p>
+      <w:pPr>
+        <w:pStyle w:val="ListParagraph"/>
+        <w:numPr>
+          <w:ilvl w:val="2"/>
+          <w:numId w:val="3"/>
+        </w:numPr>
+        <w:spacing w:after="120" w:line="276" w:lineRule="auto"/>
+        <w:contextualSpacing w:val="0"/>
+        <w:rPr>
+          <w:rFonts w:ascii="Times New Roman" w:hAnsi="Times New Roman" w:cs="Times New Roman"/>
+          <w:sz w:val="24"/>
+          <w:szCs w:val="24"/>
+        </w:rPr>
+      </w:pPr>
+      <w:r>
+        <w:rPr>
+          <w:rFonts w:ascii="Times New Roman" w:hAnsi="Times New Roman" w:cs="Times New Roman"/>
+          <w:sz w:val="24"/>
+          <w:szCs w:val="24"/>
+        </w:rPr>
+        <w:t>Benevolent Community</w:t>
+      </w:r>
+    </w:p>
+    <w:p>
+      <w:pPr>
+        <w:pStyle w:val="ListParagraph"/>
+        <w:numPr>
+          <w:ilvl w:val="2"/>
+          <w:numId w:val="3"/>
+        </w:numPr>
+        <w:spacing w:after="120" w:line="276" w:lineRule="auto"/>
+        <w:contextualSpacing w:val="0"/>
+        <w:rPr>
+          <w:rFonts w:ascii="Times New Roman" w:hAnsi="Times New Roman" w:cs="Times New Roman"/>
+          <w:sz w:val="24"/>
+          <w:szCs w:val="24"/>
+        </w:rPr>
+      </w:pPr>
+      <w:r>
+        <w:rPr>
+          <w:rFonts w:ascii="Times New Roman" w:hAnsi="Times New Roman" w:cs="Times New Roman"/>
+          <w:sz w:val="24"/>
+          <w:szCs w:val="24"/>
+        </w:rPr>
+        <w:t>Triumphant Individual</w:t>
       </w:r>
     </w:p>
     <w:p>
@@ -2857,39 +3285,7 @@
           <w:sz w:val="24"/>
           <w:szCs w:val="24"/>
         </w:rPr>
-        <w:t>Alignment wi</w:t>
-      </w:r>
-      <w:r>
-        <w:rPr>
-          <w:rFonts w:ascii="Times New Roman" w:hAnsi="Times New Roman" w:cs="Times New Roman"/>
-          <w:sz w:val="24"/>
-          <w:szCs w:val="24"/>
-        </w:rPr>
-        <w:t>th Frameworks Institute rubrics.</w:t>
-      </w:r>
-    </w:p>
-    <w:p>
-      <w:pPr>
-        <w:pStyle w:val="ListParagraph"/>
-        <w:numPr>
-          <w:ilvl w:val="0"/>
-          <w:numId w:val="3"/>
-        </w:numPr>
-        <w:spacing w:after="120" w:line="276" w:lineRule="auto"/>
-        <w:contextualSpacing w:val="0"/>
-        <w:rPr>
-          <w:rFonts w:ascii="Times New Roman" w:hAnsi="Times New Roman" w:cs="Times New Roman"/>
-          <w:sz w:val="24"/>
-          <w:szCs w:val="24"/>
-        </w:rPr>
-      </w:pPr>
-      <w:r>
-        <w:rPr>
-          <w:rFonts w:ascii="Times New Roman" w:hAnsi="Times New Roman" w:cs="Times New Roman"/>
-          <w:sz w:val="24"/>
-          <w:szCs w:val="24"/>
-        </w:rPr>
-        <w:t>Issue type (episodic or thematic):</w:t>
+        <w:t>Context:</w:t>
       </w:r>
     </w:p>
     <w:p>
@@ -2937,7 +3333,15 @@
           <w:sz w:val="24"/>
           <w:szCs w:val="24"/>
         </w:rPr>
-        <w:t>Thematic in nature.</w:t>
+        <w:t>Economic stagnation that began in</w:t>
+      </w:r>
+      <w:r>
+        <w:rPr>
+          <w:rFonts w:ascii="Times New Roman" w:hAnsi="Times New Roman" w:cs="Times New Roman"/>
+          <w:sz w:val="24"/>
+          <w:szCs w:val="24"/>
+        </w:rPr>
+        <w:t xml:space="preserve"> the late 1970s</w:t>
       </w:r>
     </w:p>
     <w:p>
@@ -2961,31 +3365,7 @@
           <w:sz w:val="24"/>
           <w:szCs w:val="24"/>
         </w:rPr>
-        <w:t>Issue discussed in context of economic stagnation and loss of global competitiveness if current trends persist.</w:t>
-      </w:r>
-    </w:p>
-    <w:p>
-      <w:pPr>
-        <w:pStyle w:val="ListParagraph"/>
-        <w:numPr>
-          <w:ilvl w:val="0"/>
-          <w:numId w:val="3"/>
-        </w:numPr>
-        <w:spacing w:after="120" w:line="276" w:lineRule="auto"/>
-        <w:contextualSpacing w:val="0"/>
-        <w:rPr>
-          <w:rFonts w:ascii="Times New Roman" w:hAnsi="Times New Roman" w:cs="Times New Roman"/>
-          <w:sz w:val="24"/>
-          <w:szCs w:val="24"/>
-        </w:rPr>
-      </w:pPr>
-      <w:r>
-        <w:rPr>
-          <w:rFonts w:ascii="Times New Roman" w:hAnsi="Times New Roman" w:cs="Times New Roman"/>
-          <w:sz w:val="24"/>
-          <w:szCs w:val="24"/>
-        </w:rPr>
-        <w:t>Policy category:</w:t>
+        <w:t>Loss of global competitiveness</w:t>
       </w:r>
     </w:p>
     <w:p>
@@ -3009,79 +3389,7 @@
           <w:sz w:val="24"/>
           <w:szCs w:val="24"/>
         </w:rPr>
-        <w:t>Redistributive</w:t>
-      </w:r>
-    </w:p>
-    <w:p>
-      <w:pPr>
-        <w:pStyle w:val="ListParagraph"/>
-        <w:numPr>
-          <w:ilvl w:val="1"/>
-          <w:numId w:val="3"/>
-        </w:numPr>
-        <w:spacing w:after="120" w:line="276" w:lineRule="auto"/>
-        <w:contextualSpacing w:val="0"/>
-        <w:rPr>
-          <w:rFonts w:ascii="Times New Roman" w:hAnsi="Times New Roman" w:cs="Times New Roman"/>
-          <w:sz w:val="24"/>
-          <w:szCs w:val="24"/>
-        </w:rPr>
-      </w:pPr>
-      <w:r>
-        <w:rPr>
-          <w:rFonts w:ascii="Times New Roman" w:hAnsi="Times New Roman" w:cs="Times New Roman"/>
-          <w:sz w:val="24"/>
-          <w:szCs w:val="24"/>
-        </w:rPr>
-        <w:t>Regulatory</w:t>
-      </w:r>
-    </w:p>
-    <w:p>
-      <w:pPr>
-        <w:pStyle w:val="ListParagraph"/>
-        <w:numPr>
-          <w:ilvl w:val="0"/>
-          <w:numId w:val="3"/>
-        </w:numPr>
-        <w:spacing w:after="120" w:line="276" w:lineRule="auto"/>
-        <w:contextualSpacing w:val="0"/>
-        <w:rPr>
-          <w:rFonts w:ascii="Times New Roman" w:hAnsi="Times New Roman" w:cs="Times New Roman"/>
-          <w:sz w:val="24"/>
-          <w:szCs w:val="24"/>
-        </w:rPr>
-      </w:pPr>
-      <w:r>
-        <w:rPr>
-          <w:rFonts w:ascii="Times New Roman" w:hAnsi="Times New Roman" w:cs="Times New Roman"/>
-          <w:sz w:val="24"/>
-          <w:szCs w:val="24"/>
-        </w:rPr>
-        <w:t>Morality tale:</w:t>
-      </w:r>
-    </w:p>
-    <w:p>
-      <w:pPr>
-        <w:pStyle w:val="ListParagraph"/>
-        <w:numPr>
-          <w:ilvl w:val="1"/>
-          <w:numId w:val="3"/>
-        </w:numPr>
-        <w:spacing w:after="120" w:line="276" w:lineRule="auto"/>
-        <w:contextualSpacing w:val="0"/>
-        <w:rPr>
-          <w:rFonts w:ascii="Times New Roman" w:hAnsi="Times New Roman" w:cs="Times New Roman"/>
-          <w:sz w:val="24"/>
-          <w:szCs w:val="24"/>
-        </w:rPr>
-      </w:pPr>
-      <w:r>
-        <w:rPr>
-          <w:rFonts w:ascii="Times New Roman" w:hAnsi="Times New Roman" w:cs="Times New Roman"/>
-          <w:sz w:val="24"/>
-          <w:szCs w:val="24"/>
-        </w:rPr>
-        <w:t>Proponents</w:t>
+        <w:t>Opponents</w:t>
       </w:r>
     </w:p>
     <w:p>
@@ -3105,255 +3413,7 @@
           <w:sz w:val="24"/>
           <w:szCs w:val="24"/>
         </w:rPr>
-        <w:t>Mob at the Gate</w:t>
-      </w:r>
-    </w:p>
-    <w:p>
-      <w:pPr>
-        <w:pStyle w:val="ListParagraph"/>
-        <w:numPr>
-          <w:ilvl w:val="2"/>
-          <w:numId w:val="3"/>
-        </w:numPr>
-        <w:spacing w:after="120" w:line="276" w:lineRule="auto"/>
-        <w:contextualSpacing w:val="0"/>
-        <w:rPr>
-          <w:rFonts w:ascii="Times New Roman" w:hAnsi="Times New Roman" w:cs="Times New Roman"/>
-          <w:sz w:val="24"/>
-          <w:szCs w:val="24"/>
-        </w:rPr>
-      </w:pPr>
-      <w:r>
-        <w:rPr>
-          <w:rFonts w:ascii="Times New Roman" w:hAnsi="Times New Roman" w:cs="Times New Roman"/>
-          <w:sz w:val="24"/>
-          <w:szCs w:val="24"/>
-        </w:rPr>
-        <w:t>Rot at the Top</w:t>
-      </w:r>
-    </w:p>
-    <w:p>
-      <w:pPr>
-        <w:pStyle w:val="ListParagraph"/>
-        <w:numPr>
-          <w:ilvl w:val="1"/>
-          <w:numId w:val="3"/>
-        </w:numPr>
-        <w:spacing w:after="120" w:line="276" w:lineRule="auto"/>
-        <w:contextualSpacing w:val="0"/>
-        <w:rPr>
-          <w:rFonts w:ascii="Times New Roman" w:hAnsi="Times New Roman" w:cs="Times New Roman"/>
-          <w:sz w:val="24"/>
-          <w:szCs w:val="24"/>
-        </w:rPr>
-      </w:pPr>
-      <w:r>
-        <w:rPr>
-          <w:rFonts w:ascii="Times New Roman" w:hAnsi="Times New Roman" w:cs="Times New Roman"/>
-          <w:sz w:val="24"/>
-          <w:szCs w:val="24"/>
-        </w:rPr>
-        <w:t>Opponents</w:t>
-      </w:r>
-    </w:p>
-    <w:p>
-      <w:pPr>
-        <w:pStyle w:val="ListParagraph"/>
-        <w:numPr>
-          <w:ilvl w:val="2"/>
-          <w:numId w:val="3"/>
-        </w:numPr>
-        <w:spacing w:after="120" w:line="276" w:lineRule="auto"/>
-        <w:contextualSpacing w:val="0"/>
-        <w:rPr>
-          <w:rFonts w:ascii="Times New Roman" w:hAnsi="Times New Roman" w:cs="Times New Roman"/>
-          <w:sz w:val="24"/>
-          <w:szCs w:val="24"/>
-        </w:rPr>
-      </w:pPr>
-      <w:r>
-        <w:rPr>
-          <w:rFonts w:ascii="Times New Roman" w:hAnsi="Times New Roman" w:cs="Times New Roman"/>
-          <w:sz w:val="24"/>
-          <w:szCs w:val="24"/>
-        </w:rPr>
-        <w:t>Benevolent Community</w:t>
-      </w:r>
-    </w:p>
-    <w:p>
-      <w:pPr>
-        <w:pStyle w:val="ListParagraph"/>
-        <w:numPr>
-          <w:ilvl w:val="2"/>
-          <w:numId w:val="3"/>
-        </w:numPr>
-        <w:spacing w:after="120" w:line="276" w:lineRule="auto"/>
-        <w:contextualSpacing w:val="0"/>
-        <w:rPr>
-          <w:rFonts w:ascii="Times New Roman" w:hAnsi="Times New Roman" w:cs="Times New Roman"/>
-          <w:sz w:val="24"/>
-          <w:szCs w:val="24"/>
-        </w:rPr>
-      </w:pPr>
-      <w:r>
-        <w:rPr>
-          <w:rFonts w:ascii="Times New Roman" w:hAnsi="Times New Roman" w:cs="Times New Roman"/>
-          <w:sz w:val="24"/>
-          <w:szCs w:val="24"/>
-        </w:rPr>
-        <w:t>Triumphant Individual</w:t>
-      </w:r>
-    </w:p>
-    <w:p>
-      <w:pPr>
-        <w:pStyle w:val="ListParagraph"/>
-        <w:numPr>
-          <w:ilvl w:val="0"/>
-          <w:numId w:val="3"/>
-        </w:numPr>
-        <w:spacing w:after="120" w:line="276" w:lineRule="auto"/>
-        <w:contextualSpacing w:val="0"/>
-        <w:rPr>
-          <w:rFonts w:ascii="Times New Roman" w:hAnsi="Times New Roman" w:cs="Times New Roman"/>
-          <w:sz w:val="24"/>
-          <w:szCs w:val="24"/>
-        </w:rPr>
-      </w:pPr>
-      <w:r>
-        <w:rPr>
-          <w:rFonts w:ascii="Times New Roman" w:hAnsi="Times New Roman" w:cs="Times New Roman"/>
-          <w:sz w:val="24"/>
-          <w:szCs w:val="24"/>
-        </w:rPr>
-        <w:t>Context:</w:t>
-      </w:r>
-    </w:p>
-    <w:p>
-      <w:pPr>
-        <w:pStyle w:val="ListParagraph"/>
-        <w:numPr>
-          <w:ilvl w:val="1"/>
-          <w:numId w:val="3"/>
-        </w:numPr>
-        <w:spacing w:after="120" w:line="276" w:lineRule="auto"/>
-        <w:contextualSpacing w:val="0"/>
-        <w:rPr>
-          <w:rFonts w:ascii="Times New Roman" w:hAnsi="Times New Roman" w:cs="Times New Roman"/>
-          <w:sz w:val="24"/>
-          <w:szCs w:val="24"/>
-        </w:rPr>
-      </w:pPr>
-      <w:r>
-        <w:rPr>
-          <w:rFonts w:ascii="Times New Roman" w:hAnsi="Times New Roman" w:cs="Times New Roman"/>
-          <w:sz w:val="24"/>
-          <w:szCs w:val="24"/>
-        </w:rPr>
-        <w:t>Proponents</w:t>
-      </w:r>
-    </w:p>
-    <w:p>
-      <w:pPr>
-        <w:pStyle w:val="ListParagraph"/>
-        <w:numPr>
-          <w:ilvl w:val="2"/>
-          <w:numId w:val="3"/>
-        </w:numPr>
-        <w:spacing w:after="120" w:line="276" w:lineRule="auto"/>
-        <w:contextualSpacing w:val="0"/>
-        <w:rPr>
-          <w:rFonts w:ascii="Times New Roman" w:hAnsi="Times New Roman" w:cs="Times New Roman"/>
-          <w:sz w:val="24"/>
-          <w:szCs w:val="24"/>
-        </w:rPr>
-      </w:pPr>
-      <w:r>
-        <w:rPr>
-          <w:rFonts w:ascii="Times New Roman" w:hAnsi="Times New Roman" w:cs="Times New Roman"/>
-          <w:sz w:val="24"/>
-          <w:szCs w:val="24"/>
-        </w:rPr>
-        <w:t>Economic stagnation that began in</w:t>
-      </w:r>
-      <w:r>
-        <w:rPr>
-          <w:rFonts w:ascii="Times New Roman" w:hAnsi="Times New Roman" w:cs="Times New Roman"/>
-          <w:sz w:val="24"/>
-          <w:szCs w:val="24"/>
-        </w:rPr>
-        <w:t xml:space="preserve"> the late 1970s</w:t>
-      </w:r>
-    </w:p>
-    <w:p>
-      <w:pPr>
-        <w:pStyle w:val="ListParagraph"/>
-        <w:numPr>
-          <w:ilvl w:val="2"/>
-          <w:numId w:val="3"/>
-        </w:numPr>
-        <w:spacing w:after="120" w:line="276" w:lineRule="auto"/>
-        <w:contextualSpacing w:val="0"/>
-        <w:rPr>
-          <w:rFonts w:ascii="Times New Roman" w:hAnsi="Times New Roman" w:cs="Times New Roman"/>
-          <w:sz w:val="24"/>
-          <w:szCs w:val="24"/>
-        </w:rPr>
-      </w:pPr>
-      <w:r>
-        <w:rPr>
-          <w:rFonts w:ascii="Times New Roman" w:hAnsi="Times New Roman" w:cs="Times New Roman"/>
-          <w:sz w:val="24"/>
-          <w:szCs w:val="24"/>
-        </w:rPr>
-        <w:t>Loss of global competitiveness</w:t>
-      </w:r>
-    </w:p>
-    <w:p>
-      <w:pPr>
-        <w:pStyle w:val="ListParagraph"/>
-        <w:numPr>
-          <w:ilvl w:val="1"/>
-          <w:numId w:val="3"/>
-        </w:numPr>
-        <w:spacing w:after="120" w:line="276" w:lineRule="auto"/>
-        <w:contextualSpacing w:val="0"/>
-        <w:rPr>
-          <w:rFonts w:ascii="Times New Roman" w:hAnsi="Times New Roman" w:cs="Times New Roman"/>
-          <w:sz w:val="24"/>
-          <w:szCs w:val="24"/>
-        </w:rPr>
-      </w:pPr>
-      <w:r>
-        <w:rPr>
-          <w:rFonts w:ascii="Times New Roman" w:hAnsi="Times New Roman" w:cs="Times New Roman"/>
-          <w:sz w:val="24"/>
-          <w:szCs w:val="24"/>
-        </w:rPr>
         <w:lastRenderedPageBreak/>
-        <w:t>Opponents</w:t>
-      </w:r>
-    </w:p>
-    <w:p>
-      <w:pPr>
-        <w:pStyle w:val="ListParagraph"/>
-        <w:numPr>
-          <w:ilvl w:val="2"/>
-          <w:numId w:val="3"/>
-        </w:numPr>
-        <w:spacing w:after="120" w:line="276" w:lineRule="auto"/>
-        <w:contextualSpacing w:val="0"/>
-        <w:rPr>
-          <w:rFonts w:ascii="Times New Roman" w:hAnsi="Times New Roman" w:cs="Times New Roman"/>
-          <w:sz w:val="24"/>
-          <w:szCs w:val="24"/>
-        </w:rPr>
-      </w:pPr>
-      <w:r>
-        <w:rPr>
-          <w:rFonts w:ascii="Times New Roman" w:hAnsi="Times New Roman" w:cs="Times New Roman"/>
-          <w:sz w:val="24"/>
-          <w:szCs w:val="24"/>
-        </w:rPr>
         <w:t>Did not seem to establish a social context for their argument.</w:t>
       </w:r>
     </w:p>
@@ -3807,7 +3867,7 @@
         <w:noProof/>
         <w:sz w:val="18"/>
       </w:rPr>
-      <w:t>6</w:t>
+      <w:t>5</w:t>
     </w:r>
     <w:r>
       <w:rPr>

</xml_diff>

<commit_message>
Finished first draft of Paper 01
</commit_message>
<xml_diff>
--- a/Assignments/Townes_POLS6310_2019_Spring_Paper01_v00.docx
+++ b/Assignments/Townes_POLS6310_2019_Spring_Paper01_v00.docx
@@ -132,6 +132,8 @@
           <w:szCs w:val="24"/>
         </w:rPr>
       </w:pPr>
+      <w:bookmarkStart w:id="0" w:name="_GoBack"/>
+      <w:bookmarkEnd w:id="0"/>
       <w:r>
         <w:rPr>
           <w:rFonts w:ascii="Times New Roman" w:hAnsi="Times New Roman" w:cs="Times New Roman"/>
@@ -319,15 +321,57 @@
           <w:sz w:val="24"/>
           <w:szCs w:val="24"/>
         </w:rPr>
-        <w:t>It</w:t>
-      </w:r>
-      <w:r>
-        <w:rPr>
-          <w:rFonts w:ascii="Times New Roman" w:hAnsi="Times New Roman" w:cs="Times New Roman"/>
-          <w:sz w:val="24"/>
-          <w:szCs w:val="24"/>
-        </w:rPr>
-        <w:t xml:space="preserve"> is redistributive and regulatory in nature. </w:t>
+        <w:t xml:space="preserve">It is redistributive and regulatory in nature.  </w:t>
+      </w:r>
+      <w:proofErr w:type="spellStart"/>
+      <w:r>
+        <w:rPr>
+          <w:rFonts w:ascii="Times New Roman" w:hAnsi="Times New Roman" w:cs="Times New Roman"/>
+          <w:sz w:val="24"/>
+          <w:szCs w:val="24"/>
+        </w:rPr>
+        <w:t>Pub.L</w:t>
+      </w:r>
+      <w:proofErr w:type="spellEnd"/>
+      <w:r>
+        <w:rPr>
+          <w:rFonts w:ascii="Times New Roman" w:hAnsi="Times New Roman" w:cs="Times New Roman"/>
+          <w:sz w:val="24"/>
+          <w:szCs w:val="24"/>
+        </w:rPr>
+        <w:t>. 97-219 e</w:t>
+      </w:r>
+      <w:r>
+        <w:rPr>
+          <w:rFonts w:ascii="Times New Roman" w:hAnsi="Times New Roman" w:cs="Times New Roman"/>
+          <w:sz w:val="24"/>
+          <w:szCs w:val="24"/>
+        </w:rPr>
+        <w:t xml:space="preserve">stablished </w:t>
+      </w:r>
+      <w:r>
+        <w:rPr>
+          <w:rFonts w:ascii="Times New Roman" w:hAnsi="Times New Roman" w:cs="Times New Roman"/>
+          <w:sz w:val="24"/>
+          <w:szCs w:val="24"/>
+        </w:rPr>
+        <w:t>a set-aside of a percentage</w:t>
+      </w:r>
+      <w:r>
+        <w:rPr>
+          <w:rFonts w:ascii="Times New Roman" w:hAnsi="Times New Roman" w:cs="Times New Roman"/>
+          <w:sz w:val="24"/>
+          <w:szCs w:val="24"/>
+        </w:rPr>
+        <w:t xml:space="preserve"> of extramural research and development budgets </w:t>
+      </w:r>
+      <w:r>
+        <w:rPr>
+          <w:rFonts w:ascii="Times New Roman" w:hAnsi="Times New Roman" w:cs="Times New Roman"/>
+          <w:sz w:val="24"/>
+          <w:szCs w:val="24"/>
+        </w:rPr>
+        <w:t>of federal agencies</w:t>
       </w:r>
       <w:r>
         <w:rPr>
@@ -337,55 +381,21 @@
         </w:rPr>
         <w:t xml:space="preserve"> </w:t>
       </w:r>
-      <w:proofErr w:type="spellStart"/>
-      <w:r>
-        <w:rPr>
-          <w:rFonts w:ascii="Times New Roman" w:hAnsi="Times New Roman" w:cs="Times New Roman"/>
-          <w:sz w:val="24"/>
-          <w:szCs w:val="24"/>
-        </w:rPr>
-        <w:t>Pub.L</w:t>
-      </w:r>
-      <w:proofErr w:type="spellEnd"/>
-      <w:r>
-        <w:rPr>
-          <w:rFonts w:ascii="Times New Roman" w:hAnsi="Times New Roman" w:cs="Times New Roman"/>
-          <w:sz w:val="24"/>
-          <w:szCs w:val="24"/>
-        </w:rPr>
-        <w:t>. 97-219 e</w:t>
-      </w:r>
-      <w:r>
-        <w:rPr>
-          <w:rFonts w:ascii="Times New Roman" w:hAnsi="Times New Roman" w:cs="Times New Roman"/>
-          <w:sz w:val="24"/>
-          <w:szCs w:val="24"/>
-        </w:rPr>
-        <w:t xml:space="preserve">stablished </w:t>
-      </w:r>
-      <w:r>
-        <w:rPr>
-          <w:rFonts w:ascii="Times New Roman" w:hAnsi="Times New Roman" w:cs="Times New Roman"/>
-          <w:sz w:val="24"/>
-          <w:szCs w:val="24"/>
-        </w:rPr>
-        <w:t>a set-aside of a percentage</w:t>
-      </w:r>
-      <w:r>
-        <w:rPr>
-          <w:rFonts w:ascii="Times New Roman" w:hAnsi="Times New Roman" w:cs="Times New Roman"/>
-          <w:sz w:val="24"/>
-          <w:szCs w:val="24"/>
-        </w:rPr>
-        <w:t xml:space="preserve"> of extramural research and development budgets </w:t>
-      </w:r>
-      <w:r>
-        <w:rPr>
-          <w:rFonts w:ascii="Times New Roman" w:hAnsi="Times New Roman" w:cs="Times New Roman"/>
-          <w:sz w:val="24"/>
-          <w:szCs w:val="24"/>
-        </w:rPr>
-        <w:t>of federal agencies</w:t>
+      <w:r>
+        <w:rPr>
+          <w:rFonts w:ascii="Times New Roman" w:hAnsi="Times New Roman" w:cs="Times New Roman"/>
+          <w:sz w:val="24"/>
+          <w:szCs w:val="24"/>
+        </w:rPr>
+        <w:t>in excess of $100 m</w:t>
+      </w:r>
+      <w:r>
+        <w:rPr>
+          <w:rFonts w:ascii="Times New Roman" w:hAnsi="Times New Roman" w:cs="Times New Roman"/>
+          <w:sz w:val="24"/>
+          <w:szCs w:val="24"/>
+        </w:rPr>
+        <w:t>illion</w:t>
       </w:r>
       <w:r>
         <w:rPr>
@@ -401,30 +411,6 @@
           <w:sz w:val="24"/>
           <w:szCs w:val="24"/>
         </w:rPr>
-        <w:t>in excess of $100 m</w:t>
-      </w:r>
-      <w:r>
-        <w:rPr>
-          <w:rFonts w:ascii="Times New Roman" w:hAnsi="Times New Roman" w:cs="Times New Roman"/>
-          <w:sz w:val="24"/>
-          <w:szCs w:val="24"/>
-        </w:rPr>
-        <w:t>illion</w:t>
-      </w:r>
-      <w:r>
-        <w:rPr>
-          <w:rFonts w:ascii="Times New Roman" w:hAnsi="Times New Roman" w:cs="Times New Roman"/>
-          <w:sz w:val="24"/>
-          <w:szCs w:val="24"/>
-        </w:rPr>
-        <w:t xml:space="preserve"> </w:t>
-      </w:r>
-      <w:r>
-        <w:rPr>
-          <w:rFonts w:ascii="Times New Roman" w:hAnsi="Times New Roman" w:cs="Times New Roman"/>
-          <w:sz w:val="24"/>
-          <w:szCs w:val="24"/>
-        </w:rPr>
         <w:t xml:space="preserve">and $10 billion </w:t>
       </w:r>
       <w:r>
@@ -515,8 +501,6 @@
         </w:rPr>
         <w:t>ust be reauthorized periodically.</w:t>
       </w:r>
-      <w:bookmarkStart w:id="0" w:name="_GoBack"/>
-      <w:bookmarkEnd w:id="0"/>
     </w:p>
     <w:p>
       <w:pPr>
@@ -2954,7 +2938,79 @@
           <w:sz w:val="24"/>
           <w:szCs w:val="24"/>
         </w:rPr>
-        <w:t>which essentially intimates the Benevolent Community morality tale.  According to opponents of the policy, it</w:t>
+        <w:t xml:space="preserve">which essentially intimates the Benevolent Community morality tale.  According to opponents of the policy, it </w:t>
+      </w:r>
+      <w:r>
+        <w:rPr>
+          <w:rFonts w:ascii="Times New Roman" w:hAnsi="Times New Roman" w:cs="Times New Roman"/>
+          <w:sz w:val="24"/>
+          <w:szCs w:val="24"/>
+        </w:rPr>
+        <w:t>changed the selection criteria</w:t>
+      </w:r>
+      <w:r>
+        <w:rPr>
+          <w:rFonts w:ascii="Times New Roman" w:hAnsi="Times New Roman" w:cs="Times New Roman"/>
+          <w:sz w:val="24"/>
+          <w:szCs w:val="24"/>
+        </w:rPr>
+        <w:t xml:space="preserve"> for distributing research and development funding</w:t>
+      </w:r>
+      <w:r>
+        <w:rPr>
+          <w:rFonts w:ascii="Times New Roman" w:hAnsi="Times New Roman" w:cs="Times New Roman"/>
+          <w:sz w:val="24"/>
+          <w:szCs w:val="24"/>
+        </w:rPr>
+        <w:t xml:space="preserve"> from research excellence </w:t>
+      </w:r>
+      <w:r>
+        <w:rPr>
+          <w:rFonts w:ascii="Times New Roman" w:hAnsi="Times New Roman" w:cs="Times New Roman"/>
+          <w:sz w:val="24"/>
+          <w:szCs w:val="24"/>
+        </w:rPr>
+        <w:t xml:space="preserve">to membership in a privileged class, which </w:t>
+      </w:r>
+      <w:r>
+        <w:rPr>
+          <w:rFonts w:ascii="Times New Roman" w:hAnsi="Times New Roman" w:cs="Times New Roman"/>
+          <w:sz w:val="24"/>
+          <w:szCs w:val="24"/>
+        </w:rPr>
+        <w:t>would result in the funding of sub-par research and development.</w:t>
+      </w:r>
+      <w:r>
+        <w:rPr>
+          <w:rFonts w:ascii="Times New Roman" w:hAnsi="Times New Roman" w:cs="Times New Roman"/>
+          <w:sz w:val="24"/>
+          <w:szCs w:val="24"/>
+        </w:rPr>
+        <w:t xml:space="preserve">  They also argued the policy </w:t>
+      </w:r>
+      <w:r>
+        <w:rPr>
+          <w:rFonts w:ascii="Times New Roman" w:hAnsi="Times New Roman" w:cs="Times New Roman"/>
+          <w:sz w:val="24"/>
+          <w:szCs w:val="24"/>
+        </w:rPr>
+        <w:t xml:space="preserve">unfairly </w:t>
+      </w:r>
+      <w:r>
+        <w:rPr>
+          <w:rFonts w:ascii="Times New Roman" w:hAnsi="Times New Roman" w:cs="Times New Roman"/>
+          <w:sz w:val="24"/>
+          <w:szCs w:val="24"/>
+        </w:rPr>
+        <w:t>reduced</w:t>
+      </w:r>
+      <w:r>
+        <w:rPr>
+          <w:rFonts w:ascii="Times New Roman" w:hAnsi="Times New Roman" w:cs="Times New Roman"/>
+          <w:sz w:val="24"/>
+          <w:szCs w:val="24"/>
+        </w:rPr>
+        <w:t xml:space="preserve"> funding opportunities for</w:t>
       </w:r>
       <w:r>
         <w:rPr>
@@ -2970,71 +3026,63 @@
           <w:sz w:val="24"/>
           <w:szCs w:val="24"/>
         </w:rPr>
-        <w:t>changed the selection criteria</w:t>
-      </w:r>
-      <w:r>
-        <w:rPr>
-          <w:rFonts w:ascii="Times New Roman" w:hAnsi="Times New Roman" w:cs="Times New Roman"/>
-          <w:sz w:val="24"/>
-          <w:szCs w:val="24"/>
-        </w:rPr>
-        <w:t xml:space="preserve"> for distributing research and development funding</w:t>
-      </w:r>
-      <w:r>
-        <w:rPr>
-          <w:rFonts w:ascii="Times New Roman" w:hAnsi="Times New Roman" w:cs="Times New Roman"/>
-          <w:sz w:val="24"/>
-          <w:szCs w:val="24"/>
-        </w:rPr>
-        <w:t xml:space="preserve"> from research excellence </w:t>
-      </w:r>
-      <w:r>
-        <w:rPr>
-          <w:rFonts w:ascii="Times New Roman" w:hAnsi="Times New Roman" w:cs="Times New Roman"/>
-          <w:sz w:val="24"/>
-          <w:szCs w:val="24"/>
-        </w:rPr>
-        <w:t xml:space="preserve">to membership in a privileged class, which </w:t>
-      </w:r>
-      <w:r>
-        <w:rPr>
-          <w:rFonts w:ascii="Times New Roman" w:hAnsi="Times New Roman" w:cs="Times New Roman"/>
-          <w:sz w:val="24"/>
-          <w:szCs w:val="24"/>
-        </w:rPr>
-        <w:t>would result in the funding of sub-par research and development.</w:t>
-      </w:r>
-      <w:r>
-        <w:rPr>
-          <w:rFonts w:ascii="Times New Roman" w:hAnsi="Times New Roman" w:cs="Times New Roman"/>
-          <w:sz w:val="24"/>
-          <w:szCs w:val="24"/>
-        </w:rPr>
-        <w:t xml:space="preserve">  They also argued the policy </w:t>
-      </w:r>
-      <w:r>
-        <w:rPr>
-          <w:rFonts w:ascii="Times New Roman" w:hAnsi="Times New Roman" w:cs="Times New Roman"/>
-          <w:sz w:val="24"/>
-          <w:szCs w:val="24"/>
-        </w:rPr>
-        <w:t xml:space="preserve">unfairly </w:t>
-      </w:r>
-      <w:r>
-        <w:rPr>
-          <w:rFonts w:ascii="Times New Roman" w:hAnsi="Times New Roman" w:cs="Times New Roman"/>
-          <w:sz w:val="24"/>
-          <w:szCs w:val="24"/>
-        </w:rPr>
-        <w:t>reduced</w:t>
-      </w:r>
-      <w:r>
-        <w:rPr>
-          <w:rFonts w:ascii="Times New Roman" w:hAnsi="Times New Roman" w:cs="Times New Roman"/>
-          <w:sz w:val="24"/>
-          <w:szCs w:val="24"/>
-        </w:rPr>
-        <w:t xml:space="preserve"> funding opportunities for</w:t>
+        <w:t xml:space="preserve">others in the research and development community </w:t>
+      </w:r>
+      <w:r>
+        <w:rPr>
+          <w:rFonts w:ascii="Times New Roman" w:hAnsi="Times New Roman" w:cs="Times New Roman"/>
+          <w:sz w:val="24"/>
+          <w:szCs w:val="24"/>
+        </w:rPr>
+        <w:t xml:space="preserve">and </w:t>
+      </w:r>
+      <w:r>
+        <w:rPr>
+          <w:rFonts w:ascii="Times New Roman" w:hAnsi="Times New Roman" w:cs="Times New Roman"/>
+          <w:sz w:val="24"/>
+          <w:szCs w:val="24"/>
+        </w:rPr>
+        <w:t>would reduce</w:t>
+      </w:r>
+      <w:r>
+        <w:rPr>
+          <w:rFonts w:ascii="Times New Roman" w:hAnsi="Times New Roman" w:cs="Times New Roman"/>
+          <w:sz w:val="24"/>
+          <w:szCs w:val="24"/>
+        </w:rPr>
+        <w:t xml:space="preserve"> basic research</w:t>
+      </w:r>
+      <w:r>
+        <w:rPr>
+          <w:rFonts w:ascii="Times New Roman" w:hAnsi="Times New Roman" w:cs="Times New Roman"/>
+          <w:sz w:val="24"/>
+          <w:szCs w:val="24"/>
+        </w:rPr>
+        <w:t xml:space="preserve">, which is the foundation of </w:t>
+      </w:r>
+      <w:r>
+        <w:rPr>
+          <w:rFonts w:ascii="Times New Roman" w:hAnsi="Times New Roman" w:cs="Times New Roman"/>
+          <w:sz w:val="24"/>
+          <w:szCs w:val="24"/>
+        </w:rPr>
+        <w:t xml:space="preserve">future </w:t>
+      </w:r>
+      <w:r>
+        <w:rPr>
+          <w:rFonts w:ascii="Times New Roman" w:hAnsi="Times New Roman" w:cs="Times New Roman"/>
+          <w:sz w:val="24"/>
+          <w:szCs w:val="24"/>
+        </w:rPr>
+        <w:t>technological innovation</w:t>
+      </w:r>
+      <w:r>
+        <w:rPr>
+          <w:rFonts w:ascii="Times New Roman" w:hAnsi="Times New Roman" w:cs="Times New Roman"/>
+          <w:sz w:val="24"/>
+          <w:szCs w:val="24"/>
+        </w:rPr>
+        <w:t xml:space="preserve">. </w:t>
       </w:r>
       <w:r>
         <w:rPr>
@@ -3044,69 +3092,85 @@
         </w:rPr>
         <w:t xml:space="preserve"> </w:t>
       </w:r>
-      <w:r>
-        <w:rPr>
-          <w:rFonts w:ascii="Times New Roman" w:hAnsi="Times New Roman" w:cs="Times New Roman"/>
-          <w:sz w:val="24"/>
-          <w:szCs w:val="24"/>
-        </w:rPr>
-        <w:t xml:space="preserve">others in the research and development community </w:t>
-      </w:r>
-      <w:r>
-        <w:rPr>
-          <w:rFonts w:ascii="Times New Roman" w:hAnsi="Times New Roman" w:cs="Times New Roman"/>
-          <w:sz w:val="24"/>
-          <w:szCs w:val="24"/>
-        </w:rPr>
-        <w:t xml:space="preserve">and </w:t>
-      </w:r>
-      <w:r>
-        <w:rPr>
-          <w:rFonts w:ascii="Times New Roman" w:hAnsi="Times New Roman" w:cs="Times New Roman"/>
-          <w:sz w:val="24"/>
-          <w:szCs w:val="24"/>
-        </w:rPr>
-        <w:t>would reduce</w:t>
-      </w:r>
-      <w:r>
-        <w:rPr>
-          <w:rFonts w:ascii="Times New Roman" w:hAnsi="Times New Roman" w:cs="Times New Roman"/>
-          <w:sz w:val="24"/>
-          <w:szCs w:val="24"/>
-        </w:rPr>
-        <w:t xml:space="preserve"> basic research</w:t>
-      </w:r>
-      <w:r>
-        <w:rPr>
-          <w:rFonts w:ascii="Times New Roman" w:hAnsi="Times New Roman" w:cs="Times New Roman"/>
-          <w:sz w:val="24"/>
-          <w:szCs w:val="24"/>
-        </w:rPr>
-        <w:t xml:space="preserve">, which is the foundation of </w:t>
-      </w:r>
-      <w:r>
-        <w:rPr>
-          <w:rFonts w:ascii="Times New Roman" w:hAnsi="Times New Roman" w:cs="Times New Roman"/>
-          <w:sz w:val="24"/>
-          <w:szCs w:val="24"/>
-        </w:rPr>
-        <w:t xml:space="preserve">future </w:t>
-      </w:r>
-      <w:r>
-        <w:rPr>
-          <w:rFonts w:ascii="Times New Roman" w:hAnsi="Times New Roman" w:cs="Times New Roman"/>
-          <w:sz w:val="24"/>
-          <w:szCs w:val="24"/>
-        </w:rPr>
-        <w:t>technological innovation</w:t>
-      </w:r>
-      <w:r>
-        <w:rPr>
-          <w:rFonts w:ascii="Times New Roman" w:hAnsi="Times New Roman" w:cs="Times New Roman"/>
-          <w:sz w:val="24"/>
-          <w:szCs w:val="24"/>
-        </w:rPr>
-        <w:t xml:space="preserve">. </w:t>
+    </w:p>
+    <w:p>
+      <w:pPr>
+        <w:spacing w:line="276" w:lineRule="auto"/>
+        <w:rPr>
+          <w:rFonts w:ascii="Times New Roman" w:hAnsi="Times New Roman" w:cs="Times New Roman"/>
+          <w:sz w:val="24"/>
+          <w:szCs w:val="24"/>
+        </w:rPr>
+      </w:pPr>
+    </w:p>
+    <w:p>
+      <w:pPr>
+        <w:spacing w:line="276" w:lineRule="auto"/>
+        <w:rPr>
+          <w:rFonts w:ascii="Times New Roman" w:hAnsi="Times New Roman" w:cs="Times New Roman"/>
+          <w:sz w:val="24"/>
+          <w:szCs w:val="24"/>
+        </w:rPr>
+      </w:pPr>
+      <w:proofErr w:type="gramStart"/>
+      <w:r>
+        <w:rPr>
+          <w:rFonts w:ascii="Times New Roman" w:hAnsi="Times New Roman" w:cs="Times New Roman"/>
+          <w:sz w:val="24"/>
+          <w:szCs w:val="24"/>
+        </w:rPr>
+        <w:t xml:space="preserve">Proponents </w:t>
+      </w:r>
+      <w:r>
+        <w:rPr>
+          <w:rFonts w:ascii="Times New Roman" w:hAnsi="Times New Roman" w:cs="Times New Roman"/>
+          <w:sz w:val="24"/>
+          <w:szCs w:val="24"/>
+        </w:rPr>
+        <w:t xml:space="preserve">of </w:t>
+      </w:r>
+      <w:proofErr w:type="spellStart"/>
+      <w:r>
+        <w:rPr>
+          <w:rFonts w:ascii="Times New Roman" w:hAnsi="Times New Roman" w:cs="Times New Roman"/>
+          <w:sz w:val="24"/>
+          <w:szCs w:val="24"/>
+        </w:rPr>
+        <w:t>Pub.L</w:t>
+      </w:r>
+      <w:proofErr w:type="spellEnd"/>
+      <w:r>
+        <w:rPr>
+          <w:rFonts w:ascii="Times New Roman" w:hAnsi="Times New Roman" w:cs="Times New Roman"/>
+          <w:sz w:val="24"/>
+          <w:szCs w:val="24"/>
+        </w:rPr>
+        <w:t>.</w:t>
+      </w:r>
+      <w:proofErr w:type="gramEnd"/>
+      <w:r>
+        <w:rPr>
+          <w:rFonts w:ascii="Times New Roman" w:hAnsi="Times New Roman" w:cs="Times New Roman"/>
+          <w:sz w:val="24"/>
+          <w:szCs w:val="24"/>
+        </w:rPr>
+        <w:t xml:space="preserve"> 97-219 appeared</w:t>
+      </w:r>
+      <w:r>
+        <w:rPr>
+          <w:rFonts w:ascii="Times New Roman" w:hAnsi="Times New Roman" w:cs="Times New Roman"/>
+          <w:sz w:val="24"/>
+          <w:szCs w:val="24"/>
+        </w:rPr>
+        <w:t xml:space="preserve"> to take advantage of source amnesia regarding the role</w:t>
+      </w:r>
+      <w:r>
+        <w:rPr>
+          <w:rFonts w:ascii="Times New Roman" w:hAnsi="Times New Roman" w:cs="Times New Roman"/>
+          <w:sz w:val="24"/>
+          <w:szCs w:val="24"/>
+        </w:rPr>
+        <w:t>s that</w:t>
       </w:r>
       <w:r>
         <w:rPr>
@@ -3116,6 +3180,30 @@
         </w:rPr>
         <w:t xml:space="preserve"> </w:t>
       </w:r>
+      <w:r>
+        <w:rPr>
+          <w:rFonts w:ascii="Times New Roman" w:hAnsi="Times New Roman" w:cs="Times New Roman"/>
+          <w:sz w:val="24"/>
+          <w:szCs w:val="24"/>
+        </w:rPr>
+        <w:t xml:space="preserve">the basic business cycle and monetary policy play in economic growth and </w:t>
+      </w:r>
+      <w:r>
+        <w:rPr>
+          <w:rFonts w:ascii="Times New Roman" w:hAnsi="Times New Roman" w:cs="Times New Roman"/>
+          <w:sz w:val="24"/>
+          <w:szCs w:val="24"/>
+        </w:rPr>
+        <w:t>inflation</w:t>
+      </w:r>
+      <w:r>
+        <w:rPr>
+          <w:rFonts w:ascii="Times New Roman" w:hAnsi="Times New Roman" w:cs="Times New Roman"/>
+          <w:sz w:val="24"/>
+          <w:szCs w:val="24"/>
+        </w:rPr>
+        <w:t xml:space="preserve">.  Opponents did not take advantage of context to frame their arguments.  </w:t>
+      </w:r>
     </w:p>
     <w:p>
       <w:pPr>
@@ -3136,6 +3224,64 @@
           <w:szCs w:val="24"/>
         </w:rPr>
       </w:pPr>
+      <w:r>
+        <w:rPr>
+          <w:rFonts w:ascii="Times New Roman" w:hAnsi="Times New Roman" w:cs="Times New Roman"/>
+          <w:sz w:val="24"/>
+          <w:szCs w:val="24"/>
+        </w:rPr>
+        <w:t>The facts relevant to the issue fit the argument framing used by proponents of the policy very well.  Research demonstrating that independent innovators and small businesses produced most of the “significant” technological innovations that drove America’s rise to power in the late 19</w:t>
+      </w:r>
+      <w:r>
+        <w:rPr>
+          <w:rFonts w:ascii="Times New Roman" w:hAnsi="Times New Roman" w:cs="Times New Roman"/>
+          <w:sz w:val="24"/>
+          <w:szCs w:val="24"/>
+          <w:vertAlign w:val="superscript"/>
+        </w:rPr>
+        <w:t>th</w:t>
+      </w:r>
+      <w:r>
+        <w:rPr>
+          <w:rFonts w:ascii="Times New Roman" w:hAnsi="Times New Roman" w:cs="Times New Roman"/>
+          <w:sz w:val="24"/>
+          <w:szCs w:val="24"/>
+        </w:rPr>
+        <w:t xml:space="preserve"> and early 20</w:t>
+      </w:r>
+      <w:r>
+        <w:rPr>
+          <w:rFonts w:ascii="Times New Roman" w:hAnsi="Times New Roman" w:cs="Times New Roman"/>
+          <w:sz w:val="24"/>
+          <w:szCs w:val="24"/>
+          <w:vertAlign w:val="superscript"/>
+        </w:rPr>
+        <w:t>th</w:t>
+      </w:r>
+      <w:r>
+        <w:rPr>
+          <w:rFonts w:ascii="Times New Roman" w:hAnsi="Times New Roman" w:cs="Times New Roman"/>
+          <w:sz w:val="24"/>
+          <w:szCs w:val="24"/>
+        </w:rPr>
+        <w:t xml:space="preserve"> century coupled with analyses indicating that small businesses consistently received less</w:t>
+      </w:r>
+      <w:r>
+        <w:rPr>
+          <w:rFonts w:ascii="Times New Roman" w:hAnsi="Times New Roman" w:cs="Times New Roman"/>
+          <w:sz w:val="24"/>
+          <w:szCs w:val="24"/>
+        </w:rPr>
+        <w:t xml:space="preserve"> than 4 percent of federal research and development funding provide credibility to the arguments that proponents were advancing in support of the legislation.</w:t>
+      </w:r>
+      <w:r>
+        <w:rPr>
+          <w:rFonts w:ascii="Times New Roman" w:hAnsi="Times New Roman" w:cs="Times New Roman"/>
+          <w:sz w:val="24"/>
+          <w:szCs w:val="24"/>
+        </w:rPr>
+        <w:t xml:space="preserve">  However, they never placed these numbers in a social context to provide additional meaning to those stakeholders whom they hoped to influence.  Opponents of the policy did not assemble any statistics to support their arguments.</w:t>
+      </w:r>
     </w:p>
     <w:p>
       <w:pPr>
@@ -3146,14 +3292,6 @@
           <w:szCs w:val="24"/>
         </w:rPr>
       </w:pPr>
-      <w:r>
-        <w:rPr>
-          <w:rFonts w:ascii="Times New Roman" w:hAnsi="Times New Roman" w:cs="Times New Roman"/>
-          <w:sz w:val="24"/>
-          <w:szCs w:val="24"/>
-        </w:rPr>
-        <w:t>Possible questions to answer in approaching this analysis are: do any of the frames follow the rubrics suggested by the Frameworks Institute? Did the issue move from episodic to thematic? Is the policy category being contested - redistributive, regulatory, etc.? What major morality tale is being appealed to? How are context, numbers, messengers, etc. being used? Is the policy branch or root?</w:t>
-      </w:r>
     </w:p>
     <w:p>
       <w:pPr>
@@ -3164,192 +3302,362 @@
           <w:szCs w:val="24"/>
         </w:rPr>
       </w:pPr>
-    </w:p>
-    <w:p>
-      <w:pPr>
-        <w:pStyle w:val="ListParagraph"/>
-        <w:numPr>
-          <w:ilvl w:val="0"/>
-          <w:numId w:val="3"/>
-        </w:numPr>
+      <w:proofErr w:type="gramStart"/>
+      <w:r>
+        <w:rPr>
+          <w:rFonts w:ascii="Times New Roman" w:hAnsi="Times New Roman" w:cs="Times New Roman"/>
+          <w:sz w:val="24"/>
+          <w:szCs w:val="24"/>
+        </w:rPr>
+        <w:t xml:space="preserve">Proponents of the </w:t>
+      </w:r>
+      <w:proofErr w:type="spellStart"/>
+      <w:r>
+        <w:rPr>
+          <w:rFonts w:ascii="Times New Roman" w:hAnsi="Times New Roman" w:cs="Times New Roman"/>
+          <w:sz w:val="24"/>
+          <w:szCs w:val="24"/>
+        </w:rPr>
+        <w:t>Pub.L</w:t>
+      </w:r>
+      <w:proofErr w:type="spellEnd"/>
+      <w:r>
+        <w:rPr>
+          <w:rFonts w:ascii="Times New Roman" w:hAnsi="Times New Roman" w:cs="Times New Roman"/>
+          <w:sz w:val="24"/>
+          <w:szCs w:val="24"/>
+        </w:rPr>
+        <w:t>.</w:t>
+      </w:r>
+      <w:proofErr w:type="gramEnd"/>
+      <w:r>
+        <w:rPr>
+          <w:rFonts w:ascii="Times New Roman" w:hAnsi="Times New Roman" w:cs="Times New Roman"/>
+          <w:sz w:val="24"/>
+          <w:szCs w:val="24"/>
+        </w:rPr>
+        <w:t xml:space="preserve"> 97-19 made effective use of messengers in advocating for the policy.  Key messengers included p</w:t>
+      </w:r>
+      <w:r>
+        <w:rPr>
+          <w:rFonts w:ascii="Times New Roman" w:hAnsi="Times New Roman" w:cs="Times New Roman"/>
+          <w:sz w:val="24"/>
+          <w:szCs w:val="24"/>
+        </w:rPr>
+        <w:t xml:space="preserve">rominent U.S. Senators who seemed to be viewed as being above the </w:t>
+      </w:r>
+      <w:r>
+        <w:rPr>
+          <w:rFonts w:ascii="Times New Roman" w:hAnsi="Times New Roman" w:cs="Times New Roman"/>
+          <w:sz w:val="24"/>
+          <w:szCs w:val="24"/>
+        </w:rPr>
+        <w:lastRenderedPageBreak/>
+        <w:t>fray and primarily concerned with the well-being of the nation rather than any particular interest group.</w:t>
+      </w:r>
+      <w:r>
+        <w:rPr>
+          <w:rFonts w:ascii="Times New Roman" w:hAnsi="Times New Roman" w:cs="Times New Roman"/>
+          <w:sz w:val="24"/>
+          <w:szCs w:val="24"/>
+        </w:rPr>
+        <w:t xml:space="preserve">  Additionally, leaders</w:t>
+      </w:r>
+      <w:r>
+        <w:rPr>
+          <w:rFonts w:ascii="Times New Roman" w:hAnsi="Times New Roman" w:cs="Times New Roman"/>
+          <w:sz w:val="24"/>
+          <w:szCs w:val="24"/>
+        </w:rPr>
+        <w:t xml:space="preserve"> of </w:t>
+      </w:r>
+      <w:r>
+        <w:rPr>
+          <w:rFonts w:ascii="Times New Roman" w:hAnsi="Times New Roman" w:cs="Times New Roman"/>
+          <w:sz w:val="24"/>
+          <w:szCs w:val="24"/>
+        </w:rPr>
+        <w:t xml:space="preserve">large businesses </w:t>
+      </w:r>
+      <w:r>
+        <w:rPr>
+          <w:rFonts w:ascii="Times New Roman" w:hAnsi="Times New Roman" w:cs="Times New Roman"/>
+          <w:sz w:val="24"/>
+          <w:szCs w:val="24"/>
+        </w:rPr>
+        <w:t>who would not directly benefit f</w:t>
+      </w:r>
+      <w:r>
+        <w:rPr>
+          <w:rFonts w:ascii="Times New Roman" w:hAnsi="Times New Roman" w:cs="Times New Roman"/>
+          <w:sz w:val="24"/>
+          <w:szCs w:val="24"/>
+        </w:rPr>
+        <w:t xml:space="preserve">rom the policy were also effective messengers of the arguments in support of the legislation.  </w:t>
+      </w:r>
+      <w:r>
+        <w:rPr>
+          <w:rFonts w:ascii="Times New Roman" w:hAnsi="Times New Roman" w:cs="Times New Roman"/>
+          <w:sz w:val="24"/>
+          <w:szCs w:val="24"/>
+        </w:rPr>
+        <w:t>Opponents did not assemble</w:t>
+      </w:r>
+      <w:r>
+        <w:rPr>
+          <w:rFonts w:ascii="Times New Roman" w:hAnsi="Times New Roman" w:cs="Times New Roman"/>
+          <w:sz w:val="24"/>
+          <w:szCs w:val="24"/>
+        </w:rPr>
+        <w:t xml:space="preserve"> any messengers who could effectively deliver their arguments against the legislation without coming across as self-serving.</w:t>
+      </w:r>
+    </w:p>
+    <w:p>
+      <w:pPr>
+        <w:spacing w:line="276" w:lineRule="auto"/>
+        <w:rPr>
+          <w:rFonts w:ascii="Times New Roman" w:hAnsi="Times New Roman" w:cs="Times New Roman"/>
+          <w:sz w:val="24"/>
+          <w:szCs w:val="24"/>
+        </w:rPr>
+      </w:pPr>
+    </w:p>
+    <w:p>
+      <w:pPr>
+        <w:spacing w:line="276" w:lineRule="auto"/>
+        <w:rPr>
+          <w:rFonts w:ascii="Times New Roman" w:hAnsi="Times New Roman" w:cs="Times New Roman"/>
+          <w:sz w:val="24"/>
+          <w:szCs w:val="24"/>
+        </w:rPr>
+      </w:pPr>
+      <w:r>
+        <w:rPr>
+          <w:rFonts w:ascii="Times New Roman" w:hAnsi="Times New Roman" w:cs="Times New Roman"/>
+          <w:sz w:val="24"/>
+          <w:szCs w:val="24"/>
+        </w:rPr>
+        <w:t>The legislation exemplified the branch approach to policymaking.  It was initially piloted in the NSF before being expanded to all federal agencies with extramural research and development budgets.  Moreover, t</w:t>
+      </w:r>
+      <w:r>
+        <w:rPr>
+          <w:rFonts w:ascii="Times New Roman" w:hAnsi="Times New Roman" w:cs="Times New Roman"/>
+          <w:sz w:val="24"/>
+          <w:szCs w:val="24"/>
+        </w:rPr>
+        <w:t xml:space="preserve">he policy did not radically change the process </w:t>
+      </w:r>
+      <w:r>
+        <w:rPr>
+          <w:rFonts w:ascii="Times New Roman" w:hAnsi="Times New Roman" w:cs="Times New Roman"/>
+          <w:sz w:val="24"/>
+          <w:szCs w:val="24"/>
+        </w:rPr>
+        <w:t xml:space="preserve">and mechanisms </w:t>
+      </w:r>
+      <w:r>
+        <w:rPr>
+          <w:rFonts w:ascii="Times New Roman" w:hAnsi="Times New Roman" w:cs="Times New Roman"/>
+          <w:sz w:val="24"/>
+          <w:szCs w:val="24"/>
+        </w:rPr>
+        <w:t>for dis</w:t>
+      </w:r>
+      <w:r>
+        <w:rPr>
+          <w:rFonts w:ascii="Times New Roman" w:hAnsi="Times New Roman" w:cs="Times New Roman"/>
+          <w:sz w:val="24"/>
+          <w:szCs w:val="24"/>
+        </w:rPr>
+        <w:t>tributing</w:t>
+      </w:r>
+      <w:r>
+        <w:rPr>
+          <w:rFonts w:ascii="Times New Roman" w:hAnsi="Times New Roman" w:cs="Times New Roman"/>
+          <w:sz w:val="24"/>
+          <w:szCs w:val="24"/>
+        </w:rPr>
+        <w:t xml:space="preserve"> research and development funding.</w:t>
+      </w:r>
+      <w:r>
+        <w:rPr>
+          <w:rFonts w:ascii="Times New Roman" w:hAnsi="Times New Roman" w:cs="Times New Roman"/>
+          <w:sz w:val="24"/>
+          <w:szCs w:val="24"/>
+        </w:rPr>
+        <w:t xml:space="preserve">  Additionally, the set-aside itself was a very small percentage of agency research and development budgets.</w:t>
+      </w:r>
+    </w:p>
+    <w:p>
+      <w:pPr>
+        <w:spacing w:line="276" w:lineRule="auto"/>
+        <w:rPr>
+          <w:rFonts w:ascii="Times New Roman" w:hAnsi="Times New Roman" w:cs="Times New Roman"/>
+          <w:sz w:val="24"/>
+          <w:szCs w:val="24"/>
+        </w:rPr>
+      </w:pPr>
+    </w:p>
+    <w:p>
+      <w:pPr>
+        <w:spacing w:line="276" w:lineRule="auto"/>
+        <w:rPr>
+          <w:rFonts w:ascii="Times New Roman" w:hAnsi="Times New Roman" w:cs="Times New Roman"/>
+          <w:b/>
+          <w:sz w:val="24"/>
+          <w:szCs w:val="24"/>
+        </w:rPr>
+      </w:pPr>
+      <w:r>
+        <w:rPr>
+          <w:rFonts w:ascii="Times New Roman" w:hAnsi="Times New Roman" w:cs="Times New Roman"/>
+          <w:b/>
+          <w:sz w:val="24"/>
+          <w:szCs w:val="24"/>
+        </w:rPr>
+        <w:t>Conclusions</w:t>
+      </w:r>
+    </w:p>
+    <w:p>
+      <w:pPr>
+        <w:spacing w:line="276" w:lineRule="auto"/>
+        <w:rPr>
+          <w:rFonts w:ascii="Times New Roman" w:hAnsi="Times New Roman" w:cs="Times New Roman"/>
+          <w:sz w:val="24"/>
+          <w:szCs w:val="24"/>
+        </w:rPr>
+      </w:pPr>
+      <w:r>
+        <w:rPr>
+          <w:rFonts w:ascii="Times New Roman" w:hAnsi="Times New Roman" w:cs="Times New Roman"/>
+          <w:sz w:val="24"/>
+          <w:szCs w:val="24"/>
+        </w:rPr>
+        <w:t xml:space="preserve">This memorandum </w:t>
+      </w:r>
+      <w:r>
+        <w:rPr>
+          <w:rFonts w:ascii="Times New Roman" w:hAnsi="Times New Roman" w:cs="Times New Roman"/>
+          <w:sz w:val="24"/>
+          <w:szCs w:val="24"/>
+        </w:rPr>
+        <w:t xml:space="preserve">has </w:t>
+      </w:r>
+      <w:r>
+        <w:rPr>
+          <w:rFonts w:ascii="Times New Roman" w:hAnsi="Times New Roman" w:cs="Times New Roman"/>
+          <w:sz w:val="24"/>
+          <w:szCs w:val="24"/>
+        </w:rPr>
+        <w:t>provide</w:t>
+      </w:r>
+      <w:r>
+        <w:rPr>
+          <w:rFonts w:ascii="Times New Roman" w:hAnsi="Times New Roman" w:cs="Times New Roman"/>
+          <w:sz w:val="24"/>
+          <w:szCs w:val="24"/>
+        </w:rPr>
+        <w:t>d</w:t>
+      </w:r>
+      <w:r>
+        <w:rPr>
+          <w:rFonts w:ascii="Times New Roman" w:hAnsi="Times New Roman" w:cs="Times New Roman"/>
+          <w:sz w:val="24"/>
+          <w:szCs w:val="24"/>
+        </w:rPr>
+        <w:t xml:space="preserve"> an analysis of issue framing in the po</w:t>
+      </w:r>
+      <w:r>
+        <w:rPr>
+          <w:rFonts w:ascii="Times New Roman" w:hAnsi="Times New Roman" w:cs="Times New Roman"/>
+          <w:sz w:val="24"/>
+          <w:szCs w:val="24"/>
+        </w:rPr>
+        <w:t xml:space="preserve">licy debate about </w:t>
+      </w:r>
+      <w:r>
+        <w:rPr>
+          <w:rFonts w:ascii="Times New Roman" w:hAnsi="Times New Roman" w:cs="Times New Roman"/>
+          <w:sz w:val="24"/>
+          <w:szCs w:val="24"/>
+        </w:rPr>
+        <w:br/>
+      </w:r>
+      <w:proofErr w:type="spellStart"/>
+      <w:r>
+        <w:rPr>
+          <w:rFonts w:ascii="Times New Roman" w:hAnsi="Times New Roman" w:cs="Times New Roman"/>
+          <w:sz w:val="24"/>
+          <w:szCs w:val="24"/>
+        </w:rPr>
+        <w:t>Pub.L</w:t>
+      </w:r>
+      <w:proofErr w:type="spellEnd"/>
+      <w:r>
+        <w:rPr>
+          <w:rFonts w:ascii="Times New Roman" w:hAnsi="Times New Roman" w:cs="Times New Roman"/>
+          <w:sz w:val="24"/>
+          <w:szCs w:val="24"/>
+        </w:rPr>
+        <w:t>. 97-219</w:t>
+      </w:r>
+      <w:r>
+        <w:rPr>
+          <w:rFonts w:ascii="Times New Roman" w:hAnsi="Times New Roman" w:cs="Times New Roman"/>
+          <w:sz w:val="24"/>
+          <w:szCs w:val="24"/>
+        </w:rPr>
+        <w:t xml:space="preserve"> </w:t>
+      </w:r>
+      <w:r>
+        <w:rPr>
+          <w:rFonts w:ascii="Times New Roman" w:hAnsi="Times New Roman" w:cs="Times New Roman"/>
+          <w:sz w:val="24"/>
+          <w:szCs w:val="24"/>
+        </w:rPr>
+        <w:t>The Small Business Innovatio</w:t>
+      </w:r>
+      <w:r>
+        <w:rPr>
+          <w:rFonts w:ascii="Times New Roman" w:hAnsi="Times New Roman" w:cs="Times New Roman"/>
+          <w:sz w:val="24"/>
+          <w:szCs w:val="24"/>
+        </w:rPr>
+        <w:t>n Act of 1982.  The analysis included details about the problem the policy was intended to address, the importance of the problem, legislative history of the policy, the various stakeholders who were focused on the issues being addressed, and the framing arguments used by the various stakeholders to advance their positions.  Proponents of the policy were able to more effectively assemble the elements of policy framing than opponents.</w:t>
+      </w:r>
+    </w:p>
+    <w:p>
+      <w:pPr>
         <w:spacing w:after="120" w:line="276" w:lineRule="auto"/>
-        <w:contextualSpacing w:val="0"/>
-        <w:rPr>
-          <w:rFonts w:ascii="Times New Roman" w:hAnsi="Times New Roman" w:cs="Times New Roman"/>
-          <w:sz w:val="24"/>
-          <w:szCs w:val="24"/>
-        </w:rPr>
-      </w:pPr>
-      <w:r>
-        <w:rPr>
-          <w:rFonts w:ascii="Times New Roman" w:hAnsi="Times New Roman" w:cs="Times New Roman"/>
-          <w:sz w:val="24"/>
-          <w:szCs w:val="24"/>
-        </w:rPr>
-        <w:t>Context:</w:t>
-      </w:r>
-    </w:p>
-    <w:p>
-      <w:pPr>
-        <w:pStyle w:val="ListParagraph"/>
-        <w:numPr>
-          <w:ilvl w:val="1"/>
-          <w:numId w:val="3"/>
-        </w:numPr>
+        <w:rPr>
+          <w:rFonts w:ascii="Times New Roman" w:hAnsi="Times New Roman" w:cs="Times New Roman"/>
+          <w:sz w:val="24"/>
+          <w:szCs w:val="24"/>
+        </w:rPr>
+      </w:pPr>
+    </w:p>
+    <w:p>
+      <w:pPr>
         <w:spacing w:after="120" w:line="276" w:lineRule="auto"/>
-        <w:contextualSpacing w:val="0"/>
-        <w:rPr>
-          <w:rFonts w:ascii="Times New Roman" w:hAnsi="Times New Roman" w:cs="Times New Roman"/>
-          <w:sz w:val="24"/>
-          <w:szCs w:val="24"/>
-        </w:rPr>
-      </w:pPr>
-      <w:r>
-        <w:rPr>
-          <w:rFonts w:ascii="Times New Roman" w:hAnsi="Times New Roman" w:cs="Times New Roman"/>
-          <w:sz w:val="24"/>
-          <w:szCs w:val="24"/>
-        </w:rPr>
-        <w:t>Proponents</w:t>
-      </w:r>
-    </w:p>
-    <w:p>
-      <w:pPr>
-        <w:pStyle w:val="ListParagraph"/>
-        <w:numPr>
-          <w:ilvl w:val="2"/>
-          <w:numId w:val="3"/>
-        </w:numPr>
-        <w:spacing w:after="120" w:line="276" w:lineRule="auto"/>
-        <w:contextualSpacing w:val="0"/>
-        <w:rPr>
-          <w:rFonts w:ascii="Times New Roman" w:hAnsi="Times New Roman" w:cs="Times New Roman"/>
-          <w:sz w:val="24"/>
-          <w:szCs w:val="24"/>
-        </w:rPr>
-      </w:pPr>
-      <w:r>
-        <w:rPr>
-          <w:rFonts w:ascii="Times New Roman" w:hAnsi="Times New Roman" w:cs="Times New Roman"/>
-          <w:sz w:val="24"/>
-          <w:szCs w:val="24"/>
-        </w:rPr>
-        <w:t>Economic stagnation that began in</w:t>
-      </w:r>
-      <w:r>
-        <w:rPr>
-          <w:rFonts w:ascii="Times New Roman" w:hAnsi="Times New Roman" w:cs="Times New Roman"/>
-          <w:sz w:val="24"/>
-          <w:szCs w:val="24"/>
-        </w:rPr>
-        <w:t xml:space="preserve"> the late 1970s</w:t>
-      </w:r>
-    </w:p>
-    <w:p>
-      <w:pPr>
-        <w:pStyle w:val="ListParagraph"/>
-        <w:numPr>
-          <w:ilvl w:val="2"/>
-          <w:numId w:val="3"/>
-        </w:numPr>
-        <w:spacing w:after="120" w:line="276" w:lineRule="auto"/>
-        <w:contextualSpacing w:val="0"/>
-        <w:rPr>
-          <w:rFonts w:ascii="Times New Roman" w:hAnsi="Times New Roman" w:cs="Times New Roman"/>
-          <w:sz w:val="24"/>
-          <w:szCs w:val="24"/>
-        </w:rPr>
-      </w:pPr>
-      <w:r>
-        <w:rPr>
-          <w:rFonts w:ascii="Times New Roman" w:hAnsi="Times New Roman" w:cs="Times New Roman"/>
-          <w:sz w:val="24"/>
-          <w:szCs w:val="24"/>
-        </w:rPr>
-        <w:t>Loss of global competitiveness</w:t>
-      </w:r>
-    </w:p>
-    <w:p>
-      <w:pPr>
-        <w:pStyle w:val="ListParagraph"/>
-        <w:numPr>
-          <w:ilvl w:val="1"/>
-          <w:numId w:val="3"/>
-        </w:numPr>
-        <w:spacing w:after="120" w:line="276" w:lineRule="auto"/>
-        <w:contextualSpacing w:val="0"/>
-        <w:rPr>
-          <w:rFonts w:ascii="Times New Roman" w:hAnsi="Times New Roman" w:cs="Times New Roman"/>
-          <w:sz w:val="24"/>
-          <w:szCs w:val="24"/>
-        </w:rPr>
-      </w:pPr>
-      <w:r>
-        <w:rPr>
-          <w:rFonts w:ascii="Times New Roman" w:hAnsi="Times New Roman" w:cs="Times New Roman"/>
-          <w:sz w:val="24"/>
-          <w:szCs w:val="24"/>
-        </w:rPr>
-        <w:t>Opponents</w:t>
-      </w:r>
-    </w:p>
-    <w:p>
-      <w:pPr>
-        <w:pStyle w:val="ListParagraph"/>
-        <w:numPr>
-          <w:ilvl w:val="2"/>
-          <w:numId w:val="3"/>
-        </w:numPr>
-        <w:spacing w:after="120" w:line="276" w:lineRule="auto"/>
-        <w:contextualSpacing w:val="0"/>
-        <w:rPr>
-          <w:rFonts w:ascii="Times New Roman" w:hAnsi="Times New Roman" w:cs="Times New Roman"/>
-          <w:sz w:val="24"/>
-          <w:szCs w:val="24"/>
-        </w:rPr>
-      </w:pPr>
-      <w:r>
-        <w:rPr>
-          <w:rFonts w:ascii="Times New Roman" w:hAnsi="Times New Roman" w:cs="Times New Roman"/>
-          <w:sz w:val="24"/>
-          <w:szCs w:val="24"/>
-        </w:rPr>
-        <w:t>Did not seem to establish a social context for their argument.</w:t>
-      </w:r>
-    </w:p>
-    <w:p>
-      <w:pPr>
-        <w:pStyle w:val="ListParagraph"/>
-        <w:numPr>
-          <w:ilvl w:val="0"/>
-          <w:numId w:val="3"/>
-        </w:numPr>
-        <w:spacing w:after="120" w:line="276" w:lineRule="auto"/>
-        <w:contextualSpacing w:val="0"/>
-        <w:rPr>
-          <w:rFonts w:ascii="Times New Roman" w:hAnsi="Times New Roman" w:cs="Times New Roman"/>
-          <w:sz w:val="24"/>
-          <w:szCs w:val="24"/>
-        </w:rPr>
-      </w:pPr>
-      <w:r>
-        <w:rPr>
-          <w:rFonts w:ascii="Times New Roman" w:hAnsi="Times New Roman" w:cs="Times New Roman"/>
-          <w:sz w:val="24"/>
-          <w:szCs w:val="24"/>
-        </w:rPr>
-        <w:t>Numbers:</w:t>
-      </w:r>
-    </w:p>
-    <w:p>
-      <w:pPr>
-        <w:pStyle w:val="ListParagraph"/>
-        <w:numPr>
-          <w:ilvl w:val="1"/>
-          <w:numId w:val="3"/>
-        </w:numPr>
-        <w:spacing w:after="120" w:line="276" w:lineRule="auto"/>
-        <w:contextualSpacing w:val="0"/>
+        <w:rPr>
+          <w:rFonts w:ascii="Times New Roman" w:hAnsi="Times New Roman" w:cs="Times New Roman"/>
+          <w:sz w:val="24"/>
+          <w:szCs w:val="24"/>
+        </w:rPr>
+      </w:pPr>
+      <w:r>
+        <w:rPr>
+          <w:rFonts w:ascii="Times New Roman" w:hAnsi="Times New Roman" w:cs="Times New Roman"/>
+          <w:sz w:val="24"/>
+          <w:szCs w:val="24"/>
+        </w:rPr>
+        <w:br w:type="page"/>
+      </w:r>
+    </w:p>
+    <w:p>
+      <w:pPr>
+        <w:spacing w:line="276" w:lineRule="auto"/>
+        <w:jc w:val="center"/>
         <w:rPr>
           <w:rFonts w:ascii="Times New Roman" w:hAnsi="Times New Roman" w:cs="Times New Roman"/>
           <w:sz w:val="24"/>
@@ -3363,280 +3671,314 @@
           <w:szCs w:val="24"/>
         </w:rPr>
         <w:lastRenderedPageBreak/>
-        <w:t>The facts seemed to fit the frame</w:t>
-      </w:r>
-      <w:r>
-        <w:rPr>
-          <w:rFonts w:ascii="Times New Roman" w:hAnsi="Times New Roman" w:cs="Times New Roman"/>
-          <w:sz w:val="24"/>
-          <w:szCs w:val="24"/>
-        </w:rPr>
-        <w:t xml:space="preserve"> of proponents</w:t>
-      </w:r>
-      <w:r>
-        <w:rPr>
-          <w:rFonts w:ascii="Times New Roman" w:hAnsi="Times New Roman" w:cs="Times New Roman"/>
-          <w:sz w:val="24"/>
-          <w:szCs w:val="24"/>
-        </w:rPr>
-        <w:t>.</w:t>
-      </w:r>
-    </w:p>
-    <w:p>
-      <w:pPr>
-        <w:pStyle w:val="ListParagraph"/>
-        <w:numPr>
-          <w:ilvl w:val="1"/>
-          <w:numId w:val="3"/>
-        </w:numPr>
-        <w:spacing w:after="120" w:line="276" w:lineRule="auto"/>
-        <w:contextualSpacing w:val="0"/>
-        <w:rPr>
-          <w:rFonts w:ascii="Times New Roman" w:hAnsi="Times New Roman" w:cs="Times New Roman"/>
-          <w:sz w:val="24"/>
-          <w:szCs w:val="24"/>
-        </w:rPr>
-      </w:pPr>
-      <w:r>
-        <w:rPr>
-          <w:rFonts w:ascii="Times New Roman" w:hAnsi="Times New Roman" w:cs="Times New Roman"/>
-          <w:sz w:val="24"/>
-          <w:szCs w:val="24"/>
-        </w:rPr>
-        <w:t>Neither side seemed to discuss numbers</w:t>
-      </w:r>
-      <w:r>
-        <w:rPr>
-          <w:rFonts w:ascii="Times New Roman" w:hAnsi="Times New Roman" w:cs="Times New Roman"/>
-          <w:sz w:val="24"/>
-          <w:szCs w:val="24"/>
-        </w:rPr>
-        <w:t xml:space="preserve"> in a social context to provide meaning and enhance comprehension.</w:t>
-      </w:r>
-    </w:p>
-    <w:p>
-      <w:pPr>
-        <w:pStyle w:val="ListParagraph"/>
-        <w:numPr>
-          <w:ilvl w:val="0"/>
-          <w:numId w:val="3"/>
-        </w:numPr>
-        <w:spacing w:after="120" w:line="276" w:lineRule="auto"/>
-        <w:contextualSpacing w:val="0"/>
-        <w:rPr>
-          <w:rFonts w:ascii="Times New Roman" w:hAnsi="Times New Roman" w:cs="Times New Roman"/>
-          <w:sz w:val="24"/>
-          <w:szCs w:val="24"/>
-        </w:rPr>
-      </w:pPr>
-      <w:r>
-        <w:rPr>
-          <w:rFonts w:ascii="Times New Roman" w:hAnsi="Times New Roman" w:cs="Times New Roman"/>
-          <w:sz w:val="24"/>
-          <w:szCs w:val="24"/>
-        </w:rPr>
-        <w:t>Messengers:</w:t>
-      </w:r>
-    </w:p>
-    <w:p>
-      <w:pPr>
-        <w:pStyle w:val="ListParagraph"/>
-        <w:numPr>
-          <w:ilvl w:val="1"/>
-          <w:numId w:val="3"/>
-        </w:numPr>
-        <w:spacing w:after="120" w:line="276" w:lineRule="auto"/>
-        <w:contextualSpacing w:val="0"/>
-        <w:rPr>
-          <w:rFonts w:ascii="Times New Roman" w:hAnsi="Times New Roman" w:cs="Times New Roman"/>
-          <w:sz w:val="24"/>
-          <w:szCs w:val="24"/>
-        </w:rPr>
-      </w:pPr>
-      <w:r>
-        <w:rPr>
-          <w:rFonts w:ascii="Times New Roman" w:hAnsi="Times New Roman" w:cs="Times New Roman"/>
-          <w:sz w:val="24"/>
-          <w:szCs w:val="24"/>
-        </w:rPr>
-        <w:t>Proponents</w:t>
-      </w:r>
-    </w:p>
-    <w:p>
-      <w:pPr>
-        <w:pStyle w:val="ListParagraph"/>
-        <w:numPr>
-          <w:ilvl w:val="2"/>
-          <w:numId w:val="3"/>
-        </w:numPr>
-        <w:spacing w:after="120" w:line="276" w:lineRule="auto"/>
-        <w:contextualSpacing w:val="0"/>
-        <w:rPr>
-          <w:rFonts w:ascii="Times New Roman" w:hAnsi="Times New Roman" w:cs="Times New Roman"/>
-          <w:sz w:val="24"/>
-          <w:szCs w:val="24"/>
-        </w:rPr>
-      </w:pPr>
-      <w:r>
-        <w:rPr>
-          <w:rFonts w:ascii="Times New Roman" w:hAnsi="Times New Roman" w:cs="Times New Roman"/>
-          <w:sz w:val="24"/>
-          <w:szCs w:val="24"/>
-        </w:rPr>
-        <w:t xml:space="preserve">Prominent U.S. Senators </w:t>
-      </w:r>
-      <w:r>
-        <w:rPr>
-          <w:rFonts w:ascii="Times New Roman" w:hAnsi="Times New Roman" w:cs="Times New Roman"/>
-          <w:sz w:val="24"/>
-          <w:szCs w:val="24"/>
-        </w:rPr>
-        <w:t xml:space="preserve">who supported the policy </w:t>
-      </w:r>
-      <w:r>
-        <w:rPr>
-          <w:rFonts w:ascii="Times New Roman" w:hAnsi="Times New Roman" w:cs="Times New Roman"/>
-          <w:sz w:val="24"/>
-          <w:szCs w:val="24"/>
-        </w:rPr>
-        <w:t>seemed to be viewed as being above the fray and primarily concerned with the well-being of the nation rather than any particular interest group.</w:t>
-      </w:r>
-    </w:p>
-    <w:p>
-      <w:pPr>
-        <w:pStyle w:val="ListParagraph"/>
-        <w:numPr>
-          <w:ilvl w:val="2"/>
-          <w:numId w:val="3"/>
-        </w:numPr>
-        <w:spacing w:after="120" w:line="276" w:lineRule="auto"/>
-        <w:contextualSpacing w:val="0"/>
-        <w:rPr>
-          <w:rFonts w:ascii="Times New Roman" w:hAnsi="Times New Roman" w:cs="Times New Roman"/>
-          <w:sz w:val="24"/>
-          <w:szCs w:val="24"/>
-        </w:rPr>
-      </w:pPr>
-      <w:r>
-        <w:rPr>
-          <w:rFonts w:ascii="Times New Roman" w:hAnsi="Times New Roman" w:cs="Times New Roman"/>
-          <w:sz w:val="24"/>
-          <w:szCs w:val="24"/>
-        </w:rPr>
-        <w:t>Presidents of businesses with more than 1,000 employees who would not directly benefit from the policy advocated for it.</w:t>
-      </w:r>
-    </w:p>
-    <w:p>
-      <w:pPr>
-        <w:pStyle w:val="ListParagraph"/>
-        <w:numPr>
-          <w:ilvl w:val="0"/>
-          <w:numId w:val="3"/>
-        </w:numPr>
-        <w:spacing w:after="120" w:line="276" w:lineRule="auto"/>
-        <w:contextualSpacing w:val="0"/>
-        <w:rPr>
-          <w:rFonts w:ascii="Times New Roman" w:hAnsi="Times New Roman" w:cs="Times New Roman"/>
-          <w:sz w:val="24"/>
-          <w:szCs w:val="24"/>
-        </w:rPr>
-      </w:pPr>
-      <w:r>
-        <w:rPr>
-          <w:rFonts w:ascii="Times New Roman" w:hAnsi="Times New Roman" w:cs="Times New Roman"/>
-          <w:sz w:val="24"/>
-          <w:szCs w:val="24"/>
-        </w:rPr>
-        <w:t>Approach (branch or root):</w:t>
-      </w:r>
-    </w:p>
-    <w:p>
-      <w:pPr>
-        <w:pStyle w:val="ListParagraph"/>
-        <w:numPr>
-          <w:ilvl w:val="1"/>
-          <w:numId w:val="3"/>
-        </w:numPr>
-        <w:spacing w:after="120" w:line="276" w:lineRule="auto"/>
-        <w:contextualSpacing w:val="0"/>
-        <w:rPr>
-          <w:rFonts w:ascii="Times New Roman" w:hAnsi="Times New Roman" w:cs="Times New Roman"/>
-          <w:sz w:val="24"/>
-          <w:szCs w:val="24"/>
-        </w:rPr>
-      </w:pPr>
-      <w:r>
-        <w:rPr>
-          <w:rFonts w:ascii="Times New Roman" w:hAnsi="Times New Roman" w:cs="Times New Roman"/>
-          <w:sz w:val="24"/>
-          <w:szCs w:val="24"/>
-        </w:rPr>
-        <w:t>Branch approach</w:t>
-      </w:r>
-    </w:p>
-    <w:p>
-      <w:pPr>
-        <w:pStyle w:val="ListParagraph"/>
-        <w:numPr>
-          <w:ilvl w:val="1"/>
-          <w:numId w:val="3"/>
-        </w:numPr>
-        <w:spacing w:after="120" w:line="276" w:lineRule="auto"/>
-        <w:contextualSpacing w:val="0"/>
-        <w:rPr>
-          <w:rFonts w:ascii="Times New Roman" w:hAnsi="Times New Roman" w:cs="Times New Roman"/>
-          <w:sz w:val="24"/>
-          <w:szCs w:val="24"/>
-        </w:rPr>
-      </w:pPr>
-      <w:r>
-        <w:rPr>
-          <w:rFonts w:ascii="Times New Roman" w:hAnsi="Times New Roman" w:cs="Times New Roman"/>
-          <w:sz w:val="24"/>
-          <w:szCs w:val="24"/>
-        </w:rPr>
-        <w:t>Originally began as a pilot program only within the National Science Foundation.</w:t>
-      </w:r>
-    </w:p>
-    <w:p>
-      <w:pPr>
-        <w:pStyle w:val="ListParagraph"/>
-        <w:numPr>
-          <w:ilvl w:val="1"/>
-          <w:numId w:val="3"/>
-        </w:numPr>
-        <w:spacing w:after="120" w:line="276" w:lineRule="auto"/>
-        <w:contextualSpacing w:val="0"/>
-        <w:rPr>
-          <w:rFonts w:ascii="Times New Roman" w:hAnsi="Times New Roman" w:cs="Times New Roman"/>
-          <w:sz w:val="24"/>
-          <w:szCs w:val="24"/>
-        </w:rPr>
-      </w:pPr>
-      <w:r>
-        <w:rPr>
-          <w:rFonts w:ascii="Times New Roman" w:hAnsi="Times New Roman" w:cs="Times New Roman"/>
-          <w:sz w:val="24"/>
-          <w:szCs w:val="24"/>
-        </w:rPr>
-        <w:t xml:space="preserve">The policy did not radically change the process </w:t>
-      </w:r>
-      <w:r>
-        <w:rPr>
-          <w:rFonts w:ascii="Times New Roman" w:hAnsi="Times New Roman" w:cs="Times New Roman"/>
-          <w:sz w:val="24"/>
-          <w:szCs w:val="24"/>
-        </w:rPr>
-        <w:t xml:space="preserve">and mechanisms </w:t>
-      </w:r>
-      <w:r>
-        <w:rPr>
-          <w:rFonts w:ascii="Times New Roman" w:hAnsi="Times New Roman" w:cs="Times New Roman"/>
-          <w:sz w:val="24"/>
-          <w:szCs w:val="24"/>
-        </w:rPr>
-        <w:t>for disbursing research and development funding.</w:t>
-      </w:r>
+        <w:t>References</w:t>
+      </w:r>
+    </w:p>
+    <w:p>
+      <w:pPr>
+        <w:spacing w:line="276" w:lineRule="auto"/>
+        <w:rPr>
+          <w:rFonts w:ascii="Times New Roman" w:hAnsi="Times New Roman" w:cs="Times New Roman"/>
+          <w:sz w:val="24"/>
+          <w:szCs w:val="24"/>
+        </w:rPr>
+      </w:pPr>
+    </w:p>
+    <w:p>
+      <w:pPr>
+        <w:spacing w:line="276" w:lineRule="auto"/>
+        <w:ind w:left="720" w:hanging="720"/>
+        <w:rPr>
+          <w:rFonts w:ascii="Times New Roman" w:hAnsi="Times New Roman" w:cs="Times New Roman"/>
+          <w:sz w:val="24"/>
+          <w:szCs w:val="24"/>
+        </w:rPr>
+      </w:pPr>
+      <w:proofErr w:type="gramStart"/>
+      <w:r>
+        <w:rPr>
+          <w:rFonts w:ascii="Times New Roman" w:hAnsi="Times New Roman" w:cs="Times New Roman"/>
+          <w:sz w:val="24"/>
+          <w:szCs w:val="24"/>
+        </w:rPr>
+        <w:t>American Association for the Advanceme</w:t>
+      </w:r>
+      <w:r>
+        <w:rPr>
+          <w:rFonts w:ascii="Times New Roman" w:hAnsi="Times New Roman" w:cs="Times New Roman"/>
+          <w:sz w:val="24"/>
+          <w:szCs w:val="24"/>
+        </w:rPr>
+        <w:t>nt of Science [AAAS].</w:t>
+      </w:r>
+      <w:proofErr w:type="gramEnd"/>
+      <w:r>
+        <w:rPr>
+          <w:rFonts w:ascii="Times New Roman" w:hAnsi="Times New Roman" w:cs="Times New Roman"/>
+          <w:sz w:val="24"/>
+          <w:szCs w:val="24"/>
+        </w:rPr>
+        <w:t xml:space="preserve"> (2018</w:t>
+      </w:r>
+      <w:r>
+        <w:rPr>
+          <w:rFonts w:ascii="Times New Roman" w:hAnsi="Times New Roman" w:cs="Times New Roman"/>
+          <w:sz w:val="24"/>
+          <w:szCs w:val="24"/>
+        </w:rPr>
+        <w:t xml:space="preserve">). </w:t>
+      </w:r>
+      <w:r>
+        <w:rPr>
+          <w:rFonts w:ascii="Times New Roman" w:hAnsi="Times New Roman" w:cs="Times New Roman"/>
+          <w:i/>
+          <w:sz w:val="24"/>
+          <w:szCs w:val="24"/>
+        </w:rPr>
+        <w:t>Defense, Nondefense, and Total R&amp;D, 1976-2018</w:t>
+      </w:r>
+      <w:r>
+        <w:rPr>
+          <w:rFonts w:ascii="Times New Roman" w:hAnsi="Times New Roman" w:cs="Times New Roman"/>
+          <w:sz w:val="24"/>
+          <w:szCs w:val="24"/>
+        </w:rPr>
+        <w:t xml:space="preserve"> [Data file]. Retrieved from https://www.aaas.org/page/historical-trends-federal-rd</w:t>
+      </w:r>
+    </w:p>
+    <w:p>
+      <w:pPr>
+        <w:spacing w:line="276" w:lineRule="auto"/>
+        <w:ind w:left="720" w:hanging="720"/>
+        <w:rPr>
+          <w:rFonts w:ascii="Times New Roman" w:hAnsi="Times New Roman" w:cs="Times New Roman"/>
+          <w:sz w:val="24"/>
+          <w:szCs w:val="24"/>
+        </w:rPr>
+      </w:pPr>
+    </w:p>
+    <w:p>
+      <w:pPr>
+        <w:spacing w:line="276" w:lineRule="auto"/>
+        <w:ind w:left="720" w:hanging="720"/>
+        <w:rPr>
+          <w:rFonts w:ascii="Times New Roman" w:hAnsi="Times New Roman" w:cs="Times New Roman"/>
+          <w:sz w:val="24"/>
+          <w:szCs w:val="24"/>
+        </w:rPr>
+      </w:pPr>
+      <w:r>
+        <w:rPr>
+          <w:rFonts w:ascii="Times New Roman" w:hAnsi="Times New Roman" w:cs="Times New Roman"/>
+          <w:sz w:val="24"/>
+          <w:szCs w:val="24"/>
+        </w:rPr>
+        <w:t xml:space="preserve">Small Business Development Act of 1981, Pub. </w:t>
+      </w:r>
+      <w:proofErr w:type="gramStart"/>
+      <w:r>
+        <w:rPr>
+          <w:rFonts w:ascii="Times New Roman" w:hAnsi="Times New Roman" w:cs="Times New Roman"/>
+          <w:sz w:val="24"/>
+          <w:szCs w:val="24"/>
+        </w:rPr>
+        <w:t>L. No. 97-219, 96 Stat. 217 (1982).</w:t>
+      </w:r>
+      <w:proofErr w:type="gramEnd"/>
+      <w:r>
+        <w:rPr>
+          <w:rFonts w:ascii="Times New Roman" w:hAnsi="Times New Roman" w:cs="Times New Roman"/>
+          <w:sz w:val="24"/>
+          <w:szCs w:val="24"/>
+        </w:rPr>
+        <w:t xml:space="preserve"> Retrieved from https://www.govinfo.gov</w:t>
+      </w:r>
+    </w:p>
+    <w:p>
+      <w:pPr>
+        <w:spacing w:line="276" w:lineRule="auto"/>
+        <w:ind w:left="720" w:hanging="720"/>
+        <w:rPr>
+          <w:rFonts w:ascii="Times New Roman" w:hAnsi="Times New Roman" w:cs="Times New Roman"/>
+          <w:sz w:val="24"/>
+          <w:szCs w:val="24"/>
+        </w:rPr>
+      </w:pPr>
+    </w:p>
+    <w:p>
+      <w:pPr>
+        <w:spacing w:line="276" w:lineRule="auto"/>
+        <w:ind w:left="720" w:hanging="720"/>
+        <w:rPr>
+          <w:rFonts w:ascii="Times New Roman" w:hAnsi="Times New Roman" w:cs="Times New Roman"/>
+          <w:sz w:val="24"/>
+          <w:szCs w:val="24"/>
+        </w:rPr>
+      </w:pPr>
+      <w:r>
+        <w:rPr>
+          <w:rFonts w:ascii="Times New Roman" w:hAnsi="Times New Roman" w:cs="Times New Roman"/>
+          <w:sz w:val="24"/>
+          <w:szCs w:val="24"/>
+        </w:rPr>
+        <w:t xml:space="preserve">Small Business Innovation Development Amendment Act of 1992, Pub. </w:t>
+      </w:r>
+      <w:proofErr w:type="gramStart"/>
+      <w:r>
+        <w:rPr>
+          <w:rFonts w:ascii="Times New Roman" w:hAnsi="Times New Roman" w:cs="Times New Roman"/>
+          <w:sz w:val="24"/>
+          <w:szCs w:val="24"/>
+        </w:rPr>
+        <w:t>L. No. 102-564, 106 Stat. 4269 (1992).</w:t>
+      </w:r>
+      <w:proofErr w:type="gramEnd"/>
+      <w:r>
+        <w:rPr>
+          <w:rFonts w:ascii="Times New Roman" w:hAnsi="Times New Roman" w:cs="Times New Roman"/>
+          <w:sz w:val="24"/>
+          <w:szCs w:val="24"/>
+        </w:rPr>
+        <w:t xml:space="preserve"> </w:t>
+      </w:r>
+      <w:r>
+        <w:rPr>
+          <w:rFonts w:ascii="Times New Roman" w:hAnsi="Times New Roman" w:cs="Times New Roman"/>
+          <w:sz w:val="24"/>
+          <w:szCs w:val="24"/>
+        </w:rPr>
+        <w:t>Retrieved from https://www.govinfo.gov</w:t>
+      </w:r>
+    </w:p>
+    <w:p>
+      <w:pPr>
+        <w:spacing w:line="276" w:lineRule="auto"/>
+        <w:ind w:left="720" w:hanging="720"/>
+        <w:rPr>
+          <w:rFonts w:ascii="Times New Roman" w:hAnsi="Times New Roman" w:cs="Times New Roman"/>
+          <w:sz w:val="24"/>
+          <w:szCs w:val="24"/>
+        </w:rPr>
+      </w:pPr>
+    </w:p>
+    <w:p>
+      <w:pPr>
+        <w:spacing w:line="276" w:lineRule="auto"/>
+        <w:ind w:left="720" w:hanging="720"/>
+        <w:rPr>
+          <w:rFonts w:ascii="Times New Roman" w:hAnsi="Times New Roman" w:cs="Times New Roman"/>
+          <w:sz w:val="24"/>
+          <w:szCs w:val="24"/>
+        </w:rPr>
+      </w:pPr>
+      <w:r>
+        <w:rPr>
+          <w:rFonts w:ascii="Times New Roman" w:hAnsi="Times New Roman" w:cs="Times New Roman"/>
+          <w:i/>
+          <w:sz w:val="24"/>
+          <w:szCs w:val="24"/>
+        </w:rPr>
+        <w:t>The Small Business Innovation Research Act of 1981</w:t>
+      </w:r>
+      <w:r>
+        <w:rPr>
+          <w:rFonts w:ascii="Times New Roman" w:hAnsi="Times New Roman" w:cs="Times New Roman"/>
+          <w:sz w:val="24"/>
+          <w:szCs w:val="24"/>
+        </w:rPr>
+        <w:t xml:space="preserve">: </w:t>
+      </w:r>
+      <w:r>
+        <w:rPr>
+          <w:rFonts w:ascii="Times New Roman" w:hAnsi="Times New Roman" w:cs="Times New Roman"/>
+          <w:i/>
+          <w:sz w:val="24"/>
+          <w:szCs w:val="24"/>
+        </w:rPr>
+        <w:t>Hearings before the Subcommittee on Innovation and Technology of the Senate Committee on Small Business</w:t>
+      </w:r>
+      <w:r>
+        <w:rPr>
+          <w:rFonts w:ascii="Times New Roman" w:hAnsi="Times New Roman" w:cs="Times New Roman"/>
+          <w:sz w:val="24"/>
+          <w:szCs w:val="24"/>
+        </w:rPr>
+        <w:t>, 97th Cong. 1-4 (1981) (statement of Senator Warren Rudman).</w:t>
+      </w:r>
+      <w:r>
+        <w:rPr>
+          <w:rFonts w:ascii="Times New Roman" w:hAnsi="Times New Roman" w:cs="Times New Roman"/>
+          <w:sz w:val="24"/>
+          <w:szCs w:val="24"/>
+        </w:rPr>
+        <w:t xml:space="preserve"> </w:t>
+      </w:r>
+      <w:r>
+        <w:rPr>
+          <w:rFonts w:ascii="Times New Roman" w:hAnsi="Times New Roman" w:cs="Times New Roman"/>
+          <w:sz w:val="24"/>
+          <w:szCs w:val="24"/>
+        </w:rPr>
+        <w:t>Retrieved from https://www.govinfo.gov</w:t>
+      </w:r>
+    </w:p>
+    <w:p>
+      <w:pPr>
+        <w:spacing w:line="276" w:lineRule="auto"/>
+        <w:ind w:left="720" w:hanging="720"/>
+        <w:rPr>
+          <w:rFonts w:ascii="Times New Roman" w:hAnsi="Times New Roman" w:cs="Times New Roman"/>
+          <w:sz w:val="24"/>
+          <w:szCs w:val="24"/>
+        </w:rPr>
+      </w:pPr>
+    </w:p>
+    <w:p>
+      <w:pPr>
+        <w:spacing w:line="276" w:lineRule="auto"/>
+        <w:ind w:left="720" w:hanging="720"/>
+        <w:rPr>
+          <w:rFonts w:ascii="Times New Roman" w:hAnsi="Times New Roman" w:cs="Times New Roman"/>
+          <w:sz w:val="24"/>
+          <w:szCs w:val="24"/>
+        </w:rPr>
+      </w:pPr>
+      <w:r>
+        <w:rPr>
+          <w:rFonts w:ascii="Times New Roman" w:hAnsi="Times New Roman" w:cs="Times New Roman"/>
+          <w:i/>
+          <w:sz w:val="24"/>
+          <w:szCs w:val="24"/>
+        </w:rPr>
+        <w:t>The Small Business Innovation Research Act of 1981: Hearings before the Subcommittee on Innovation and Technology of the Senate Committee on Small Business</w:t>
+      </w:r>
+      <w:r>
+        <w:rPr>
+          <w:rFonts w:ascii="Times New Roman" w:hAnsi="Times New Roman" w:cs="Times New Roman"/>
+          <w:sz w:val="24"/>
+          <w:szCs w:val="24"/>
+        </w:rPr>
+        <w:t>, 97th Cong. 5-9 (1981) (statement of Senator Paul Tsongas).</w:t>
+      </w:r>
+      <w:r>
+        <w:rPr>
+          <w:rFonts w:ascii="Times New Roman" w:hAnsi="Times New Roman" w:cs="Times New Roman"/>
+          <w:sz w:val="24"/>
+          <w:szCs w:val="24"/>
+        </w:rPr>
+        <w:t xml:space="preserve"> Retrieved from https://www.govinfo.gov</w:t>
+      </w:r>
+    </w:p>
+    <w:p>
+      <w:pPr>
+        <w:spacing w:line="276" w:lineRule="auto"/>
+        <w:ind w:left="720" w:hanging="720"/>
+        <w:rPr>
+          <w:rFonts w:ascii="Times New Roman" w:hAnsi="Times New Roman" w:cs="Times New Roman"/>
+          <w:sz w:val="24"/>
+          <w:szCs w:val="24"/>
+        </w:rPr>
+      </w:pPr>
     </w:p>
     <w:sectPr>
       <w:headerReference w:type="default" r:id="rId8"/>
@@ -3768,7 +4110,7 @@
         <w:noProof/>
         <w:sz w:val="18"/>
       </w:rPr>
-      <w:t>6</w:t>
+      <w:t>7</w:t>
     </w:r>
     <w:r>
       <w:rPr>
@@ -3942,7 +4284,7 @@
         <w:noProof/>
         <w:sz w:val="18"/>
       </w:rPr>
-      <w:t>6</w:t>
+      <w:t>7</w:t>
     </w:r>
     <w:r>
       <w:rPr>
@@ -4477,7 +4819,6 @@
   <w:style w:type="character" w:default="1" w:styleId="DefaultParagraphFont">
     <w:name w:val="Default Paragraph Font"/>
     <w:uiPriority w:val="1"/>
-    <w:semiHidden/>
     <w:unhideWhenUsed/>
   </w:style>
   <w:style w:type="table" w:default="1" w:styleId="TableNormal">
@@ -4579,6 +4920,17 @@
       <w:rFonts w:ascii="Tahoma" w:hAnsi="Tahoma" w:cs="Tahoma"/>
       <w:sz w:val="16"/>
       <w:szCs w:val="16"/>
+    </w:rPr>
+  </w:style>
+  <w:style w:type="character" w:styleId="Hyperlink">
+    <w:name w:val="Hyperlink"/>
+    <w:basedOn w:val="DefaultParagraphFont"/>
+    <w:uiPriority w:val="99"/>
+    <w:unhideWhenUsed/>
+    <w:rsid w:val="00A761E5"/>
+    <w:rPr>
+      <w:color w:val="0000FF" w:themeColor="hyperlink"/>
+      <w:u w:val="single"/>
     </w:rPr>
   </w:style>
 </w:styles>
@@ -4743,7 +5095,6 @@
   <w:style w:type="character" w:default="1" w:styleId="DefaultParagraphFont">
     <w:name w:val="Default Paragraph Font"/>
     <w:uiPriority w:val="1"/>
-    <w:semiHidden/>
     <w:unhideWhenUsed/>
   </w:style>
   <w:style w:type="table" w:default="1" w:styleId="TableNormal">
@@ -4845,6 +5196,17 @@
       <w:rFonts w:ascii="Tahoma" w:hAnsi="Tahoma" w:cs="Tahoma"/>
       <w:sz w:val="16"/>
       <w:szCs w:val="16"/>
+    </w:rPr>
+  </w:style>
+  <w:style w:type="character" w:styleId="Hyperlink">
+    <w:name w:val="Hyperlink"/>
+    <w:basedOn w:val="DefaultParagraphFont"/>
+    <w:uiPriority w:val="99"/>
+    <w:unhideWhenUsed/>
+    <w:rsid w:val="00A761E5"/>
+    <w:rPr>
+      <w:color w:val="0000FF" w:themeColor="hyperlink"/>
+      <w:u w:val="single"/>
     </w:rPr>
   </w:style>
 </w:styles>

</xml_diff>

<commit_message>
Modified presenation slides for Paper 01
</commit_message>
<xml_diff>
--- a/Assignments/Townes_POLS6310_2019_Spring_Paper01_v00.docx
+++ b/Assignments/Townes_POLS6310_2019_Spring_Paper01_v00.docx
@@ -132,8 +132,6 @@
           <w:szCs w:val="24"/>
         </w:rPr>
       </w:pPr>
-      <w:bookmarkStart w:id="0" w:name="_GoBack"/>
-      <w:bookmarkEnd w:id="0"/>
       <w:r>
         <w:rPr>
           <w:rFonts w:ascii="Times New Roman" w:hAnsi="Times New Roman" w:cs="Times New Roman"/>
@@ -1670,23 +1668,57 @@
           <w:sz w:val="24"/>
           <w:szCs w:val="24"/>
         </w:rPr>
-        <w:t>a gradually set-aside that would settle at</w:t>
-      </w:r>
-      <w:r>
-        <w:rPr>
-          <w:rFonts w:ascii="Times New Roman" w:hAnsi="Times New Roman" w:cs="Times New Roman"/>
-          <w:sz w:val="24"/>
-          <w:szCs w:val="24"/>
-        </w:rPr>
-        <w:t xml:space="preserve"> 0.3% of extramural R&amp;D budgets in excess of $10 billion for R&amp;D awards to small businesses.</w:t>
-      </w:r>
-      <w:r>
-        <w:rPr>
-          <w:rFonts w:ascii="Times New Roman" w:hAnsi="Times New Roman" w:cs="Times New Roman"/>
-          <w:sz w:val="24"/>
-          <w:szCs w:val="24"/>
-        </w:rPr>
-        <w:t xml:space="preserve">  The schedule for increasing the set-aside in this provision of the legislation was as follows:</w:t>
+        <w:t xml:space="preserve">a gradually </w:t>
+      </w:r>
+      <w:r>
+        <w:rPr>
+          <w:rFonts w:ascii="Times New Roman" w:hAnsi="Times New Roman" w:cs="Times New Roman"/>
+          <w:sz w:val="24"/>
+          <w:szCs w:val="24"/>
+        </w:rPr>
+        <w:t xml:space="preserve">increasing </w:t>
+      </w:r>
+      <w:r>
+        <w:rPr>
+          <w:rFonts w:ascii="Times New Roman" w:hAnsi="Times New Roman" w:cs="Times New Roman"/>
+          <w:sz w:val="24"/>
+          <w:szCs w:val="24"/>
+        </w:rPr>
+        <w:t xml:space="preserve">set-aside that would </w:t>
+      </w:r>
+      <w:r>
+        <w:rPr>
+          <w:rFonts w:ascii="Times New Roman" w:hAnsi="Times New Roman" w:cs="Times New Roman"/>
+          <w:sz w:val="24"/>
+          <w:szCs w:val="24"/>
+        </w:rPr>
+        <w:t>reach 1.25</w:t>
+      </w:r>
+      <w:r>
+        <w:rPr>
+          <w:rFonts w:ascii="Times New Roman" w:hAnsi="Times New Roman" w:cs="Times New Roman"/>
+          <w:sz w:val="24"/>
+          <w:szCs w:val="24"/>
+        </w:rPr>
+        <w:t>% of extramural R&amp;D budgets in excess of $10 billion for R&amp;D awards to small businesses.</w:t>
+      </w:r>
+      <w:r>
+        <w:rPr>
+          <w:rFonts w:ascii="Times New Roman" w:hAnsi="Times New Roman" w:cs="Times New Roman"/>
+          <w:sz w:val="24"/>
+          <w:szCs w:val="24"/>
+        </w:rPr>
+        <w:t xml:space="preserve">  The schedule for increasing the set-aside in this provision o</w:t>
+      </w:r>
+      <w:bookmarkStart w:id="0" w:name="_GoBack"/>
+      <w:bookmarkEnd w:id="0"/>
+      <w:r>
+        <w:rPr>
+          <w:rFonts w:ascii="Times New Roman" w:hAnsi="Times New Roman" w:cs="Times New Roman"/>
+          <w:sz w:val="24"/>
+          <w:szCs w:val="24"/>
+        </w:rPr>
+        <w:t>f the legislation was as follows:</w:t>
       </w:r>
     </w:p>
     <w:p>
@@ -1782,149 +1814,7 @@
           <w:sz w:val="24"/>
           <w:szCs w:val="24"/>
         </w:rPr>
-        <w:t>1.25% thereafter</w:t>
-      </w:r>
-    </w:p>
-    <w:p>
-      <w:pPr>
-        <w:spacing w:line="276" w:lineRule="auto"/>
-        <w:rPr>
-          <w:rFonts w:ascii="Times New Roman" w:hAnsi="Times New Roman" w:cs="Times New Roman"/>
-          <w:sz w:val="24"/>
-          <w:szCs w:val="24"/>
-        </w:rPr>
-      </w:pPr>
-      <w:r>
-        <w:rPr>
-          <w:rFonts w:ascii="Times New Roman" w:hAnsi="Times New Roman" w:cs="Times New Roman"/>
-          <w:sz w:val="24"/>
-          <w:szCs w:val="24"/>
-        </w:rPr>
-        <w:t>The original policy design was also structured so that the legislation would have to be reauthorized after a period of about 10 years</w:t>
-      </w:r>
-      <w:r>
-        <w:rPr>
-          <w:rFonts w:ascii="Times New Roman" w:hAnsi="Times New Roman" w:cs="Times New Roman"/>
-          <w:sz w:val="24"/>
-          <w:szCs w:val="24"/>
-        </w:rPr>
-        <w:t>.</w:t>
-      </w:r>
-    </w:p>
-    <w:p>
-      <w:pPr>
-        <w:spacing w:line="276" w:lineRule="auto"/>
-        <w:rPr>
-          <w:rFonts w:ascii="Times New Roman" w:hAnsi="Times New Roman" w:cs="Times New Roman"/>
-          <w:sz w:val="24"/>
-          <w:szCs w:val="24"/>
-        </w:rPr>
-      </w:pPr>
-    </w:p>
-    <w:p>
-      <w:pPr>
-        <w:spacing w:line="276" w:lineRule="auto"/>
-        <w:rPr>
-          <w:rFonts w:ascii="Times New Roman" w:hAnsi="Times New Roman" w:cs="Times New Roman"/>
-          <w:sz w:val="24"/>
-          <w:szCs w:val="24"/>
-        </w:rPr>
-      </w:pPr>
-      <w:r>
-        <w:rPr>
-          <w:rFonts w:ascii="Times New Roman" w:hAnsi="Times New Roman" w:cs="Times New Roman"/>
-          <w:sz w:val="24"/>
-          <w:szCs w:val="24"/>
-        </w:rPr>
-        <w:t>Current</w:t>
-      </w:r>
-      <w:r>
-        <w:rPr>
-          <w:rFonts w:ascii="Times New Roman" w:hAnsi="Times New Roman" w:cs="Times New Roman"/>
-          <w:sz w:val="24"/>
-          <w:szCs w:val="24"/>
-        </w:rPr>
-        <w:t xml:space="preserve">ly, policy seems to be firmly established.  It has been in place for nearly 40 years.  </w:t>
-      </w:r>
-      <w:r>
-        <w:rPr>
-          <w:rFonts w:ascii="Times New Roman" w:hAnsi="Times New Roman" w:cs="Times New Roman"/>
-          <w:sz w:val="24"/>
-          <w:szCs w:val="24"/>
-        </w:rPr>
-        <w:t xml:space="preserve">There have been no significant modifications to the </w:t>
-      </w:r>
-      <w:r>
-        <w:rPr>
-          <w:rFonts w:ascii="Times New Roman" w:hAnsi="Times New Roman" w:cs="Times New Roman"/>
-          <w:sz w:val="24"/>
-          <w:szCs w:val="24"/>
-        </w:rPr>
-        <w:t xml:space="preserve">basic design of the </w:t>
-      </w:r>
-      <w:r>
-        <w:rPr>
-          <w:rFonts w:ascii="Times New Roman" w:hAnsi="Times New Roman" w:cs="Times New Roman"/>
-          <w:sz w:val="24"/>
-          <w:szCs w:val="24"/>
-        </w:rPr>
-        <w:t xml:space="preserve">policy </w:t>
-      </w:r>
-      <w:r>
-        <w:rPr>
-          <w:rFonts w:ascii="Times New Roman" w:hAnsi="Times New Roman" w:cs="Times New Roman"/>
-          <w:sz w:val="24"/>
-          <w:szCs w:val="24"/>
-        </w:rPr>
-        <w:t>s</w:t>
-      </w:r>
-      <w:r>
-        <w:rPr>
-          <w:rFonts w:ascii="Times New Roman" w:hAnsi="Times New Roman" w:cs="Times New Roman"/>
-          <w:sz w:val="24"/>
-          <w:szCs w:val="24"/>
-        </w:rPr>
-        <w:t xml:space="preserve">ince its original enactment.  </w:t>
-      </w:r>
-      <w:r>
-        <w:rPr>
-          <w:rFonts w:ascii="Times New Roman" w:hAnsi="Times New Roman" w:cs="Times New Roman"/>
-          <w:sz w:val="24"/>
-          <w:szCs w:val="24"/>
-        </w:rPr>
-        <w:t>Since it was originally passed, the legislation has been modified to increase the set-aside to 2.5% of extramural research and development budgets in excess of $100 million</w:t>
-      </w:r>
-      <w:r>
-        <w:rPr>
-          <w:rFonts w:ascii="Times New Roman" w:hAnsi="Times New Roman" w:cs="Times New Roman"/>
-          <w:sz w:val="24"/>
-          <w:szCs w:val="24"/>
-        </w:rPr>
-        <w:t xml:space="preserve"> and set maximum award amounts</w:t>
-      </w:r>
-      <w:r>
-        <w:rPr>
-          <w:rFonts w:ascii="Times New Roman" w:hAnsi="Times New Roman" w:cs="Times New Roman"/>
-          <w:sz w:val="24"/>
-          <w:szCs w:val="24"/>
-        </w:rPr>
-        <w:t>.</w:t>
-      </w:r>
-      <w:r>
-        <w:rPr>
-          <w:rFonts w:ascii="Times New Roman" w:hAnsi="Times New Roman" w:cs="Times New Roman"/>
-          <w:sz w:val="24"/>
-          <w:szCs w:val="24"/>
-        </w:rPr>
-        <w:t xml:space="preserve">  The policy has been reauthorized four times under the following legislation:</w:t>
-      </w:r>
-      <w:r>
-        <w:rPr>
-          <w:rFonts w:ascii="Times New Roman" w:hAnsi="Times New Roman" w:cs="Times New Roman"/>
-          <w:sz w:val="24"/>
-          <w:szCs w:val="24"/>
-        </w:rPr>
-        <w:t xml:space="preserve"> </w:t>
+        <w:t>1.0% in fiscal year 1986</w:t>
       </w:r>
     </w:p>
     <w:p>
@@ -1948,24 +1838,149 @@
           <w:sz w:val="24"/>
           <w:szCs w:val="24"/>
         </w:rPr>
-        <w:t>Public Law 102-564 - Small Business Research and Development Enhancement Act of 1992 - 102</w:t>
-      </w:r>
-      <w:r>
-        <w:rPr>
-          <w:rFonts w:ascii="Times New Roman" w:hAnsi="Times New Roman" w:cs="Times New Roman"/>
-          <w:sz w:val="24"/>
-          <w:szCs w:val="24"/>
-          <w:vertAlign w:val="superscript"/>
-        </w:rPr>
-        <w:t>nd</w:t>
-      </w:r>
-      <w:r>
-        <w:rPr>
-          <w:rFonts w:ascii="Times New Roman" w:hAnsi="Times New Roman" w:cs="Times New Roman"/>
-          <w:sz w:val="24"/>
-          <w:szCs w:val="24"/>
-        </w:rPr>
-        <w:t xml:space="preserve"> Congress </w:t>
+        <w:t>1.25% thereafter</w:t>
+      </w:r>
+    </w:p>
+    <w:p>
+      <w:pPr>
+        <w:spacing w:line="276" w:lineRule="auto"/>
+        <w:rPr>
+          <w:rFonts w:ascii="Times New Roman" w:hAnsi="Times New Roman" w:cs="Times New Roman"/>
+          <w:sz w:val="24"/>
+          <w:szCs w:val="24"/>
+        </w:rPr>
+      </w:pPr>
+      <w:r>
+        <w:rPr>
+          <w:rFonts w:ascii="Times New Roman" w:hAnsi="Times New Roman" w:cs="Times New Roman"/>
+          <w:sz w:val="24"/>
+          <w:szCs w:val="24"/>
+        </w:rPr>
+        <w:t>The original policy design was also structured so that the legislation would have to be reauthorized after a period of about 10 years</w:t>
+      </w:r>
+      <w:r>
+        <w:rPr>
+          <w:rFonts w:ascii="Times New Roman" w:hAnsi="Times New Roman" w:cs="Times New Roman"/>
+          <w:sz w:val="24"/>
+          <w:szCs w:val="24"/>
+        </w:rPr>
+        <w:t>.</w:t>
+      </w:r>
+    </w:p>
+    <w:p>
+      <w:pPr>
+        <w:spacing w:line="276" w:lineRule="auto"/>
+        <w:rPr>
+          <w:rFonts w:ascii="Times New Roman" w:hAnsi="Times New Roman" w:cs="Times New Roman"/>
+          <w:sz w:val="24"/>
+          <w:szCs w:val="24"/>
+        </w:rPr>
+      </w:pPr>
+    </w:p>
+    <w:p>
+      <w:pPr>
+        <w:spacing w:line="276" w:lineRule="auto"/>
+        <w:rPr>
+          <w:rFonts w:ascii="Times New Roman" w:hAnsi="Times New Roman" w:cs="Times New Roman"/>
+          <w:sz w:val="24"/>
+          <w:szCs w:val="24"/>
+        </w:rPr>
+      </w:pPr>
+      <w:r>
+        <w:rPr>
+          <w:rFonts w:ascii="Times New Roman" w:hAnsi="Times New Roman" w:cs="Times New Roman"/>
+          <w:sz w:val="24"/>
+          <w:szCs w:val="24"/>
+        </w:rPr>
+        <w:t>Current</w:t>
+      </w:r>
+      <w:r>
+        <w:rPr>
+          <w:rFonts w:ascii="Times New Roman" w:hAnsi="Times New Roman" w:cs="Times New Roman"/>
+          <w:sz w:val="24"/>
+          <w:szCs w:val="24"/>
+        </w:rPr>
+        <w:t xml:space="preserve">ly, policy seems to be firmly established.  It has been in place for nearly 40 years.  </w:t>
+      </w:r>
+      <w:r>
+        <w:rPr>
+          <w:rFonts w:ascii="Times New Roman" w:hAnsi="Times New Roman" w:cs="Times New Roman"/>
+          <w:sz w:val="24"/>
+          <w:szCs w:val="24"/>
+        </w:rPr>
+        <w:t xml:space="preserve">There have been no significant modifications to the </w:t>
+      </w:r>
+      <w:r>
+        <w:rPr>
+          <w:rFonts w:ascii="Times New Roman" w:hAnsi="Times New Roman" w:cs="Times New Roman"/>
+          <w:sz w:val="24"/>
+          <w:szCs w:val="24"/>
+        </w:rPr>
+        <w:t xml:space="preserve">basic design of the </w:t>
+      </w:r>
+      <w:r>
+        <w:rPr>
+          <w:rFonts w:ascii="Times New Roman" w:hAnsi="Times New Roman" w:cs="Times New Roman"/>
+          <w:sz w:val="24"/>
+          <w:szCs w:val="24"/>
+        </w:rPr>
+        <w:t xml:space="preserve">policy </w:t>
+      </w:r>
+      <w:r>
+        <w:rPr>
+          <w:rFonts w:ascii="Times New Roman" w:hAnsi="Times New Roman" w:cs="Times New Roman"/>
+          <w:sz w:val="24"/>
+          <w:szCs w:val="24"/>
+        </w:rPr>
+        <w:t>s</w:t>
+      </w:r>
+      <w:r>
+        <w:rPr>
+          <w:rFonts w:ascii="Times New Roman" w:hAnsi="Times New Roman" w:cs="Times New Roman"/>
+          <w:sz w:val="24"/>
+          <w:szCs w:val="24"/>
+        </w:rPr>
+        <w:t xml:space="preserve">ince its original enactment.  </w:t>
+      </w:r>
+      <w:r>
+        <w:rPr>
+          <w:rFonts w:ascii="Times New Roman" w:hAnsi="Times New Roman" w:cs="Times New Roman"/>
+          <w:sz w:val="24"/>
+          <w:szCs w:val="24"/>
+        </w:rPr>
+        <w:t>Since it was originally passed, the legislation has been modified to increase the set-aside to 2.5% of extramural research and development budgets in excess of $100 million</w:t>
+      </w:r>
+      <w:r>
+        <w:rPr>
+          <w:rFonts w:ascii="Times New Roman" w:hAnsi="Times New Roman" w:cs="Times New Roman"/>
+          <w:sz w:val="24"/>
+          <w:szCs w:val="24"/>
+        </w:rPr>
+        <w:t xml:space="preserve"> and set maximum award amounts</w:t>
+      </w:r>
+      <w:r>
+        <w:rPr>
+          <w:rFonts w:ascii="Times New Roman" w:hAnsi="Times New Roman" w:cs="Times New Roman"/>
+          <w:sz w:val="24"/>
+          <w:szCs w:val="24"/>
+        </w:rPr>
+        <w:t>.</w:t>
+      </w:r>
+      <w:r>
+        <w:rPr>
+          <w:rFonts w:ascii="Times New Roman" w:hAnsi="Times New Roman" w:cs="Times New Roman"/>
+          <w:sz w:val="24"/>
+          <w:szCs w:val="24"/>
+        </w:rPr>
+        <w:t xml:space="preserve">  The policy has been reauthorized four times under the following legislation:</w:t>
+      </w:r>
+      <w:r>
+        <w:rPr>
+          <w:rFonts w:ascii="Times New Roman" w:hAnsi="Times New Roman" w:cs="Times New Roman"/>
+          <w:sz w:val="24"/>
+          <w:szCs w:val="24"/>
+        </w:rPr>
+        <w:t xml:space="preserve"> </w:t>
       </w:r>
     </w:p>
     <w:p>
@@ -1989,7 +2004,7 @@
           <w:sz w:val="24"/>
           <w:szCs w:val="24"/>
         </w:rPr>
-        <w:t>Public Law 106-554 - Small Business Innovation Research Program Reauthorization Act of 2000 - 106</w:t>
+        <w:t>Public Law 102-564 - Small Business Research and Development Enhancement Act of 1992 - 102</w:t>
       </w:r>
       <w:r>
         <w:rPr>
@@ -1998,15 +2013,15 @@
           <w:szCs w:val="24"/>
           <w:vertAlign w:val="superscript"/>
         </w:rPr>
-        <w:t>th</w:t>
-      </w:r>
-      <w:r>
-        <w:rPr>
-          <w:rFonts w:ascii="Times New Roman" w:hAnsi="Times New Roman" w:cs="Times New Roman"/>
-          <w:sz w:val="24"/>
-          <w:szCs w:val="24"/>
-        </w:rPr>
-        <w:t xml:space="preserve"> Congress</w:t>
+        <w:t>nd</w:t>
+      </w:r>
+      <w:r>
+        <w:rPr>
+          <w:rFonts w:ascii="Times New Roman" w:hAnsi="Times New Roman" w:cs="Times New Roman"/>
+          <w:sz w:val="24"/>
+          <w:szCs w:val="24"/>
+        </w:rPr>
+        <w:t xml:space="preserve"> Congress </w:t>
       </w:r>
     </w:p>
     <w:p>
@@ -2030,7 +2045,7 @@
           <w:sz w:val="24"/>
           <w:szCs w:val="24"/>
         </w:rPr>
-        <w:t>Public Law 112-81 - 2012 Defense Reauthorization Act - 112</w:t>
+        <w:t>Public Law 106-554 - Small Business Innovation Research Program Reauthorization Act of 2000 - 106</w:t>
       </w:r>
       <w:r>
         <w:rPr>
@@ -2047,7 +2062,7 @@
           <w:sz w:val="24"/>
           <w:szCs w:val="24"/>
         </w:rPr>
-        <w:t xml:space="preserve"> Congress (2011-2012)</w:t>
+        <w:t xml:space="preserve"> Congress</w:t>
       </w:r>
     </w:p>
     <w:p>
@@ -2071,7 +2086,7 @@
           <w:sz w:val="24"/>
           <w:szCs w:val="24"/>
         </w:rPr>
-        <w:t>Public Law 114-328 - 2017 National Defense Authorization Act - 114</w:t>
+        <w:t>Public Law 112-81 - 2012 Defense Reauthorization Act - 112</w:t>
       </w:r>
       <w:r>
         <w:rPr>
@@ -2088,73 +2103,7 @@
           <w:sz w:val="24"/>
           <w:szCs w:val="24"/>
         </w:rPr>
-        <w:t xml:space="preserve"> Congress (2015-2016)</w:t>
-      </w:r>
-    </w:p>
-    <w:p>
-      <w:pPr>
-        <w:spacing w:line="276" w:lineRule="auto"/>
-        <w:rPr>
-          <w:rFonts w:ascii="Times New Roman" w:hAnsi="Times New Roman" w:cs="Times New Roman"/>
-          <w:sz w:val="24"/>
-          <w:szCs w:val="24"/>
-        </w:rPr>
-      </w:pPr>
-      <w:r>
-        <w:rPr>
-          <w:rFonts w:ascii="Times New Roman" w:hAnsi="Times New Roman" w:cs="Times New Roman"/>
-          <w:sz w:val="24"/>
-          <w:szCs w:val="24"/>
-        </w:rPr>
-        <w:t>There have</w:t>
-      </w:r>
-      <w:r>
-        <w:rPr>
-          <w:rFonts w:ascii="Times New Roman" w:hAnsi="Times New Roman" w:cs="Times New Roman"/>
-          <w:sz w:val="24"/>
-          <w:szCs w:val="24"/>
-        </w:rPr>
-        <w:t xml:space="preserve"> also been </w:t>
-      </w:r>
-      <w:r>
-        <w:rPr>
-          <w:rFonts w:ascii="Times New Roman" w:hAnsi="Times New Roman" w:cs="Times New Roman"/>
-          <w:sz w:val="24"/>
-          <w:szCs w:val="24"/>
-        </w:rPr>
-        <w:t>the following</w:t>
-      </w:r>
-      <w:r>
-        <w:rPr>
-          <w:rFonts w:ascii="Times New Roman" w:hAnsi="Times New Roman" w:cs="Times New Roman"/>
-          <w:sz w:val="24"/>
-          <w:szCs w:val="24"/>
-        </w:rPr>
-        <w:t xml:space="preserve"> unsuccessful attempts to </w:t>
-      </w:r>
-      <w:r>
-        <w:rPr>
-          <w:rFonts w:ascii="Times New Roman" w:hAnsi="Times New Roman" w:cs="Times New Roman"/>
-          <w:sz w:val="24"/>
-          <w:szCs w:val="24"/>
-        </w:rPr>
-        <w:t xml:space="preserve">significantly </w:t>
-      </w:r>
-      <w:r>
-        <w:rPr>
-          <w:rFonts w:ascii="Times New Roman" w:hAnsi="Times New Roman" w:cs="Times New Roman"/>
-          <w:sz w:val="24"/>
-          <w:szCs w:val="24"/>
-        </w:rPr>
-        <w:t>modify the policy</w:t>
-      </w:r>
-      <w:r>
-        <w:rPr>
-          <w:rFonts w:ascii="Times New Roman" w:hAnsi="Times New Roman" w:cs="Times New Roman"/>
-          <w:sz w:val="24"/>
-          <w:szCs w:val="24"/>
-        </w:rPr>
-        <w:t xml:space="preserve">: </w:t>
+        <w:t xml:space="preserve"> Congress (2011-2012)</w:t>
       </w:r>
     </w:p>
     <w:p>
@@ -2178,6 +2127,113 @@
           <w:sz w:val="24"/>
           <w:szCs w:val="24"/>
         </w:rPr>
+        <w:t>Public Law 114-328 - 2017 National Defense Authorization Act - 114</w:t>
+      </w:r>
+      <w:r>
+        <w:rPr>
+          <w:rFonts w:ascii="Times New Roman" w:hAnsi="Times New Roman" w:cs="Times New Roman"/>
+          <w:sz w:val="24"/>
+          <w:szCs w:val="24"/>
+          <w:vertAlign w:val="superscript"/>
+        </w:rPr>
+        <w:t>th</w:t>
+      </w:r>
+      <w:r>
+        <w:rPr>
+          <w:rFonts w:ascii="Times New Roman" w:hAnsi="Times New Roman" w:cs="Times New Roman"/>
+          <w:sz w:val="24"/>
+          <w:szCs w:val="24"/>
+        </w:rPr>
+        <w:t xml:space="preserve"> Congress (2015-2016)</w:t>
+      </w:r>
+    </w:p>
+    <w:p>
+      <w:pPr>
+        <w:spacing w:line="276" w:lineRule="auto"/>
+        <w:rPr>
+          <w:rFonts w:ascii="Times New Roman" w:hAnsi="Times New Roman" w:cs="Times New Roman"/>
+          <w:sz w:val="24"/>
+          <w:szCs w:val="24"/>
+        </w:rPr>
+      </w:pPr>
+      <w:r>
+        <w:rPr>
+          <w:rFonts w:ascii="Times New Roman" w:hAnsi="Times New Roman" w:cs="Times New Roman"/>
+          <w:sz w:val="24"/>
+          <w:szCs w:val="24"/>
+        </w:rPr>
+        <w:t>There have</w:t>
+      </w:r>
+      <w:r>
+        <w:rPr>
+          <w:rFonts w:ascii="Times New Roman" w:hAnsi="Times New Roman" w:cs="Times New Roman"/>
+          <w:sz w:val="24"/>
+          <w:szCs w:val="24"/>
+        </w:rPr>
+        <w:t xml:space="preserve"> also been </w:t>
+      </w:r>
+      <w:r>
+        <w:rPr>
+          <w:rFonts w:ascii="Times New Roman" w:hAnsi="Times New Roman" w:cs="Times New Roman"/>
+          <w:sz w:val="24"/>
+          <w:szCs w:val="24"/>
+        </w:rPr>
+        <w:t>the following</w:t>
+      </w:r>
+      <w:r>
+        <w:rPr>
+          <w:rFonts w:ascii="Times New Roman" w:hAnsi="Times New Roman" w:cs="Times New Roman"/>
+          <w:sz w:val="24"/>
+          <w:szCs w:val="24"/>
+        </w:rPr>
+        <w:t xml:space="preserve"> unsuccessful attempts to </w:t>
+      </w:r>
+      <w:r>
+        <w:rPr>
+          <w:rFonts w:ascii="Times New Roman" w:hAnsi="Times New Roman" w:cs="Times New Roman"/>
+          <w:sz w:val="24"/>
+          <w:szCs w:val="24"/>
+        </w:rPr>
+        <w:t xml:space="preserve">significantly </w:t>
+      </w:r>
+      <w:r>
+        <w:rPr>
+          <w:rFonts w:ascii="Times New Roman" w:hAnsi="Times New Roman" w:cs="Times New Roman"/>
+          <w:sz w:val="24"/>
+          <w:szCs w:val="24"/>
+        </w:rPr>
+        <w:t>modify the policy</w:t>
+      </w:r>
+      <w:r>
+        <w:rPr>
+          <w:rFonts w:ascii="Times New Roman" w:hAnsi="Times New Roman" w:cs="Times New Roman"/>
+          <w:sz w:val="24"/>
+          <w:szCs w:val="24"/>
+        </w:rPr>
+        <w:t xml:space="preserve">: </w:t>
+      </w:r>
+    </w:p>
+    <w:p>
+      <w:pPr>
+        <w:pStyle w:val="ListParagraph"/>
+        <w:numPr>
+          <w:ilvl w:val="0"/>
+          <w:numId w:val="1"/>
+        </w:numPr>
+        <w:spacing w:before="120" w:after="120" w:line="276" w:lineRule="auto"/>
+        <w:contextualSpacing w:val="0"/>
+        <w:rPr>
+          <w:rFonts w:ascii="Times New Roman" w:hAnsi="Times New Roman" w:cs="Times New Roman"/>
+          <w:sz w:val="24"/>
+          <w:szCs w:val="24"/>
+        </w:rPr>
+      </w:pPr>
+      <w:r>
+        <w:rPr>
+          <w:rFonts w:ascii="Times New Roman" w:hAnsi="Times New Roman" w:cs="Times New Roman"/>
+          <w:sz w:val="24"/>
+          <w:szCs w:val="24"/>
+        </w:rPr>
         <w:t>H.R.448 - SBIR Enhancement Act of 2011 - 112th Congress (2011-2012)</w:t>
       </w:r>
     </w:p>
@@ -2250,6 +2306,7 @@
           <w:sz w:val="24"/>
           <w:szCs w:val="24"/>
         </w:rPr>
+        <w:lastRenderedPageBreak/>
         <w:t>Increases maximum award amounts from $100,000 to $200,000 for Phase 1 grants and from $750,000 to $1.5 million for Phase 2 grants.</w:t>
       </w:r>
     </w:p>
@@ -2274,7 +2331,6 @@
           <w:sz w:val="24"/>
           <w:szCs w:val="24"/>
         </w:rPr>
-        <w:lastRenderedPageBreak/>
         <w:t>H.R.2772 -  SBIR and STTR Enhancement Act - 111th Congress (2009-2010)</w:t>
       </w:r>
     </w:p>
@@ -2706,6 +2762,7 @@
           <w:sz w:val="24"/>
           <w:szCs w:val="24"/>
         </w:rPr>
+        <w:lastRenderedPageBreak/>
         <w:t xml:space="preserve">Stakeholders in the debate about </w:t>
       </w:r>
       <w:proofErr w:type="spellStart"/>
@@ -2741,8 +2798,559 @@
           <w:sz w:val="24"/>
           <w:szCs w:val="24"/>
         </w:rPr>
-        <w:t xml:space="preserve">Proponents linked the policy to urgent issues that the nation was facing at the time, </w:t>
-      </w:r>
+        <w:t xml:space="preserve">Proponents linked the policy to urgent issues that the nation was facing at the time, namely the economic stagnation that began in the late 1970s.  </w:t>
+      </w:r>
+      <w:r>
+        <w:rPr>
+          <w:rFonts w:ascii="Times New Roman" w:hAnsi="Times New Roman" w:cs="Times New Roman"/>
+          <w:sz w:val="24"/>
+          <w:szCs w:val="24"/>
+        </w:rPr>
+        <w:t>In doing so, t</w:t>
+      </w:r>
+      <w:r>
+        <w:rPr>
+          <w:rFonts w:ascii="Times New Roman" w:hAnsi="Times New Roman" w:cs="Times New Roman"/>
+          <w:sz w:val="24"/>
+          <w:szCs w:val="24"/>
+        </w:rPr>
+        <w:t xml:space="preserve">hey </w:t>
+      </w:r>
+      <w:r>
+        <w:rPr>
+          <w:rFonts w:ascii="Times New Roman" w:hAnsi="Times New Roman" w:cs="Times New Roman"/>
+          <w:sz w:val="24"/>
+          <w:szCs w:val="24"/>
+        </w:rPr>
+        <w:t xml:space="preserve">made the issue thematic rather than episodic and </w:t>
+      </w:r>
+      <w:r>
+        <w:rPr>
+          <w:rFonts w:ascii="Times New Roman" w:hAnsi="Times New Roman" w:cs="Times New Roman"/>
+          <w:sz w:val="24"/>
+          <w:szCs w:val="24"/>
+        </w:rPr>
+        <w:t>leveraged the</w:t>
+      </w:r>
+      <w:r>
+        <w:rPr>
+          <w:rFonts w:ascii="Times New Roman" w:hAnsi="Times New Roman" w:cs="Times New Roman"/>
+          <w:sz w:val="24"/>
+          <w:szCs w:val="24"/>
+        </w:rPr>
+        <w:t xml:space="preserve"> Mob at the Gates </w:t>
+      </w:r>
+      <w:r>
+        <w:rPr>
+          <w:rFonts w:ascii="Times New Roman" w:hAnsi="Times New Roman" w:cs="Times New Roman"/>
+          <w:sz w:val="24"/>
+          <w:szCs w:val="24"/>
+        </w:rPr>
+        <w:t>morality tale essentially arguing that America’s enemies would use that nation’s weakened economic position and flagging technological advantages to threaten the American way of life</w:t>
+      </w:r>
+      <w:r>
+        <w:rPr>
+          <w:rFonts w:ascii="Times New Roman" w:hAnsi="Times New Roman" w:cs="Times New Roman"/>
+          <w:sz w:val="24"/>
+          <w:szCs w:val="24"/>
+        </w:rPr>
+        <w:t>.  Proponents argued that the system led contract administrators to distribute research and development funding in a way that</w:t>
+      </w:r>
+      <w:r>
+        <w:rPr>
+          <w:rFonts w:ascii="Times New Roman" w:hAnsi="Times New Roman" w:cs="Times New Roman"/>
+          <w:sz w:val="24"/>
+          <w:szCs w:val="24"/>
+        </w:rPr>
+        <w:t xml:space="preserve"> was efficient for them </w:t>
+      </w:r>
+      <w:r>
+        <w:rPr>
+          <w:rFonts w:ascii="Times New Roman" w:hAnsi="Times New Roman" w:cs="Times New Roman"/>
+          <w:sz w:val="24"/>
+          <w:szCs w:val="24"/>
+        </w:rPr>
+        <w:t>but in doing so they discriminated against small businesses</w:t>
+      </w:r>
+      <w:r>
+        <w:rPr>
+          <w:rFonts w:ascii="Times New Roman" w:hAnsi="Times New Roman" w:cs="Times New Roman"/>
+          <w:sz w:val="24"/>
+          <w:szCs w:val="24"/>
+        </w:rPr>
+        <w:t xml:space="preserve">.  In addition to alluding to the Rot at the Top </w:t>
+      </w:r>
+      <w:r>
+        <w:rPr>
+          <w:rFonts w:ascii="Times New Roman" w:hAnsi="Times New Roman" w:cs="Times New Roman"/>
+          <w:sz w:val="24"/>
+          <w:szCs w:val="24"/>
+        </w:rPr>
+        <w:t>morality tale, this argument</w:t>
+      </w:r>
+      <w:r>
+        <w:rPr>
+          <w:rFonts w:ascii="Times New Roman" w:hAnsi="Times New Roman" w:cs="Times New Roman"/>
+          <w:sz w:val="24"/>
+          <w:szCs w:val="24"/>
+        </w:rPr>
+        <w:t xml:space="preserve"> </w:t>
+      </w:r>
+      <w:r>
+        <w:rPr>
+          <w:rFonts w:ascii="Times New Roman" w:hAnsi="Times New Roman" w:cs="Times New Roman"/>
+          <w:sz w:val="24"/>
+          <w:szCs w:val="24"/>
+        </w:rPr>
+        <w:t xml:space="preserve">was </w:t>
+      </w:r>
+      <w:r>
+        <w:rPr>
+          <w:rFonts w:ascii="Times New Roman" w:hAnsi="Times New Roman" w:cs="Times New Roman"/>
+          <w:sz w:val="24"/>
+          <w:szCs w:val="24"/>
+        </w:rPr>
+        <w:t>also a prelude to what would eventually be described by policy researchers as administrative evil.</w:t>
+      </w:r>
+      <w:r>
+        <w:rPr>
+          <w:rFonts w:ascii="Times New Roman" w:hAnsi="Times New Roman" w:cs="Times New Roman"/>
+          <w:sz w:val="24"/>
+          <w:szCs w:val="24"/>
+        </w:rPr>
+        <w:t xml:space="preserve">  </w:t>
+      </w:r>
+      <w:r>
+        <w:rPr>
+          <w:rFonts w:ascii="Times New Roman" w:hAnsi="Times New Roman" w:cs="Times New Roman"/>
+          <w:sz w:val="24"/>
+          <w:szCs w:val="24"/>
+        </w:rPr>
+        <w:t xml:space="preserve">According to proponents of the policy, technological innovation was the solution to America’s economic troubles and would restore its global dominance.  However, since most significant technological innovations were developed by independent innovators and small businesses, the only way to leverage technological innovation to solve the nation’s problems was to remove the barriers that </w:t>
+      </w:r>
+      <w:r>
+        <w:rPr>
+          <w:rFonts w:ascii="Times New Roman" w:hAnsi="Times New Roman" w:cs="Times New Roman"/>
+          <w:sz w:val="24"/>
+          <w:szCs w:val="24"/>
+        </w:rPr>
+        <w:t>impeded their participation in federal research and development.</w:t>
+      </w:r>
+    </w:p>
+    <w:p>
+      <w:pPr>
+        <w:spacing w:line="276" w:lineRule="auto"/>
+        <w:rPr>
+          <w:rFonts w:ascii="Times New Roman" w:hAnsi="Times New Roman" w:cs="Times New Roman"/>
+          <w:sz w:val="24"/>
+          <w:szCs w:val="24"/>
+        </w:rPr>
+      </w:pPr>
+    </w:p>
+    <w:p>
+      <w:pPr>
+        <w:spacing w:line="276" w:lineRule="auto"/>
+        <w:rPr>
+          <w:rFonts w:ascii="Times New Roman" w:hAnsi="Times New Roman" w:cs="Times New Roman"/>
+          <w:sz w:val="24"/>
+          <w:szCs w:val="24"/>
+        </w:rPr>
+      </w:pPr>
+      <w:r>
+        <w:rPr>
+          <w:rFonts w:ascii="Times New Roman" w:hAnsi="Times New Roman" w:cs="Times New Roman"/>
+          <w:sz w:val="24"/>
+          <w:szCs w:val="24"/>
+        </w:rPr>
+        <w:t xml:space="preserve">Opponents of the legislation primarily framed their arguments around their fundamental opposition to using set-asides as a method for distributing federal research and development funding.  They argued </w:t>
+      </w:r>
+      <w:r>
+        <w:rPr>
+          <w:rFonts w:ascii="Times New Roman" w:hAnsi="Times New Roman" w:cs="Times New Roman"/>
+          <w:sz w:val="24"/>
+          <w:szCs w:val="24"/>
+        </w:rPr>
+        <w:t xml:space="preserve">that the policy </w:t>
+      </w:r>
+      <w:r>
+        <w:rPr>
+          <w:rFonts w:ascii="Times New Roman" w:hAnsi="Times New Roman" w:cs="Times New Roman"/>
+          <w:sz w:val="24"/>
+          <w:szCs w:val="24"/>
+        </w:rPr>
+        <w:t xml:space="preserve">fundamentally violated the principle of equal treatment for all, </w:t>
+      </w:r>
+      <w:r>
+        <w:rPr>
+          <w:rFonts w:ascii="Times New Roman" w:hAnsi="Times New Roman" w:cs="Times New Roman"/>
+          <w:sz w:val="24"/>
+          <w:szCs w:val="24"/>
+        </w:rPr>
+        <w:t xml:space="preserve">which essentially intimates the Benevolent Community morality tale.  According to opponents of the policy, it </w:t>
+      </w:r>
+      <w:r>
+        <w:rPr>
+          <w:rFonts w:ascii="Times New Roman" w:hAnsi="Times New Roman" w:cs="Times New Roman"/>
+          <w:sz w:val="24"/>
+          <w:szCs w:val="24"/>
+        </w:rPr>
+        <w:t>changed the selection criteria</w:t>
+      </w:r>
+      <w:r>
+        <w:rPr>
+          <w:rFonts w:ascii="Times New Roman" w:hAnsi="Times New Roman" w:cs="Times New Roman"/>
+          <w:sz w:val="24"/>
+          <w:szCs w:val="24"/>
+        </w:rPr>
+        <w:t xml:space="preserve"> for distributing research and development funding</w:t>
+      </w:r>
+      <w:r>
+        <w:rPr>
+          <w:rFonts w:ascii="Times New Roman" w:hAnsi="Times New Roman" w:cs="Times New Roman"/>
+          <w:sz w:val="24"/>
+          <w:szCs w:val="24"/>
+        </w:rPr>
+        <w:t xml:space="preserve"> from research excellence </w:t>
+      </w:r>
+      <w:r>
+        <w:rPr>
+          <w:rFonts w:ascii="Times New Roman" w:hAnsi="Times New Roman" w:cs="Times New Roman"/>
+          <w:sz w:val="24"/>
+          <w:szCs w:val="24"/>
+        </w:rPr>
+        <w:t xml:space="preserve">to membership in a privileged class, which </w:t>
+      </w:r>
+      <w:r>
+        <w:rPr>
+          <w:rFonts w:ascii="Times New Roman" w:hAnsi="Times New Roman" w:cs="Times New Roman"/>
+          <w:sz w:val="24"/>
+          <w:szCs w:val="24"/>
+        </w:rPr>
+        <w:t>would result in the funding of sub-par research and development.</w:t>
+      </w:r>
+      <w:r>
+        <w:rPr>
+          <w:rFonts w:ascii="Times New Roman" w:hAnsi="Times New Roman" w:cs="Times New Roman"/>
+          <w:sz w:val="24"/>
+          <w:szCs w:val="24"/>
+        </w:rPr>
+        <w:t xml:space="preserve">  They also argued the policy </w:t>
+      </w:r>
+      <w:r>
+        <w:rPr>
+          <w:rFonts w:ascii="Times New Roman" w:hAnsi="Times New Roman" w:cs="Times New Roman"/>
+          <w:sz w:val="24"/>
+          <w:szCs w:val="24"/>
+        </w:rPr>
+        <w:t xml:space="preserve">unfairly </w:t>
+      </w:r>
+      <w:r>
+        <w:rPr>
+          <w:rFonts w:ascii="Times New Roman" w:hAnsi="Times New Roman" w:cs="Times New Roman"/>
+          <w:sz w:val="24"/>
+          <w:szCs w:val="24"/>
+        </w:rPr>
+        <w:t>reduced</w:t>
+      </w:r>
+      <w:r>
+        <w:rPr>
+          <w:rFonts w:ascii="Times New Roman" w:hAnsi="Times New Roman" w:cs="Times New Roman"/>
+          <w:sz w:val="24"/>
+          <w:szCs w:val="24"/>
+        </w:rPr>
+        <w:t xml:space="preserve"> funding opportunities for</w:t>
+      </w:r>
+      <w:r>
+        <w:rPr>
+          <w:rFonts w:ascii="Times New Roman" w:hAnsi="Times New Roman" w:cs="Times New Roman"/>
+          <w:sz w:val="24"/>
+          <w:szCs w:val="24"/>
+        </w:rPr>
+        <w:t xml:space="preserve"> </w:t>
+      </w:r>
+      <w:r>
+        <w:rPr>
+          <w:rFonts w:ascii="Times New Roman" w:hAnsi="Times New Roman" w:cs="Times New Roman"/>
+          <w:sz w:val="24"/>
+          <w:szCs w:val="24"/>
+        </w:rPr>
+        <w:t xml:space="preserve">others in the research and development community </w:t>
+      </w:r>
+      <w:r>
+        <w:rPr>
+          <w:rFonts w:ascii="Times New Roman" w:hAnsi="Times New Roman" w:cs="Times New Roman"/>
+          <w:sz w:val="24"/>
+          <w:szCs w:val="24"/>
+        </w:rPr>
+        <w:t xml:space="preserve">and </w:t>
+      </w:r>
+      <w:r>
+        <w:rPr>
+          <w:rFonts w:ascii="Times New Roman" w:hAnsi="Times New Roman" w:cs="Times New Roman"/>
+          <w:sz w:val="24"/>
+          <w:szCs w:val="24"/>
+        </w:rPr>
+        <w:t>would reduce</w:t>
+      </w:r>
+      <w:r>
+        <w:rPr>
+          <w:rFonts w:ascii="Times New Roman" w:hAnsi="Times New Roman" w:cs="Times New Roman"/>
+          <w:sz w:val="24"/>
+          <w:szCs w:val="24"/>
+        </w:rPr>
+        <w:t xml:space="preserve"> basic research</w:t>
+      </w:r>
+      <w:r>
+        <w:rPr>
+          <w:rFonts w:ascii="Times New Roman" w:hAnsi="Times New Roman" w:cs="Times New Roman"/>
+          <w:sz w:val="24"/>
+          <w:szCs w:val="24"/>
+        </w:rPr>
+        <w:t xml:space="preserve">, which is the foundation of </w:t>
+      </w:r>
+      <w:r>
+        <w:rPr>
+          <w:rFonts w:ascii="Times New Roman" w:hAnsi="Times New Roman" w:cs="Times New Roman"/>
+          <w:sz w:val="24"/>
+          <w:szCs w:val="24"/>
+        </w:rPr>
+        <w:t xml:space="preserve">future </w:t>
+      </w:r>
+      <w:r>
+        <w:rPr>
+          <w:rFonts w:ascii="Times New Roman" w:hAnsi="Times New Roman" w:cs="Times New Roman"/>
+          <w:sz w:val="24"/>
+          <w:szCs w:val="24"/>
+        </w:rPr>
+        <w:t>technological innovation</w:t>
+      </w:r>
+      <w:r>
+        <w:rPr>
+          <w:rFonts w:ascii="Times New Roman" w:hAnsi="Times New Roman" w:cs="Times New Roman"/>
+          <w:sz w:val="24"/>
+          <w:szCs w:val="24"/>
+        </w:rPr>
+        <w:t xml:space="preserve">. </w:t>
+      </w:r>
+      <w:r>
+        <w:rPr>
+          <w:rFonts w:ascii="Times New Roman" w:hAnsi="Times New Roman" w:cs="Times New Roman"/>
+          <w:sz w:val="24"/>
+          <w:szCs w:val="24"/>
+        </w:rPr>
+        <w:t xml:space="preserve"> </w:t>
+      </w:r>
+    </w:p>
+    <w:p>
+      <w:pPr>
+        <w:spacing w:line="276" w:lineRule="auto"/>
+        <w:rPr>
+          <w:rFonts w:ascii="Times New Roman" w:hAnsi="Times New Roman" w:cs="Times New Roman"/>
+          <w:sz w:val="24"/>
+          <w:szCs w:val="24"/>
+        </w:rPr>
+      </w:pPr>
+    </w:p>
+    <w:p>
+      <w:pPr>
+        <w:spacing w:line="276" w:lineRule="auto"/>
+        <w:rPr>
+          <w:rFonts w:ascii="Times New Roman" w:hAnsi="Times New Roman" w:cs="Times New Roman"/>
+          <w:sz w:val="24"/>
+          <w:szCs w:val="24"/>
+        </w:rPr>
+      </w:pPr>
+      <w:proofErr w:type="gramStart"/>
+      <w:r>
+        <w:rPr>
+          <w:rFonts w:ascii="Times New Roman" w:hAnsi="Times New Roman" w:cs="Times New Roman"/>
+          <w:sz w:val="24"/>
+          <w:szCs w:val="24"/>
+        </w:rPr>
+        <w:t xml:space="preserve">Proponents </w:t>
+      </w:r>
+      <w:r>
+        <w:rPr>
+          <w:rFonts w:ascii="Times New Roman" w:hAnsi="Times New Roman" w:cs="Times New Roman"/>
+          <w:sz w:val="24"/>
+          <w:szCs w:val="24"/>
+        </w:rPr>
+        <w:t xml:space="preserve">of </w:t>
+      </w:r>
+      <w:proofErr w:type="spellStart"/>
+      <w:r>
+        <w:rPr>
+          <w:rFonts w:ascii="Times New Roman" w:hAnsi="Times New Roman" w:cs="Times New Roman"/>
+          <w:sz w:val="24"/>
+          <w:szCs w:val="24"/>
+        </w:rPr>
+        <w:t>Pub.L</w:t>
+      </w:r>
+      <w:proofErr w:type="spellEnd"/>
+      <w:r>
+        <w:rPr>
+          <w:rFonts w:ascii="Times New Roman" w:hAnsi="Times New Roman" w:cs="Times New Roman"/>
+          <w:sz w:val="24"/>
+          <w:szCs w:val="24"/>
+        </w:rPr>
+        <w:t>.</w:t>
+      </w:r>
+      <w:proofErr w:type="gramEnd"/>
+      <w:r>
+        <w:rPr>
+          <w:rFonts w:ascii="Times New Roman" w:hAnsi="Times New Roman" w:cs="Times New Roman"/>
+          <w:sz w:val="24"/>
+          <w:szCs w:val="24"/>
+        </w:rPr>
+        <w:t xml:space="preserve"> 97-219 appeared</w:t>
+      </w:r>
+      <w:r>
+        <w:rPr>
+          <w:rFonts w:ascii="Times New Roman" w:hAnsi="Times New Roman" w:cs="Times New Roman"/>
+          <w:sz w:val="24"/>
+          <w:szCs w:val="24"/>
+        </w:rPr>
+        <w:t xml:space="preserve"> to take advantage of source amnesia regarding the role</w:t>
+      </w:r>
+      <w:r>
+        <w:rPr>
+          <w:rFonts w:ascii="Times New Roman" w:hAnsi="Times New Roman" w:cs="Times New Roman"/>
+          <w:sz w:val="24"/>
+          <w:szCs w:val="24"/>
+        </w:rPr>
+        <w:t>s that</w:t>
+      </w:r>
+      <w:r>
+        <w:rPr>
+          <w:rFonts w:ascii="Times New Roman" w:hAnsi="Times New Roman" w:cs="Times New Roman"/>
+          <w:sz w:val="24"/>
+          <w:szCs w:val="24"/>
+        </w:rPr>
+        <w:t xml:space="preserve"> </w:t>
+      </w:r>
+      <w:r>
+        <w:rPr>
+          <w:rFonts w:ascii="Times New Roman" w:hAnsi="Times New Roman" w:cs="Times New Roman"/>
+          <w:sz w:val="24"/>
+          <w:szCs w:val="24"/>
+        </w:rPr>
+        <w:t xml:space="preserve">the basic business cycle and monetary policy play in economic growth and </w:t>
+      </w:r>
+      <w:r>
+        <w:rPr>
+          <w:rFonts w:ascii="Times New Roman" w:hAnsi="Times New Roman" w:cs="Times New Roman"/>
+          <w:sz w:val="24"/>
+          <w:szCs w:val="24"/>
+        </w:rPr>
+        <w:t>inflation</w:t>
+      </w:r>
+      <w:r>
+        <w:rPr>
+          <w:rFonts w:ascii="Times New Roman" w:hAnsi="Times New Roman" w:cs="Times New Roman"/>
+          <w:sz w:val="24"/>
+          <w:szCs w:val="24"/>
+        </w:rPr>
+        <w:t xml:space="preserve">.  Opponents did not take advantage of context to frame their arguments.  </w:t>
+      </w:r>
+    </w:p>
+    <w:p>
+      <w:pPr>
+        <w:spacing w:line="276" w:lineRule="auto"/>
+        <w:rPr>
+          <w:rFonts w:ascii="Times New Roman" w:hAnsi="Times New Roman" w:cs="Times New Roman"/>
+          <w:sz w:val="24"/>
+          <w:szCs w:val="24"/>
+        </w:rPr>
+      </w:pPr>
+    </w:p>
+    <w:p>
+      <w:pPr>
+        <w:spacing w:line="276" w:lineRule="auto"/>
+        <w:rPr>
+          <w:rFonts w:ascii="Times New Roman" w:hAnsi="Times New Roman" w:cs="Times New Roman"/>
+          <w:sz w:val="24"/>
+          <w:szCs w:val="24"/>
+        </w:rPr>
+      </w:pPr>
+      <w:r>
+        <w:rPr>
+          <w:rFonts w:ascii="Times New Roman" w:hAnsi="Times New Roman" w:cs="Times New Roman"/>
+          <w:sz w:val="24"/>
+          <w:szCs w:val="24"/>
+        </w:rPr>
+        <w:t>The facts relevant to the issue fit the argument framing used by proponents of the policy very well.  Research demonstrating that independent innovators and small businesses produced most of the “significant” technological innovations that drove America’s rise to power in the late 19</w:t>
+      </w:r>
+      <w:r>
+        <w:rPr>
+          <w:rFonts w:ascii="Times New Roman" w:hAnsi="Times New Roman" w:cs="Times New Roman"/>
+          <w:sz w:val="24"/>
+          <w:szCs w:val="24"/>
+          <w:vertAlign w:val="superscript"/>
+        </w:rPr>
+        <w:t>th</w:t>
+      </w:r>
+      <w:r>
+        <w:rPr>
+          <w:rFonts w:ascii="Times New Roman" w:hAnsi="Times New Roman" w:cs="Times New Roman"/>
+          <w:sz w:val="24"/>
+          <w:szCs w:val="24"/>
+        </w:rPr>
+        <w:t xml:space="preserve"> and early 20</w:t>
+      </w:r>
+      <w:r>
+        <w:rPr>
+          <w:rFonts w:ascii="Times New Roman" w:hAnsi="Times New Roman" w:cs="Times New Roman"/>
+          <w:sz w:val="24"/>
+          <w:szCs w:val="24"/>
+          <w:vertAlign w:val="superscript"/>
+        </w:rPr>
+        <w:t>th</w:t>
+      </w:r>
+      <w:r>
+        <w:rPr>
+          <w:rFonts w:ascii="Times New Roman" w:hAnsi="Times New Roman" w:cs="Times New Roman"/>
+          <w:sz w:val="24"/>
+          <w:szCs w:val="24"/>
+        </w:rPr>
+        <w:t xml:space="preserve"> century coupled with analyses indicating that small businesses consistently received less</w:t>
+      </w:r>
+      <w:r>
+        <w:rPr>
+          <w:rFonts w:ascii="Times New Roman" w:hAnsi="Times New Roman" w:cs="Times New Roman"/>
+          <w:sz w:val="24"/>
+          <w:szCs w:val="24"/>
+        </w:rPr>
+        <w:t xml:space="preserve"> than 4 percent of federal research and development funding provide credibility to the arguments that proponents were advancing in support of the legislation.</w:t>
+      </w:r>
+      <w:r>
+        <w:rPr>
+          <w:rFonts w:ascii="Times New Roman" w:hAnsi="Times New Roman" w:cs="Times New Roman"/>
+          <w:sz w:val="24"/>
+          <w:szCs w:val="24"/>
+        </w:rPr>
+        <w:t xml:space="preserve">  However, they never placed these numbers in a social context to provide additional meaning to those stakeholders whom they hoped to influence.  Opponents of the policy did not assemble any statistics to support their arguments.</w:t>
+      </w:r>
+    </w:p>
+    <w:p>
+      <w:pPr>
+        <w:spacing w:line="276" w:lineRule="auto"/>
+        <w:rPr>
+          <w:rFonts w:ascii="Times New Roman" w:hAnsi="Times New Roman" w:cs="Times New Roman"/>
+          <w:sz w:val="24"/>
+          <w:szCs w:val="24"/>
+        </w:rPr>
+      </w:pPr>
+    </w:p>
+    <w:p>
+      <w:pPr>
+        <w:spacing w:line="276" w:lineRule="auto"/>
+        <w:rPr>
+          <w:rFonts w:ascii="Times New Roman" w:hAnsi="Times New Roman" w:cs="Times New Roman"/>
+          <w:sz w:val="24"/>
+          <w:szCs w:val="24"/>
+        </w:rPr>
+      </w:pPr>
+      <w:proofErr w:type="gramStart"/>
       <w:r>
         <w:rPr>
           <w:rFonts w:ascii="Times New Roman" w:hAnsi="Times New Roman" w:cs="Times New Roman"/>
@@ -2750,143 +3358,98 @@
           <w:szCs w:val="24"/>
         </w:rPr>
         <w:lastRenderedPageBreak/>
-        <w:t xml:space="preserve">namely the economic stagnation that began in the late 1970s.  </w:t>
-      </w:r>
-      <w:r>
-        <w:rPr>
-          <w:rFonts w:ascii="Times New Roman" w:hAnsi="Times New Roman" w:cs="Times New Roman"/>
-          <w:sz w:val="24"/>
-          <w:szCs w:val="24"/>
-        </w:rPr>
-        <w:t>In doing so, t</w:t>
-      </w:r>
-      <w:r>
-        <w:rPr>
-          <w:rFonts w:ascii="Times New Roman" w:hAnsi="Times New Roman" w:cs="Times New Roman"/>
-          <w:sz w:val="24"/>
-          <w:szCs w:val="24"/>
-        </w:rPr>
-        <w:t xml:space="preserve">hey </w:t>
-      </w:r>
-      <w:r>
-        <w:rPr>
-          <w:rFonts w:ascii="Times New Roman" w:hAnsi="Times New Roman" w:cs="Times New Roman"/>
-          <w:sz w:val="24"/>
-          <w:szCs w:val="24"/>
-        </w:rPr>
-        <w:t xml:space="preserve">made the issue thematic rather than episodic and </w:t>
-      </w:r>
-      <w:r>
-        <w:rPr>
-          <w:rFonts w:ascii="Times New Roman" w:hAnsi="Times New Roman" w:cs="Times New Roman"/>
-          <w:sz w:val="24"/>
-          <w:szCs w:val="24"/>
-        </w:rPr>
-        <w:t>leveraged the</w:t>
-      </w:r>
-      <w:r>
-        <w:rPr>
-          <w:rFonts w:ascii="Times New Roman" w:hAnsi="Times New Roman" w:cs="Times New Roman"/>
-          <w:sz w:val="24"/>
-          <w:szCs w:val="24"/>
-        </w:rPr>
-        <w:t xml:space="preserve"> Mob at the Gates </w:t>
-      </w:r>
-      <w:r>
-        <w:rPr>
-          <w:rFonts w:ascii="Times New Roman" w:hAnsi="Times New Roman" w:cs="Times New Roman"/>
-          <w:sz w:val="24"/>
-          <w:szCs w:val="24"/>
-        </w:rPr>
-        <w:t>morality tale essentially arguing that America’s enemies would use that nation’s weakened economic position and flagging technological advantages to threaten the American way of life</w:t>
-      </w:r>
-      <w:r>
-        <w:rPr>
-          <w:rFonts w:ascii="Times New Roman" w:hAnsi="Times New Roman" w:cs="Times New Roman"/>
-          <w:sz w:val="24"/>
-          <w:szCs w:val="24"/>
-        </w:rPr>
-        <w:t>.  Proponents argued that the system led contract administrators to distribute research and development funding in a way that</w:t>
-      </w:r>
-      <w:r>
-        <w:rPr>
-          <w:rFonts w:ascii="Times New Roman" w:hAnsi="Times New Roman" w:cs="Times New Roman"/>
-          <w:sz w:val="24"/>
-          <w:szCs w:val="24"/>
-        </w:rPr>
-        <w:t xml:space="preserve"> was efficient for them </w:t>
-      </w:r>
-      <w:r>
-        <w:rPr>
-          <w:rFonts w:ascii="Times New Roman" w:hAnsi="Times New Roman" w:cs="Times New Roman"/>
-          <w:sz w:val="24"/>
-          <w:szCs w:val="24"/>
-        </w:rPr>
-        <w:t>but in doing so they discriminated against small businesses</w:t>
-      </w:r>
-      <w:r>
-        <w:rPr>
-          <w:rFonts w:ascii="Times New Roman" w:hAnsi="Times New Roman" w:cs="Times New Roman"/>
-          <w:sz w:val="24"/>
-          <w:szCs w:val="24"/>
-        </w:rPr>
-        <w:t xml:space="preserve">.  In addition to alluding to the Rot at the Top </w:t>
-      </w:r>
-      <w:r>
-        <w:rPr>
-          <w:rFonts w:ascii="Times New Roman" w:hAnsi="Times New Roman" w:cs="Times New Roman"/>
-          <w:sz w:val="24"/>
-          <w:szCs w:val="24"/>
-        </w:rPr>
-        <w:t>morality tale, this argument</w:t>
-      </w:r>
-      <w:r>
-        <w:rPr>
-          <w:rFonts w:ascii="Times New Roman" w:hAnsi="Times New Roman" w:cs="Times New Roman"/>
-          <w:sz w:val="24"/>
-          <w:szCs w:val="24"/>
-        </w:rPr>
-        <w:t xml:space="preserve"> </w:t>
-      </w:r>
-      <w:r>
-        <w:rPr>
-          <w:rFonts w:ascii="Times New Roman" w:hAnsi="Times New Roman" w:cs="Times New Roman"/>
-          <w:sz w:val="24"/>
-          <w:szCs w:val="24"/>
-        </w:rPr>
-        <w:t xml:space="preserve">was </w:t>
-      </w:r>
-      <w:r>
-        <w:rPr>
-          <w:rFonts w:ascii="Times New Roman" w:hAnsi="Times New Roman" w:cs="Times New Roman"/>
-          <w:sz w:val="24"/>
-          <w:szCs w:val="24"/>
-        </w:rPr>
-        <w:t>also a prelude to what would eventually be described by policy researchers as administrative evil.</w:t>
-      </w:r>
-      <w:r>
-        <w:rPr>
-          <w:rFonts w:ascii="Times New Roman" w:hAnsi="Times New Roman" w:cs="Times New Roman"/>
-          <w:sz w:val="24"/>
-          <w:szCs w:val="24"/>
-        </w:rPr>
-        <w:t xml:space="preserve">  </w:t>
-      </w:r>
-      <w:r>
-        <w:rPr>
-          <w:rFonts w:ascii="Times New Roman" w:hAnsi="Times New Roman" w:cs="Times New Roman"/>
-          <w:sz w:val="24"/>
-          <w:szCs w:val="24"/>
-        </w:rPr>
-        <w:t xml:space="preserve">According to proponents of the policy, technological innovation was the solution to America’s economic troubles and would restore its global dominance.  However, since most significant technological innovations were developed by independent innovators and small businesses, the only way to leverage technological innovation to solve the nation’s problems was to remove the barriers that </w:t>
-      </w:r>
-      <w:r>
-        <w:rPr>
-          <w:rFonts w:ascii="Times New Roman" w:hAnsi="Times New Roman" w:cs="Times New Roman"/>
-          <w:sz w:val="24"/>
-          <w:szCs w:val="24"/>
-        </w:rPr>
-        <w:t>impeded their participation in federal research and development.</w:t>
+        <w:t xml:space="preserve">Proponents of the </w:t>
+      </w:r>
+      <w:proofErr w:type="spellStart"/>
+      <w:r>
+        <w:rPr>
+          <w:rFonts w:ascii="Times New Roman" w:hAnsi="Times New Roman" w:cs="Times New Roman"/>
+          <w:sz w:val="24"/>
+          <w:szCs w:val="24"/>
+        </w:rPr>
+        <w:t>Pub.L</w:t>
+      </w:r>
+      <w:proofErr w:type="spellEnd"/>
+      <w:r>
+        <w:rPr>
+          <w:rFonts w:ascii="Times New Roman" w:hAnsi="Times New Roman" w:cs="Times New Roman"/>
+          <w:sz w:val="24"/>
+          <w:szCs w:val="24"/>
+        </w:rPr>
+        <w:t>.</w:t>
+      </w:r>
+      <w:proofErr w:type="gramEnd"/>
+      <w:r>
+        <w:rPr>
+          <w:rFonts w:ascii="Times New Roman" w:hAnsi="Times New Roman" w:cs="Times New Roman"/>
+          <w:sz w:val="24"/>
+          <w:szCs w:val="24"/>
+        </w:rPr>
+        <w:t xml:space="preserve"> 97-19 made effective use of messengers in advocating for the policy.  Key messengers included p</w:t>
+      </w:r>
+      <w:r>
+        <w:rPr>
+          <w:rFonts w:ascii="Times New Roman" w:hAnsi="Times New Roman" w:cs="Times New Roman"/>
+          <w:sz w:val="24"/>
+          <w:szCs w:val="24"/>
+        </w:rPr>
+        <w:t>rominent U.S. Senators who seemed to be viewed as being above the fray and primarily concerned with the well-being of the nation rather than any particular interest group.</w:t>
+      </w:r>
+      <w:r>
+        <w:rPr>
+          <w:rFonts w:ascii="Times New Roman" w:hAnsi="Times New Roman" w:cs="Times New Roman"/>
+          <w:sz w:val="24"/>
+          <w:szCs w:val="24"/>
+        </w:rPr>
+        <w:t xml:space="preserve">  Additionally, leaders</w:t>
+      </w:r>
+      <w:r>
+        <w:rPr>
+          <w:rFonts w:ascii="Times New Roman" w:hAnsi="Times New Roman" w:cs="Times New Roman"/>
+          <w:sz w:val="24"/>
+          <w:szCs w:val="24"/>
+        </w:rPr>
+        <w:t xml:space="preserve"> of </w:t>
+      </w:r>
+      <w:r>
+        <w:rPr>
+          <w:rFonts w:ascii="Times New Roman" w:hAnsi="Times New Roman" w:cs="Times New Roman"/>
+          <w:sz w:val="24"/>
+          <w:szCs w:val="24"/>
+        </w:rPr>
+        <w:t xml:space="preserve">large businesses </w:t>
+      </w:r>
+      <w:r>
+        <w:rPr>
+          <w:rFonts w:ascii="Times New Roman" w:hAnsi="Times New Roman" w:cs="Times New Roman"/>
+          <w:sz w:val="24"/>
+          <w:szCs w:val="24"/>
+        </w:rPr>
+        <w:t>who would not directly benefit f</w:t>
+      </w:r>
+      <w:r>
+        <w:rPr>
+          <w:rFonts w:ascii="Times New Roman" w:hAnsi="Times New Roman" w:cs="Times New Roman"/>
+          <w:sz w:val="24"/>
+          <w:szCs w:val="24"/>
+        </w:rPr>
+        <w:t xml:space="preserve">rom the policy were also effective messengers of the arguments in support of the legislation.  </w:t>
+      </w:r>
+      <w:r>
+        <w:rPr>
+          <w:rFonts w:ascii="Times New Roman" w:hAnsi="Times New Roman" w:cs="Times New Roman"/>
+          <w:sz w:val="24"/>
+          <w:szCs w:val="24"/>
+        </w:rPr>
+        <w:t>Opponents did not assemble</w:t>
+      </w:r>
+      <w:r>
+        <w:rPr>
+          <w:rFonts w:ascii="Times New Roman" w:hAnsi="Times New Roman" w:cs="Times New Roman"/>
+          <w:sz w:val="24"/>
+          <w:szCs w:val="24"/>
+        </w:rPr>
+        <w:t xml:space="preserve"> any messengers who could effectively deliver their arguments against the legislation without coming across as self-serving.</w:t>
       </w:r>
     </w:p>
     <w:p>
@@ -2914,183 +3477,55 @@
           <w:sz w:val="24"/>
           <w:szCs w:val="24"/>
         </w:rPr>
-        <w:t xml:space="preserve">Opponents of the legislation primarily framed their arguments around their fundamental opposition to using set-asides as a method for distributing federal research and development funding.  They argued </w:t>
-      </w:r>
-      <w:r>
-        <w:rPr>
-          <w:rFonts w:ascii="Times New Roman" w:hAnsi="Times New Roman" w:cs="Times New Roman"/>
-          <w:sz w:val="24"/>
-          <w:szCs w:val="24"/>
-        </w:rPr>
-        <w:t xml:space="preserve">that the policy </w:t>
-      </w:r>
-      <w:r>
-        <w:rPr>
-          <w:rFonts w:ascii="Times New Roman" w:hAnsi="Times New Roman" w:cs="Times New Roman"/>
-          <w:sz w:val="24"/>
-          <w:szCs w:val="24"/>
-        </w:rPr>
-        <w:t xml:space="preserve">fundamentally violated the principle of equal treatment for all, </w:t>
-      </w:r>
-      <w:r>
-        <w:rPr>
-          <w:rFonts w:ascii="Times New Roman" w:hAnsi="Times New Roman" w:cs="Times New Roman"/>
-          <w:sz w:val="24"/>
-          <w:szCs w:val="24"/>
-        </w:rPr>
-        <w:t xml:space="preserve">which essentially intimates the Benevolent Community morality tale.  According to opponents of the policy, it </w:t>
-      </w:r>
-      <w:r>
-        <w:rPr>
-          <w:rFonts w:ascii="Times New Roman" w:hAnsi="Times New Roman" w:cs="Times New Roman"/>
-          <w:sz w:val="24"/>
-          <w:szCs w:val="24"/>
-        </w:rPr>
-        <w:t>changed the selection criteria</w:t>
-      </w:r>
-      <w:r>
-        <w:rPr>
-          <w:rFonts w:ascii="Times New Roman" w:hAnsi="Times New Roman" w:cs="Times New Roman"/>
-          <w:sz w:val="24"/>
-          <w:szCs w:val="24"/>
-        </w:rPr>
-        <w:t xml:space="preserve"> for distributing research and development funding</w:t>
-      </w:r>
-      <w:r>
-        <w:rPr>
-          <w:rFonts w:ascii="Times New Roman" w:hAnsi="Times New Roman" w:cs="Times New Roman"/>
-          <w:sz w:val="24"/>
-          <w:szCs w:val="24"/>
-        </w:rPr>
-        <w:t xml:space="preserve"> from research excellence </w:t>
-      </w:r>
-      <w:r>
-        <w:rPr>
-          <w:rFonts w:ascii="Times New Roman" w:hAnsi="Times New Roman" w:cs="Times New Roman"/>
-          <w:sz w:val="24"/>
-          <w:szCs w:val="24"/>
-        </w:rPr>
-        <w:t xml:space="preserve">to membership in a privileged class, which </w:t>
-      </w:r>
-      <w:r>
-        <w:rPr>
-          <w:rFonts w:ascii="Times New Roman" w:hAnsi="Times New Roman" w:cs="Times New Roman"/>
-          <w:sz w:val="24"/>
-          <w:szCs w:val="24"/>
-        </w:rPr>
-        <w:t>would result in the funding of sub-par research and development.</w:t>
-      </w:r>
-      <w:r>
-        <w:rPr>
-          <w:rFonts w:ascii="Times New Roman" w:hAnsi="Times New Roman" w:cs="Times New Roman"/>
-          <w:sz w:val="24"/>
-          <w:szCs w:val="24"/>
-        </w:rPr>
-        <w:t xml:space="preserve">  They also argued the policy </w:t>
-      </w:r>
-      <w:r>
-        <w:rPr>
-          <w:rFonts w:ascii="Times New Roman" w:hAnsi="Times New Roman" w:cs="Times New Roman"/>
-          <w:sz w:val="24"/>
-          <w:szCs w:val="24"/>
-        </w:rPr>
-        <w:t xml:space="preserve">unfairly </w:t>
-      </w:r>
-      <w:r>
-        <w:rPr>
-          <w:rFonts w:ascii="Times New Roman" w:hAnsi="Times New Roman" w:cs="Times New Roman"/>
-          <w:sz w:val="24"/>
-          <w:szCs w:val="24"/>
-        </w:rPr>
-        <w:t>reduced</w:t>
-      </w:r>
-      <w:r>
-        <w:rPr>
-          <w:rFonts w:ascii="Times New Roman" w:hAnsi="Times New Roman" w:cs="Times New Roman"/>
-          <w:sz w:val="24"/>
-          <w:szCs w:val="24"/>
-        </w:rPr>
-        <w:t xml:space="preserve"> funding opportunities for</w:t>
-      </w:r>
-      <w:r>
-        <w:rPr>
-          <w:rFonts w:ascii="Times New Roman" w:hAnsi="Times New Roman" w:cs="Times New Roman"/>
-          <w:sz w:val="24"/>
-          <w:szCs w:val="24"/>
-        </w:rPr>
-        <w:t xml:space="preserve"> </w:t>
-      </w:r>
-      <w:r>
-        <w:rPr>
-          <w:rFonts w:ascii="Times New Roman" w:hAnsi="Times New Roman" w:cs="Times New Roman"/>
-          <w:sz w:val="24"/>
-          <w:szCs w:val="24"/>
-        </w:rPr>
-        <w:t xml:space="preserve">others in the research and development community </w:t>
-      </w:r>
-      <w:r>
-        <w:rPr>
-          <w:rFonts w:ascii="Times New Roman" w:hAnsi="Times New Roman" w:cs="Times New Roman"/>
-          <w:sz w:val="24"/>
-          <w:szCs w:val="24"/>
-        </w:rPr>
-        <w:t xml:space="preserve">and </w:t>
-      </w:r>
-      <w:r>
-        <w:rPr>
-          <w:rFonts w:ascii="Times New Roman" w:hAnsi="Times New Roman" w:cs="Times New Roman"/>
-          <w:sz w:val="24"/>
-          <w:szCs w:val="24"/>
-        </w:rPr>
-        <w:t>would reduce</w:t>
-      </w:r>
-      <w:r>
-        <w:rPr>
-          <w:rFonts w:ascii="Times New Roman" w:hAnsi="Times New Roman" w:cs="Times New Roman"/>
-          <w:sz w:val="24"/>
-          <w:szCs w:val="24"/>
-        </w:rPr>
-        <w:t xml:space="preserve"> basic research</w:t>
-      </w:r>
-      <w:r>
-        <w:rPr>
-          <w:rFonts w:ascii="Times New Roman" w:hAnsi="Times New Roman" w:cs="Times New Roman"/>
-          <w:sz w:val="24"/>
-          <w:szCs w:val="24"/>
-        </w:rPr>
-        <w:t xml:space="preserve">, which is the foundation of </w:t>
-      </w:r>
-      <w:r>
-        <w:rPr>
-          <w:rFonts w:ascii="Times New Roman" w:hAnsi="Times New Roman" w:cs="Times New Roman"/>
-          <w:sz w:val="24"/>
-          <w:szCs w:val="24"/>
-        </w:rPr>
-        <w:t xml:space="preserve">future </w:t>
-      </w:r>
-      <w:r>
-        <w:rPr>
-          <w:rFonts w:ascii="Times New Roman" w:hAnsi="Times New Roman" w:cs="Times New Roman"/>
-          <w:sz w:val="24"/>
-          <w:szCs w:val="24"/>
-        </w:rPr>
-        <w:t>technological innovation</w:t>
-      </w:r>
-      <w:r>
-        <w:rPr>
-          <w:rFonts w:ascii="Times New Roman" w:hAnsi="Times New Roman" w:cs="Times New Roman"/>
-          <w:sz w:val="24"/>
-          <w:szCs w:val="24"/>
-        </w:rPr>
-        <w:t xml:space="preserve">. </w:t>
-      </w:r>
-      <w:r>
-        <w:rPr>
-          <w:rFonts w:ascii="Times New Roman" w:hAnsi="Times New Roman" w:cs="Times New Roman"/>
-          <w:sz w:val="24"/>
-          <w:szCs w:val="24"/>
-        </w:rPr>
-        <w:t xml:space="preserve"> </w:t>
+        <w:t>The legislation exemplified the branch approach to policymaking.  It was initially piloted in the NSF before being expanded to all federal agencies with extramural research and development budgets.  Moreover, t</w:t>
+      </w:r>
+      <w:r>
+        <w:rPr>
+          <w:rFonts w:ascii="Times New Roman" w:hAnsi="Times New Roman" w:cs="Times New Roman"/>
+          <w:sz w:val="24"/>
+          <w:szCs w:val="24"/>
+        </w:rPr>
+        <w:t xml:space="preserve">he policy did not radically change the process </w:t>
+      </w:r>
+      <w:r>
+        <w:rPr>
+          <w:rFonts w:ascii="Times New Roman" w:hAnsi="Times New Roman" w:cs="Times New Roman"/>
+          <w:sz w:val="24"/>
+          <w:szCs w:val="24"/>
+        </w:rPr>
+        <w:t xml:space="preserve">and mechanisms </w:t>
+      </w:r>
+      <w:r>
+        <w:rPr>
+          <w:rFonts w:ascii="Times New Roman" w:hAnsi="Times New Roman" w:cs="Times New Roman"/>
+          <w:sz w:val="24"/>
+          <w:szCs w:val="24"/>
+        </w:rPr>
+        <w:t>for dis</w:t>
+      </w:r>
+      <w:r>
+        <w:rPr>
+          <w:rFonts w:ascii="Times New Roman" w:hAnsi="Times New Roman" w:cs="Times New Roman"/>
+          <w:sz w:val="24"/>
+          <w:szCs w:val="24"/>
+        </w:rPr>
+        <w:t>tributing</w:t>
+      </w:r>
+      <w:r>
+        <w:rPr>
+          <w:rFonts w:ascii="Times New Roman" w:hAnsi="Times New Roman" w:cs="Times New Roman"/>
+          <w:sz w:val="24"/>
+          <w:szCs w:val="24"/>
+        </w:rPr>
+        <w:t xml:space="preserve"> research and development funding.</w:t>
+      </w:r>
+      <w:r>
+        <w:rPr>
+          <w:rFonts w:ascii="Times New Roman" w:hAnsi="Times New Roman" w:cs="Times New Roman"/>
+          <w:sz w:val="24"/>
+          <w:szCs w:val="24"/>
+        </w:rPr>
+        <w:t xml:space="preserve">  Additionally, the set-aside itself was a very small percentage of agency research and development budgets.</w:t>
       </w:r>
     </w:p>
     <w:p>
@@ -3108,26 +3543,85 @@
         <w:spacing w:line="276" w:lineRule="auto"/>
         <w:rPr>
           <w:rFonts w:ascii="Times New Roman" w:hAnsi="Times New Roman" w:cs="Times New Roman"/>
-          <w:sz w:val="24"/>
-          <w:szCs w:val="24"/>
-        </w:rPr>
-      </w:pPr>
-      <w:proofErr w:type="gramStart"/>
-      <w:r>
-        <w:rPr>
-          <w:rFonts w:ascii="Times New Roman" w:hAnsi="Times New Roman" w:cs="Times New Roman"/>
-          <w:sz w:val="24"/>
-          <w:szCs w:val="24"/>
-        </w:rPr>
-        <w:t xml:space="preserve">Proponents </w:t>
-      </w:r>
-      <w:r>
-        <w:rPr>
-          <w:rFonts w:ascii="Times New Roman" w:hAnsi="Times New Roman" w:cs="Times New Roman"/>
-          <w:sz w:val="24"/>
-          <w:szCs w:val="24"/>
-        </w:rPr>
-        <w:t xml:space="preserve">of </w:t>
+          <w:b/>
+          <w:sz w:val="24"/>
+          <w:szCs w:val="24"/>
+        </w:rPr>
+      </w:pPr>
+      <w:r>
+        <w:rPr>
+          <w:rFonts w:ascii="Times New Roman" w:hAnsi="Times New Roman" w:cs="Times New Roman"/>
+          <w:b/>
+          <w:sz w:val="24"/>
+          <w:szCs w:val="24"/>
+        </w:rPr>
+        <w:t>Conclusions</w:t>
+      </w:r>
+    </w:p>
+    <w:p>
+      <w:pPr>
+        <w:spacing w:line="276" w:lineRule="auto"/>
+        <w:rPr>
+          <w:rFonts w:ascii="Times New Roman" w:hAnsi="Times New Roman" w:cs="Times New Roman"/>
+          <w:sz w:val="24"/>
+          <w:szCs w:val="24"/>
+        </w:rPr>
+      </w:pPr>
+      <w:r>
+        <w:rPr>
+          <w:rFonts w:ascii="Times New Roman" w:hAnsi="Times New Roman" w:cs="Times New Roman"/>
+          <w:sz w:val="24"/>
+          <w:szCs w:val="24"/>
+        </w:rPr>
+        <w:t xml:space="preserve">This memorandum </w:t>
+      </w:r>
+      <w:r>
+        <w:rPr>
+          <w:rFonts w:ascii="Times New Roman" w:hAnsi="Times New Roman" w:cs="Times New Roman"/>
+          <w:sz w:val="24"/>
+          <w:szCs w:val="24"/>
+        </w:rPr>
+        <w:t xml:space="preserve">has </w:t>
+      </w:r>
+      <w:r>
+        <w:rPr>
+          <w:rFonts w:ascii="Times New Roman" w:hAnsi="Times New Roman" w:cs="Times New Roman"/>
+          <w:sz w:val="24"/>
+          <w:szCs w:val="24"/>
+        </w:rPr>
+        <w:t>provide</w:t>
+      </w:r>
+      <w:r>
+        <w:rPr>
+          <w:rFonts w:ascii="Times New Roman" w:hAnsi="Times New Roman" w:cs="Times New Roman"/>
+          <w:sz w:val="24"/>
+          <w:szCs w:val="24"/>
+        </w:rPr>
+        <w:t>d</w:t>
+      </w:r>
+      <w:r>
+        <w:rPr>
+          <w:rFonts w:ascii="Times New Roman" w:hAnsi="Times New Roman" w:cs="Times New Roman"/>
+          <w:sz w:val="24"/>
+          <w:szCs w:val="24"/>
+        </w:rPr>
+        <w:t xml:space="preserve"> an analysis of issue framing in the po</w:t>
+      </w:r>
+      <w:r>
+        <w:rPr>
+          <w:rFonts w:ascii="Times New Roman" w:hAnsi="Times New Roman" w:cs="Times New Roman"/>
+          <w:sz w:val="24"/>
+          <w:szCs w:val="24"/>
+        </w:rPr>
+        <w:t xml:space="preserve">licy debate about </w:t>
+      </w:r>
+      <w:r>
+        <w:rPr>
+          <w:rFonts w:ascii="Times New Roman" w:hAnsi="Times New Roman" w:cs="Times New Roman"/>
+          <w:sz w:val="24"/>
+          <w:szCs w:val="24"/>
+        </w:rPr>
+        <w:br/>
       </w:r>
       <w:proofErr w:type="spellStart"/>
       <w:r>
@@ -3145,469 +3639,7 @@
           <w:sz w:val="24"/>
           <w:szCs w:val="24"/>
         </w:rPr>
-        <w:t>.</w:t>
-      </w:r>
-      <w:proofErr w:type="gramEnd"/>
-      <w:r>
-        <w:rPr>
-          <w:rFonts w:ascii="Times New Roman" w:hAnsi="Times New Roman" w:cs="Times New Roman"/>
-          <w:sz w:val="24"/>
-          <w:szCs w:val="24"/>
-        </w:rPr>
-        <w:t xml:space="preserve"> 97-219 appeared</w:t>
-      </w:r>
-      <w:r>
-        <w:rPr>
-          <w:rFonts w:ascii="Times New Roman" w:hAnsi="Times New Roman" w:cs="Times New Roman"/>
-          <w:sz w:val="24"/>
-          <w:szCs w:val="24"/>
-        </w:rPr>
-        <w:t xml:space="preserve"> to take advantage of source amnesia regarding the role</w:t>
-      </w:r>
-      <w:r>
-        <w:rPr>
-          <w:rFonts w:ascii="Times New Roman" w:hAnsi="Times New Roman" w:cs="Times New Roman"/>
-          <w:sz w:val="24"/>
-          <w:szCs w:val="24"/>
-        </w:rPr>
-        <w:t>s that</w:t>
-      </w:r>
-      <w:r>
-        <w:rPr>
-          <w:rFonts w:ascii="Times New Roman" w:hAnsi="Times New Roman" w:cs="Times New Roman"/>
-          <w:sz w:val="24"/>
-          <w:szCs w:val="24"/>
-        </w:rPr>
-        <w:t xml:space="preserve"> </w:t>
-      </w:r>
-      <w:r>
-        <w:rPr>
-          <w:rFonts w:ascii="Times New Roman" w:hAnsi="Times New Roman" w:cs="Times New Roman"/>
-          <w:sz w:val="24"/>
-          <w:szCs w:val="24"/>
-        </w:rPr>
-        <w:t xml:space="preserve">the basic business cycle and monetary policy play in economic growth and </w:t>
-      </w:r>
-      <w:r>
-        <w:rPr>
-          <w:rFonts w:ascii="Times New Roman" w:hAnsi="Times New Roman" w:cs="Times New Roman"/>
-          <w:sz w:val="24"/>
-          <w:szCs w:val="24"/>
-        </w:rPr>
-        <w:t>inflation</w:t>
-      </w:r>
-      <w:r>
-        <w:rPr>
-          <w:rFonts w:ascii="Times New Roman" w:hAnsi="Times New Roman" w:cs="Times New Roman"/>
-          <w:sz w:val="24"/>
-          <w:szCs w:val="24"/>
-        </w:rPr>
-        <w:t xml:space="preserve">.  Opponents did not take advantage of context to frame their arguments.  </w:t>
-      </w:r>
-    </w:p>
-    <w:p>
-      <w:pPr>
-        <w:spacing w:line="276" w:lineRule="auto"/>
-        <w:rPr>
-          <w:rFonts w:ascii="Times New Roman" w:hAnsi="Times New Roman" w:cs="Times New Roman"/>
-          <w:sz w:val="24"/>
-          <w:szCs w:val="24"/>
-        </w:rPr>
-      </w:pPr>
-    </w:p>
-    <w:p>
-      <w:pPr>
-        <w:spacing w:line="276" w:lineRule="auto"/>
-        <w:rPr>
-          <w:rFonts w:ascii="Times New Roman" w:hAnsi="Times New Roman" w:cs="Times New Roman"/>
-          <w:sz w:val="24"/>
-          <w:szCs w:val="24"/>
-        </w:rPr>
-      </w:pPr>
-      <w:r>
-        <w:rPr>
-          <w:rFonts w:ascii="Times New Roman" w:hAnsi="Times New Roman" w:cs="Times New Roman"/>
-          <w:sz w:val="24"/>
-          <w:szCs w:val="24"/>
-        </w:rPr>
-        <w:t>The facts relevant to the issue fit the argument framing used by proponents of the policy very well.  Research demonstrating that independent innovators and small businesses produced most of the “significant” technological innovations that drove America’s rise to power in the late 19</w:t>
-      </w:r>
-      <w:r>
-        <w:rPr>
-          <w:rFonts w:ascii="Times New Roman" w:hAnsi="Times New Roman" w:cs="Times New Roman"/>
-          <w:sz w:val="24"/>
-          <w:szCs w:val="24"/>
-          <w:vertAlign w:val="superscript"/>
-        </w:rPr>
-        <w:t>th</w:t>
-      </w:r>
-      <w:r>
-        <w:rPr>
-          <w:rFonts w:ascii="Times New Roman" w:hAnsi="Times New Roman" w:cs="Times New Roman"/>
-          <w:sz w:val="24"/>
-          <w:szCs w:val="24"/>
-        </w:rPr>
-        <w:t xml:space="preserve"> and early 20</w:t>
-      </w:r>
-      <w:r>
-        <w:rPr>
-          <w:rFonts w:ascii="Times New Roman" w:hAnsi="Times New Roman" w:cs="Times New Roman"/>
-          <w:sz w:val="24"/>
-          <w:szCs w:val="24"/>
-          <w:vertAlign w:val="superscript"/>
-        </w:rPr>
-        <w:t>th</w:t>
-      </w:r>
-      <w:r>
-        <w:rPr>
-          <w:rFonts w:ascii="Times New Roman" w:hAnsi="Times New Roman" w:cs="Times New Roman"/>
-          <w:sz w:val="24"/>
-          <w:szCs w:val="24"/>
-        </w:rPr>
-        <w:t xml:space="preserve"> century coupled with analyses indicating that small businesses consistently received less</w:t>
-      </w:r>
-      <w:r>
-        <w:rPr>
-          <w:rFonts w:ascii="Times New Roman" w:hAnsi="Times New Roman" w:cs="Times New Roman"/>
-          <w:sz w:val="24"/>
-          <w:szCs w:val="24"/>
-        </w:rPr>
-        <w:t xml:space="preserve"> than 4 percent of federal research and development funding provide credibility to the arguments that proponents were advancing in support of the legislation.</w:t>
-      </w:r>
-      <w:r>
-        <w:rPr>
-          <w:rFonts w:ascii="Times New Roman" w:hAnsi="Times New Roman" w:cs="Times New Roman"/>
-          <w:sz w:val="24"/>
-          <w:szCs w:val="24"/>
-        </w:rPr>
-        <w:t xml:space="preserve">  However, they never placed these numbers in a social context to provide additional meaning to those stakeholders whom they hoped to influence.  Opponents of the policy did not assemble any statistics to support their arguments.</w:t>
-      </w:r>
-    </w:p>
-    <w:p>
-      <w:pPr>
-        <w:spacing w:line="276" w:lineRule="auto"/>
-        <w:rPr>
-          <w:rFonts w:ascii="Times New Roman" w:hAnsi="Times New Roman" w:cs="Times New Roman"/>
-          <w:sz w:val="24"/>
-          <w:szCs w:val="24"/>
-        </w:rPr>
-      </w:pPr>
-    </w:p>
-    <w:p>
-      <w:pPr>
-        <w:spacing w:line="276" w:lineRule="auto"/>
-        <w:rPr>
-          <w:rFonts w:ascii="Times New Roman" w:hAnsi="Times New Roman" w:cs="Times New Roman"/>
-          <w:sz w:val="24"/>
-          <w:szCs w:val="24"/>
-        </w:rPr>
-      </w:pPr>
-      <w:proofErr w:type="gramStart"/>
-      <w:r>
-        <w:rPr>
-          <w:rFonts w:ascii="Times New Roman" w:hAnsi="Times New Roman" w:cs="Times New Roman"/>
-          <w:sz w:val="24"/>
-          <w:szCs w:val="24"/>
-        </w:rPr>
-        <w:t xml:space="preserve">Proponents of the </w:t>
-      </w:r>
-      <w:proofErr w:type="spellStart"/>
-      <w:r>
-        <w:rPr>
-          <w:rFonts w:ascii="Times New Roman" w:hAnsi="Times New Roman" w:cs="Times New Roman"/>
-          <w:sz w:val="24"/>
-          <w:szCs w:val="24"/>
-        </w:rPr>
-        <w:t>Pub.L</w:t>
-      </w:r>
-      <w:proofErr w:type="spellEnd"/>
-      <w:r>
-        <w:rPr>
-          <w:rFonts w:ascii="Times New Roman" w:hAnsi="Times New Roman" w:cs="Times New Roman"/>
-          <w:sz w:val="24"/>
-          <w:szCs w:val="24"/>
-        </w:rPr>
-        <w:t>.</w:t>
-      </w:r>
-      <w:proofErr w:type="gramEnd"/>
-      <w:r>
-        <w:rPr>
-          <w:rFonts w:ascii="Times New Roman" w:hAnsi="Times New Roman" w:cs="Times New Roman"/>
-          <w:sz w:val="24"/>
-          <w:szCs w:val="24"/>
-        </w:rPr>
-        <w:t xml:space="preserve"> 97-19 made effective use of messengers in advocating for the policy.  Key messengers included p</w:t>
-      </w:r>
-      <w:r>
-        <w:rPr>
-          <w:rFonts w:ascii="Times New Roman" w:hAnsi="Times New Roman" w:cs="Times New Roman"/>
-          <w:sz w:val="24"/>
-          <w:szCs w:val="24"/>
-        </w:rPr>
-        <w:t xml:space="preserve">rominent U.S. Senators who seemed to be viewed as being above the </w:t>
-      </w:r>
-      <w:r>
-        <w:rPr>
-          <w:rFonts w:ascii="Times New Roman" w:hAnsi="Times New Roman" w:cs="Times New Roman"/>
-          <w:sz w:val="24"/>
-          <w:szCs w:val="24"/>
-        </w:rPr>
-        <w:lastRenderedPageBreak/>
-        <w:t>fray and primarily concerned with the well-being of the nation rather than any particular interest group.</w:t>
-      </w:r>
-      <w:r>
-        <w:rPr>
-          <w:rFonts w:ascii="Times New Roman" w:hAnsi="Times New Roman" w:cs="Times New Roman"/>
-          <w:sz w:val="24"/>
-          <w:szCs w:val="24"/>
-        </w:rPr>
-        <w:t xml:space="preserve">  Additionally, leaders</w:t>
-      </w:r>
-      <w:r>
-        <w:rPr>
-          <w:rFonts w:ascii="Times New Roman" w:hAnsi="Times New Roman" w:cs="Times New Roman"/>
-          <w:sz w:val="24"/>
-          <w:szCs w:val="24"/>
-        </w:rPr>
-        <w:t xml:space="preserve"> of </w:t>
-      </w:r>
-      <w:r>
-        <w:rPr>
-          <w:rFonts w:ascii="Times New Roman" w:hAnsi="Times New Roman" w:cs="Times New Roman"/>
-          <w:sz w:val="24"/>
-          <w:szCs w:val="24"/>
-        </w:rPr>
-        <w:t xml:space="preserve">large businesses </w:t>
-      </w:r>
-      <w:r>
-        <w:rPr>
-          <w:rFonts w:ascii="Times New Roman" w:hAnsi="Times New Roman" w:cs="Times New Roman"/>
-          <w:sz w:val="24"/>
-          <w:szCs w:val="24"/>
-        </w:rPr>
-        <w:t>who would not directly benefit f</w:t>
-      </w:r>
-      <w:r>
-        <w:rPr>
-          <w:rFonts w:ascii="Times New Roman" w:hAnsi="Times New Roman" w:cs="Times New Roman"/>
-          <w:sz w:val="24"/>
-          <w:szCs w:val="24"/>
-        </w:rPr>
-        <w:t xml:space="preserve">rom the policy were also effective messengers of the arguments in support of the legislation.  </w:t>
-      </w:r>
-      <w:r>
-        <w:rPr>
-          <w:rFonts w:ascii="Times New Roman" w:hAnsi="Times New Roman" w:cs="Times New Roman"/>
-          <w:sz w:val="24"/>
-          <w:szCs w:val="24"/>
-        </w:rPr>
-        <w:t>Opponents did not assemble</w:t>
-      </w:r>
-      <w:r>
-        <w:rPr>
-          <w:rFonts w:ascii="Times New Roman" w:hAnsi="Times New Roman" w:cs="Times New Roman"/>
-          <w:sz w:val="24"/>
-          <w:szCs w:val="24"/>
-        </w:rPr>
-        <w:t xml:space="preserve"> any messengers who could effectively deliver their arguments against the legislation without coming across as self-serving.</w:t>
-      </w:r>
-    </w:p>
-    <w:p>
-      <w:pPr>
-        <w:spacing w:line="276" w:lineRule="auto"/>
-        <w:rPr>
-          <w:rFonts w:ascii="Times New Roman" w:hAnsi="Times New Roman" w:cs="Times New Roman"/>
-          <w:sz w:val="24"/>
-          <w:szCs w:val="24"/>
-        </w:rPr>
-      </w:pPr>
-    </w:p>
-    <w:p>
-      <w:pPr>
-        <w:spacing w:line="276" w:lineRule="auto"/>
-        <w:rPr>
-          <w:rFonts w:ascii="Times New Roman" w:hAnsi="Times New Roman" w:cs="Times New Roman"/>
-          <w:sz w:val="24"/>
-          <w:szCs w:val="24"/>
-        </w:rPr>
-      </w:pPr>
-      <w:r>
-        <w:rPr>
-          <w:rFonts w:ascii="Times New Roman" w:hAnsi="Times New Roman" w:cs="Times New Roman"/>
-          <w:sz w:val="24"/>
-          <w:szCs w:val="24"/>
-        </w:rPr>
-        <w:t>The legislation exemplified the branch approach to policymaking.  It was initially piloted in the NSF before being expanded to all federal agencies with extramural research and development budgets.  Moreover, t</w:t>
-      </w:r>
-      <w:r>
-        <w:rPr>
-          <w:rFonts w:ascii="Times New Roman" w:hAnsi="Times New Roman" w:cs="Times New Roman"/>
-          <w:sz w:val="24"/>
-          <w:szCs w:val="24"/>
-        </w:rPr>
-        <w:t xml:space="preserve">he policy did not radically change the process </w:t>
-      </w:r>
-      <w:r>
-        <w:rPr>
-          <w:rFonts w:ascii="Times New Roman" w:hAnsi="Times New Roman" w:cs="Times New Roman"/>
-          <w:sz w:val="24"/>
-          <w:szCs w:val="24"/>
-        </w:rPr>
-        <w:t xml:space="preserve">and mechanisms </w:t>
-      </w:r>
-      <w:r>
-        <w:rPr>
-          <w:rFonts w:ascii="Times New Roman" w:hAnsi="Times New Roman" w:cs="Times New Roman"/>
-          <w:sz w:val="24"/>
-          <w:szCs w:val="24"/>
-        </w:rPr>
-        <w:t>for dis</w:t>
-      </w:r>
-      <w:r>
-        <w:rPr>
-          <w:rFonts w:ascii="Times New Roman" w:hAnsi="Times New Roman" w:cs="Times New Roman"/>
-          <w:sz w:val="24"/>
-          <w:szCs w:val="24"/>
-        </w:rPr>
-        <w:t>tributing</w:t>
-      </w:r>
-      <w:r>
-        <w:rPr>
-          <w:rFonts w:ascii="Times New Roman" w:hAnsi="Times New Roman" w:cs="Times New Roman"/>
-          <w:sz w:val="24"/>
-          <w:szCs w:val="24"/>
-        </w:rPr>
-        <w:t xml:space="preserve"> research and development funding.</w:t>
-      </w:r>
-      <w:r>
-        <w:rPr>
-          <w:rFonts w:ascii="Times New Roman" w:hAnsi="Times New Roman" w:cs="Times New Roman"/>
-          <w:sz w:val="24"/>
-          <w:szCs w:val="24"/>
-        </w:rPr>
-        <w:t xml:space="preserve">  Additionally, the set-aside itself was a very small percentage of agency research and development budgets.</w:t>
-      </w:r>
-    </w:p>
-    <w:p>
-      <w:pPr>
-        <w:spacing w:line="276" w:lineRule="auto"/>
-        <w:rPr>
-          <w:rFonts w:ascii="Times New Roman" w:hAnsi="Times New Roman" w:cs="Times New Roman"/>
-          <w:sz w:val="24"/>
-          <w:szCs w:val="24"/>
-        </w:rPr>
-      </w:pPr>
-    </w:p>
-    <w:p>
-      <w:pPr>
-        <w:spacing w:line="276" w:lineRule="auto"/>
-        <w:rPr>
-          <w:rFonts w:ascii="Times New Roman" w:hAnsi="Times New Roman" w:cs="Times New Roman"/>
-          <w:b/>
-          <w:sz w:val="24"/>
-          <w:szCs w:val="24"/>
-        </w:rPr>
-      </w:pPr>
-      <w:r>
-        <w:rPr>
-          <w:rFonts w:ascii="Times New Roman" w:hAnsi="Times New Roman" w:cs="Times New Roman"/>
-          <w:b/>
-          <w:sz w:val="24"/>
-          <w:szCs w:val="24"/>
-        </w:rPr>
-        <w:t>Conclusions</w:t>
-      </w:r>
-    </w:p>
-    <w:p>
-      <w:pPr>
-        <w:spacing w:line="276" w:lineRule="auto"/>
-        <w:rPr>
-          <w:rFonts w:ascii="Times New Roman" w:hAnsi="Times New Roman" w:cs="Times New Roman"/>
-          <w:sz w:val="24"/>
-          <w:szCs w:val="24"/>
-        </w:rPr>
-      </w:pPr>
-      <w:r>
-        <w:rPr>
-          <w:rFonts w:ascii="Times New Roman" w:hAnsi="Times New Roman" w:cs="Times New Roman"/>
-          <w:sz w:val="24"/>
-          <w:szCs w:val="24"/>
-        </w:rPr>
-        <w:t xml:space="preserve">This memorandum </w:t>
-      </w:r>
-      <w:r>
-        <w:rPr>
-          <w:rFonts w:ascii="Times New Roman" w:hAnsi="Times New Roman" w:cs="Times New Roman"/>
-          <w:sz w:val="24"/>
-          <w:szCs w:val="24"/>
-        </w:rPr>
-        <w:t xml:space="preserve">has </w:t>
-      </w:r>
-      <w:r>
-        <w:rPr>
-          <w:rFonts w:ascii="Times New Roman" w:hAnsi="Times New Roman" w:cs="Times New Roman"/>
-          <w:sz w:val="24"/>
-          <w:szCs w:val="24"/>
-        </w:rPr>
-        <w:t>provide</w:t>
-      </w:r>
-      <w:r>
-        <w:rPr>
-          <w:rFonts w:ascii="Times New Roman" w:hAnsi="Times New Roman" w:cs="Times New Roman"/>
-          <w:sz w:val="24"/>
-          <w:szCs w:val="24"/>
-        </w:rPr>
-        <w:t>d</w:t>
-      </w:r>
-      <w:r>
-        <w:rPr>
-          <w:rFonts w:ascii="Times New Roman" w:hAnsi="Times New Roman" w:cs="Times New Roman"/>
-          <w:sz w:val="24"/>
-          <w:szCs w:val="24"/>
-        </w:rPr>
-        <w:t xml:space="preserve"> an analysis of issue framing in the po</w:t>
-      </w:r>
-      <w:r>
-        <w:rPr>
-          <w:rFonts w:ascii="Times New Roman" w:hAnsi="Times New Roman" w:cs="Times New Roman"/>
-          <w:sz w:val="24"/>
-          <w:szCs w:val="24"/>
-        </w:rPr>
-        <w:t xml:space="preserve">licy debate about </w:t>
-      </w:r>
-      <w:r>
-        <w:rPr>
-          <w:rFonts w:ascii="Times New Roman" w:hAnsi="Times New Roman" w:cs="Times New Roman"/>
-          <w:sz w:val="24"/>
-          <w:szCs w:val="24"/>
-        </w:rPr>
-        <w:br/>
-      </w:r>
-      <w:proofErr w:type="spellStart"/>
-      <w:r>
-        <w:rPr>
-          <w:rFonts w:ascii="Times New Roman" w:hAnsi="Times New Roman" w:cs="Times New Roman"/>
-          <w:sz w:val="24"/>
-          <w:szCs w:val="24"/>
-        </w:rPr>
-        <w:t>Pub.L</w:t>
-      </w:r>
-      <w:proofErr w:type="spellEnd"/>
-      <w:r>
-        <w:rPr>
-          <w:rFonts w:ascii="Times New Roman" w:hAnsi="Times New Roman" w:cs="Times New Roman"/>
-          <w:sz w:val="24"/>
-          <w:szCs w:val="24"/>
-        </w:rPr>
-        <w:t>. 97-219</w:t>
-      </w:r>
-      <w:r>
-        <w:rPr>
-          <w:rFonts w:ascii="Times New Roman" w:hAnsi="Times New Roman" w:cs="Times New Roman"/>
-          <w:sz w:val="24"/>
-          <w:szCs w:val="24"/>
-        </w:rPr>
-        <w:t xml:space="preserve"> </w:t>
+        <w:t xml:space="preserve">. 97-219 </w:t>
       </w:r>
       <w:r>
         <w:rPr>
@@ -4236,7 +4268,7 @@
         <w:noProof/>
         <w:sz w:val="18"/>
       </w:rPr>
-      <w:t>2</w:t>
+      <w:t>3</w:t>
     </w:r>
     <w:r>
       <w:rPr>
@@ -4819,6 +4851,7 @@
   <w:style w:type="character" w:default="1" w:styleId="DefaultParagraphFont">
     <w:name w:val="Default Paragraph Font"/>
     <w:uiPriority w:val="1"/>
+    <w:semiHidden/>
     <w:unhideWhenUsed/>
   </w:style>
   <w:style w:type="table" w:default="1" w:styleId="TableNormal">
@@ -5095,6 +5128,7 @@
   <w:style w:type="character" w:default="1" w:styleId="DefaultParagraphFont">
     <w:name w:val="Default Paragraph Font"/>
     <w:uiPriority w:val="1"/>
+    <w:semiHidden/>
     <w:unhideWhenUsed/>
   </w:style>
   <w:style w:type="table" w:default="1" w:styleId="TableNormal">

</xml_diff>